<commit_message>
Added one graph :D
</commit_message>
<xml_diff>
--- a/Horde-Optimized/Optimizations and Performance Improvements.docx
+++ b/Horde-Optimized/Optimizations and Performance Improvements.docx
@@ -1,6 +1,6 @@
 
 <file path=word/document.xml><?xml version="1.0" encoding="utf-8"?>
-<w:document xmlns:wpc="http://schemas.microsoft.com/office/word/2010/wordprocessingCanvas" xmlns:mc="http://schemas.openxmlformats.org/markup-compatibility/2006" xmlns:o="urn:schemas-microsoft-com:office:office" xmlns:r="http://schemas.openxmlformats.org/officeDocument/2006/relationships" xmlns:m="http://schemas.openxmlformats.org/officeDocument/2006/math" xmlns:v="urn:schemas-microsoft-com:vml" xmlns:wp14="http://schemas.microsoft.com/office/word/2010/wordprocessingDrawing" xmlns:wp="http://schemas.openxmlformats.org/drawingml/2006/wordprocessingDrawing" xmlns:w10="urn:schemas-microsoft-com:office:word" xmlns:w="http://schemas.openxmlformats.org/wordprocessingml/2006/main" xmlns:w14="http://schemas.microsoft.com/office/word/2010/wordml" xmlns:w15="http://schemas.microsoft.com/office/word/2012/wordml" xmlns:wpg="http://schemas.microsoft.com/office/word/2010/wordprocessingGroup" xmlns:wpi="http://schemas.microsoft.com/office/word/2010/wordprocessingInk" xmlns:wne="http://schemas.microsoft.com/office/word/2006/wordml" xmlns:wps="http://schemas.microsoft.com/office/word/2010/wordprocessingShape" mc:Ignorable="w14 w15 wp14">
+<w:document xmlns:wpc="http://schemas.microsoft.com/office/word/2010/wordprocessingCanvas" xmlns:mc="http://schemas.openxmlformats.org/markup-compatibility/2006" xmlns:o="urn:schemas-microsoft-com:office:office" xmlns:r="http://schemas.openxmlformats.org/officeDocument/2006/relationships" xmlns:m="http://schemas.openxmlformats.org/officeDocument/2006/math" xmlns:v="urn:schemas-microsoft-com:vml" xmlns:wp14="http://schemas.microsoft.com/office/word/2010/wordprocessingDrawing" xmlns:wp="http://schemas.openxmlformats.org/drawingml/2006/wordprocessingDrawing" xmlns:w10="urn:schemas-microsoft-com:office:word" xmlns:w="http://schemas.openxmlformats.org/wordprocessingml/2006/main" xmlns:w14="http://schemas.microsoft.com/office/word/2010/wordml" xmlns:wpg="http://schemas.microsoft.com/office/word/2010/wordprocessingGroup" xmlns:wpi="http://schemas.microsoft.com/office/word/2010/wordprocessingInk" xmlns:wne="http://schemas.microsoft.com/office/word/2006/wordml" xmlns:wps="http://schemas.microsoft.com/office/word/2010/wordprocessingShape" mc:Ignorable="w14 wp14">
   <w:body>
     <w:p>
       <w:pPr>
@@ -28,21 +28,43 @@
     </w:p>
     <w:p>
       <w:r>
-        <w:t>During the development period I had noticed a steady decrease in performance with the addition of additional features. To counter this I begin profiling my code base. I aimed to implement two types of profiling techniques, which should work on both the Caanoo device and on the PC development environment. The techniques where timer based profiling using a high frequency tim</w:t>
+        <w:t xml:space="preserve">During the development period I had noticed a steady decrease in performance with the addition of additional features. To counter this I begin profiling my code base. I aimed to implement two types of profiling techniques, which should work on both the </w:t>
+      </w:r>
+      <w:proofErr w:type="spellStart"/>
+      <w:r>
+        <w:t>Caanoo</w:t>
+      </w:r>
+      <w:proofErr w:type="spellEnd"/>
+      <w:r>
+        <w:t xml:space="preserve"> device and on the PC development environment. The techniques where timer based profiling using a high frequency tim</w:t>
       </w:r>
       <w:r>
         <w:t xml:space="preserve">er and sampling based profiling. </w:t>
       </w:r>
       <w:r>
-        <w:t xml:space="preserve">My code itself has two main pipelines. The render </w:t>
-      </w:r>
-      <w:r>
-        <w:t>pipeline and the logic pipeline, both of which could contain potentially large bottlenecks causing loss in performance.</w:t>
+        <w:t xml:space="preserve">My code itself has two main pipelines. </w:t>
+      </w:r>
+      <w:r>
+        <w:t>Both t</w:t>
+      </w:r>
+      <w:r>
+        <w:t xml:space="preserve">he render </w:t>
+      </w:r>
+      <w:r>
+        <w:t>pipeline and the logic pipeline could contain potentially large bottlenecks causing loss in performance.</w:t>
       </w:r>
     </w:p>
     <w:p>
       <w:r>
-        <w:t>It is also worth noting that prior to any profiling attempts, frame rate on the PC varied between 100 – 150 frames per seconds (FPS) and 8 – 12 FPS on the Caanoo device.</w:t>
+        <w:t xml:space="preserve">It is also worth noting that prior to any profiling attempts, frame rate on the PC varied between 100 – 150 frames per seconds (FPS) and 8 – 12 FPS on the </w:t>
+      </w:r>
+      <w:proofErr w:type="spellStart"/>
+      <w:r>
+        <w:t>Caanoo</w:t>
+      </w:r>
+      <w:proofErr w:type="spellEnd"/>
+      <w:r>
+        <w:t xml:space="preserve"> device.</w:t>
       </w:r>
     </w:p>
     <w:p>
@@ -50,28 +72,23 @@
         <w:pStyle w:val="Heading1"/>
       </w:pPr>
       <w:r>
-        <w:t>High Frequency Timer Profiling</w:t>
-      </w:r>
-    </w:p>
-    <w:p>
-      <w:r>
         <w:rPr>
           <w:noProof/>
           <w:lang w:val="en-GB" w:eastAsia="en-GB"/>
         </w:rPr>
         <w:drawing>
-          <wp:anchor distT="0" distB="0" distL="114300" distR="114300" simplePos="0" relativeHeight="251658240" behindDoc="0" locked="0" layoutInCell="1" allowOverlap="1" wp14:anchorId="7C429992" wp14:editId="220A7EA3">
+          <wp:anchor distT="0" distB="0" distL="114300" distR="114300" simplePos="0" relativeHeight="251668480" behindDoc="0" locked="0" layoutInCell="1" allowOverlap="1" wp14:anchorId="10DAC230" wp14:editId="335870F9">
             <wp:simplePos x="0" y="0"/>
-            <wp:positionH relativeFrom="margin">
-              <wp:align>right</wp:align>
+            <wp:positionH relativeFrom="column">
+              <wp:posOffset>2836545</wp:posOffset>
             </wp:positionH>
             <wp:positionV relativeFrom="paragraph">
-              <wp:posOffset>299085</wp:posOffset>
+              <wp:posOffset>397510</wp:posOffset>
             </wp:positionV>
-            <wp:extent cx="2486025" cy="1856105"/>
-            <wp:effectExtent l="323850" t="285750" r="352425" b="277495"/>
+            <wp:extent cx="3141345" cy="2680970"/>
+            <wp:effectExtent l="0" t="0" r="1905" b="5080"/>
             <wp:wrapSquare wrapText="bothSides"/>
-            <wp:docPr id="1" name="Picture 1"/>
+            <wp:docPr id="8" name="Picture 8"/>
             <wp:cNvGraphicFramePr>
               <a:graphicFrameLocks xmlns:a="http://schemas.openxmlformats.org/drawingml/2006/main" noChangeAspect="1"/>
             </wp:cNvGraphicFramePr>
@@ -85,7 +102,7 @@
                     </pic:cNvPicPr>
                   </pic:nvPicPr>
                   <pic:blipFill>
-                    <a:blip r:embed="rId6">
+                    <a:blip r:embed="rId7" cstate="print">
                       <a:extLst>
                         <a:ext uri="{28A0092B-C50C-407E-A947-70E740481C1C}">
                           <a14:useLocalDpi xmlns:a14="http://schemas.microsoft.com/office/drawing/2010/main" val="0"/>
@@ -100,101 +117,46 @@
                   <pic:spPr bwMode="auto">
                     <a:xfrm>
                       <a:off x="0" y="0"/>
-                      <a:ext cx="2486025" cy="1856105"/>
+                      <a:ext cx="3141345" cy="2680970"/>
                     </a:xfrm>
                     <a:prstGeom prst="rect">
                       <a:avLst/>
                     </a:prstGeom>
-                    <a:solidFill>
-                      <a:srgbClr val="FFFFFF">
-                        <a:shade val="85000"/>
-                      </a:srgbClr>
-                    </a:solidFill>
-                    <a:ln w="190500" cap="sq">
-                      <a:solidFill>
-                        <a:srgbClr val="FFFFFF"/>
-                      </a:solidFill>
-                      <a:miter lim="800000"/>
+                    <a:noFill/>
+                    <a:ln>
+                      <a:noFill/>
                     </a:ln>
-                    <a:effectLst>
-                      <a:outerShdw blurRad="65000" dist="50800" dir="12900000" kx="195000" ky="145000" algn="tl" rotWithShape="0">
-                        <a:srgbClr val="000000">
-                          <a:alpha val="30000"/>
-                        </a:srgbClr>
-                      </a:outerShdw>
-                    </a:effectLst>
-                    <a:scene3d>
-                      <a:camera prst="orthographicFront">
-                        <a:rot lat="0" lon="0" rev="360000"/>
-                      </a:camera>
-                      <a:lightRig rig="twoPt" dir="t">
-                        <a:rot lat="0" lon="0" rev="7200000"/>
-                      </a:lightRig>
-                    </a:scene3d>
-                    <a:sp3d contourW="12700">
-                      <a:bevelT w="25400" h="19050"/>
-                      <a:contourClr>
-                        <a:srgbClr val="969696"/>
-                      </a:contourClr>
-                    </a:sp3d>
                   </pic:spPr>
                 </pic:pic>
               </a:graphicData>
             </a:graphic>
-            <wp14:sizeRelH relativeFrom="margin">
+            <wp14:sizeRelH relativeFrom="page">
               <wp14:pctWidth>0</wp14:pctWidth>
             </wp14:sizeRelH>
-            <wp14:sizeRelV relativeFrom="margin">
+            <wp14:sizeRelV relativeFrom="page">
               <wp14:pctHeight>0</wp14:pctHeight>
             </wp14:sizeRelV>
           </wp:anchor>
         </w:drawing>
       </w:r>
       <w:r>
-        <w:t>The high frequency timer is used by timing how long a given piece of code takes to execute.</w:t>
-      </w:r>
-      <w:r>
-        <w:t xml:space="preserve"> I begin by adding two timers, one that queried the timer it took to update the game play logic and the other that queried how long it took to render the scene to the screen. The results where then dumped into an automatically generated Html line graph</w:t>
-      </w:r>
-      <w:r>
-        <w:t xml:space="preserve"> [Fig</w:t>
-      </w:r>
-      <w:r>
-        <w:t>ure</w:t>
-      </w:r>
-      <w:r>
-        <w:t xml:space="preserve"> </w:t>
-      </w:r>
-      <w:r>
-        <w:t>1]</w:t>
-      </w:r>
-      <w:r>
-        <w:t>.</w:t>
-      </w:r>
-    </w:p>
-    <w:p>
-      <w:r>
-        <w:t>As can be seen from the produced line graph the bottle neck currently lied within the rendering of the scene and not the updating of the logic.</w:t>
-      </w:r>
-    </w:p>
-    <w:p>
-      <w:r>
         <w:rPr>
           <w:noProof/>
+          <w:lang w:val="en-GB" w:eastAsia="en-GB"/>
         </w:rPr>
         <mc:AlternateContent>
           <mc:Choice Requires="wps">
             <w:drawing>
-              <wp:anchor distT="0" distB="0" distL="114300" distR="114300" simplePos="0" relativeHeight="251660288" behindDoc="0" locked="0" layoutInCell="1" allowOverlap="1" wp14:anchorId="5F65F12A" wp14:editId="64E1B265">
+              <wp:anchor distT="0" distB="0" distL="114300" distR="114300" simplePos="0" relativeHeight="251660288" behindDoc="0" locked="0" layoutInCell="1" allowOverlap="1" wp14:anchorId="2C18D93D" wp14:editId="5052BAF2">
                 <wp:simplePos x="0" y="0"/>
                 <wp:positionH relativeFrom="column">
-                  <wp:posOffset>3248025</wp:posOffset>
+                  <wp:posOffset>2838450</wp:posOffset>
                 </wp:positionH>
                 <wp:positionV relativeFrom="paragraph">
-                  <wp:posOffset>522605</wp:posOffset>
+                  <wp:posOffset>3171190</wp:posOffset>
                 </wp:positionV>
-                <wp:extent cx="2486025" cy="635"/>
-                <wp:effectExtent l="0" t="0" r="0" b="0"/>
+                <wp:extent cx="3141345" cy="635"/>
+                <wp:effectExtent l="0" t="0" r="1905" b="0"/>
                 <wp:wrapSquare wrapText="bothSides"/>
                 <wp:docPr id="2" name="Text Box 2"/>
                 <wp:cNvGraphicFramePr/>
@@ -205,7 +167,7 @@
                       <wps:spPr>
                         <a:xfrm>
                           <a:off x="0" y="0"/>
-                          <a:ext cx="2486025" cy="635"/>
+                          <a:ext cx="3141345" cy="635"/>
                         </a:xfrm>
                         <a:prstGeom prst="rect">
                           <a:avLst/>
@@ -231,14 +193,27 @@
                             <w:r>
                               <w:t xml:space="preserve">Figure </w:t>
                             </w:r>
-                            <w:fldSimple w:instr=" SEQ Figure \* ARABIC ">
-                              <w:r>
-                                <w:rPr>
-                                  <w:noProof/>
-                                </w:rPr>
-                                <w:t>1</w:t>
-                              </w:r>
-                            </w:fldSimple>
+                            <w:r>
+                              <w:fldChar w:fldCharType="begin"/>
+                            </w:r>
+                            <w:r>
+                              <w:instrText xml:space="preserve"> SEQ Figure \* ARABIC </w:instrText>
+                            </w:r>
+                            <w:r>
+                              <w:fldChar w:fldCharType="separate"/>
+                            </w:r>
+                            <w:r>
+                              <w:rPr>
+                                <w:noProof/>
+                              </w:rPr>
+                              <w:t>1</w:t>
+                            </w:r>
+                            <w:r>
+                              <w:rPr>
+                                <w:noProof/>
+                              </w:rPr>
+                              <w:fldChar w:fldCharType="end"/>
+                            </w:r>
                             <w:r>
                               <w:t>: Render and Update Time</w:t>
                             </w:r>
@@ -254,16 +229,19 @@
                     </wps:wsp>
                   </a:graphicData>
                 </a:graphic>
+                <wp14:sizeRelH relativeFrom="margin">
+                  <wp14:pctWidth>0</wp14:pctWidth>
+                </wp14:sizeRelH>
               </wp:anchor>
             </w:drawing>
           </mc:Choice>
           <mc:Fallback>
             <w:pict>
-              <v:shapetype w14:anchorId="5F65F12A" id="_x0000_t202" coordsize="21600,21600" o:spt="202" path="m,l,21600r21600,l21600,xe">
+              <v:shapetype id="_x0000_t202" coordsize="21600,21600" o:spt="202" path="m,l,21600r21600,l21600,xe">
                 <v:stroke joinstyle="miter"/>
                 <v:path gradientshapeok="t" o:connecttype="rect"/>
               </v:shapetype>
-              <v:shape id="Text Box 2" o:spid="_x0000_s1026" type="#_x0000_t202" style="position:absolute;margin-left:255.75pt;margin-top:41.15pt;width:195.75pt;height:.05pt;z-index:251660288;visibility:visible;mso-wrap-style:square;mso-wrap-distance-left:9pt;mso-wrap-distance-top:0;mso-wrap-distance-right:9pt;mso-wrap-distance-bottom:0;mso-position-horizontal:absolute;mso-position-horizontal-relative:text;mso-position-vertical:absolute;mso-position-vertical-relative:text;v-text-anchor:top" o:gfxdata="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" stroked="f">
+              <v:shape id="Text Box 2" o:spid="_x0000_s1026" type="#_x0000_t202" style="position:absolute;margin-left:223.5pt;margin-top:249.7pt;width:247.35pt;height:.05pt;z-index:251660288;visibility:visible;mso-wrap-style:square;mso-width-percent:0;mso-wrap-distance-left:9pt;mso-wrap-distance-top:0;mso-wrap-distance-right:9pt;mso-wrap-distance-bottom:0;mso-position-horizontal:absolute;mso-position-horizontal-relative:text;mso-position-vertical:absolute;mso-position-vertical-relative:text;mso-width-percent:0;mso-width-relative:margin;v-text-anchor:top" o:gfxdata="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" stroked="f">
                 <v:textbox style="mso-fit-shape-to-text:t" inset="0,0,0,0">
                   <w:txbxContent>
                     <w:p>
@@ -277,14 +255,27 @@
                       <w:r>
                         <w:t xml:space="preserve">Figure </w:t>
                       </w:r>
-                      <w:fldSimple w:instr=" SEQ Figure \* ARABIC ">
-                        <w:r>
-                          <w:rPr>
-                            <w:noProof/>
-                          </w:rPr>
-                          <w:t>1</w:t>
-                        </w:r>
-                      </w:fldSimple>
+                      <w:r>
+                        <w:fldChar w:fldCharType="begin"/>
+                      </w:r>
+                      <w:r>
+                        <w:instrText xml:space="preserve"> SEQ Figure \* ARABIC </w:instrText>
+                      </w:r>
+                      <w:r>
+                        <w:fldChar w:fldCharType="separate"/>
+                      </w:r>
+                      <w:r>
+                        <w:rPr>
+                          <w:noProof/>
+                        </w:rPr>
+                        <w:t>1</w:t>
+                      </w:r>
+                      <w:r>
+                        <w:rPr>
+                          <w:noProof/>
+                        </w:rPr>
+                        <w:fldChar w:fldCharType="end"/>
+                      </w:r>
                       <w:r>
                         <w:t>: Render and Update Time</w:t>
                       </w:r>
@@ -298,6 +289,45 @@
         </mc:AlternateContent>
       </w:r>
       <w:r>
+        <w:t>High Frequency Timer Profiling</w:t>
+      </w:r>
+    </w:p>
+    <w:p>
+      <w:r>
+        <w:t>The high frequency timer is used by timing how long a given piece of code takes to execute.</w:t>
+      </w:r>
+      <w:r>
+        <w:t xml:space="preserve"> I begin by adding two </w:t>
+      </w:r>
+      <w:r>
+        <w:t>timers;</w:t>
+      </w:r>
+      <w:r>
+        <w:t xml:space="preserve"> one that queried the time it took to update the game play logic and the other that queried how long it took to render the scene to the screen. The results where then dumped into an automatically generated Html line graph</w:t>
+      </w:r>
+      <w:r>
+        <w:t xml:space="preserve"> [Fig</w:t>
+      </w:r>
+      <w:r>
+        <w:t>ure</w:t>
+      </w:r>
+      <w:r>
+        <w:t xml:space="preserve"> </w:t>
+      </w:r>
+      <w:r>
+        <w:t>1]</w:t>
+      </w:r>
+      <w:r>
+        <w:t>.</w:t>
+      </w:r>
+    </w:p>
+    <w:p>
+      <w:r>
+        <w:t>As can be seen from the produced line graph the bottle neck currently lied within the rendering of the scene and not the updating of the logic.</w:t>
+      </w:r>
+    </w:p>
+    <w:p>
+      <w:r>
         <w:t>Although there where optimizations to be made within the updating of logic, since it would still take the same amount of time to render the scene there was (at this point) little gain from optimizing the logic, thus I began with graphical optimizations.</w:t>
       </w:r>
     </w:p>
@@ -305,99 +335,135 @@
       <w:pPr>
         <w:pStyle w:val="Heading1"/>
       </w:pPr>
+      <w:bookmarkStart w:id="0" w:name="_GoBack"/>
+      <w:bookmarkEnd w:id="0"/>
+      <w:r>
+        <w:t>Optimizing Entity Rendering</w:t>
+      </w:r>
+    </w:p>
+    <w:p>
+      <w:r>
+        <w:t xml:space="preserve">Using more profiling timers I was able to pinpoint the bottle neck of the rendering, this was located in the entity </w:t>
+      </w:r>
+      <w:proofErr w:type="gramStart"/>
+      <w:r>
+        <w:t>rendering</w:t>
+      </w:r>
+      <w:proofErr w:type="gramEnd"/>
+      <w:r>
+        <w:t>. Entities have two potential code paths, one for animated entities (which also supports entity rotation) and non-animated entities.</w:t>
+      </w:r>
+      <w:r>
+        <w:t xml:space="preserve"> The rendering for non-animated entities was as simple as possible, however calculating if an entity was animated was done within the render method, so this was moved to a pre-calculated variable (removing an additional addition every render). </w:t>
+      </w:r>
+    </w:p>
+    <w:p>
+      <w:r>
+        <w:t>However the calculations involved for the animated entities could b</w:t>
+      </w:r>
+      <w:r>
+        <w:t xml:space="preserve">e optimized to a larger degree. To animate and rotated the entity I had to offset into the animated sprite sheet to create a new </w:t>
+      </w:r>
+      <w:proofErr w:type="spellStart"/>
+      <w:r>
+        <w:t>SDL_Surface</w:t>
+      </w:r>
+      <w:proofErr w:type="spellEnd"/>
+      <w:r>
+        <w:t xml:space="preserve"> just for the current frame of the animation, then take the new frame surface and rotate it by a given amount, finally the </w:t>
+      </w:r>
+      <w:r>
+        <w:lastRenderedPageBreak/>
+        <w:t xml:space="preserve">rotated frame surface can be </w:t>
+      </w:r>
+      <w:proofErr w:type="spellStart"/>
+      <w:r>
+        <w:t>blitted</w:t>
+      </w:r>
+      <w:proofErr w:type="spellEnd"/>
+      <w:r>
+        <w:t xml:space="preserve"> to the screen.</w:t>
+      </w:r>
+      <w:r>
+        <w:t xml:space="preserve"> This technique was being performed every render for every entity as well as requiring the creation and deletion</w:t>
+      </w:r>
+      <w:r>
+        <w:t xml:space="preserve"> of two SDL surfaces.</w:t>
+      </w:r>
+    </w:p>
+    <w:p>
+      <w:r>
+        <w:t>To resolved this expensive rendering technique, I started by changing the creation of the frame surface from being created every render too only being created if the rotation and or current animation frame has changed, meaning in the best case scenario the creation will only be done 20 times a second. Furthermore optimizations to edge cases such as the rotation of the entity being zero where made.</w:t>
+      </w:r>
     </w:p>
     <w:p>
       <w:pPr>
         <w:pStyle w:val="Heading1"/>
       </w:pPr>
       <w:r>
-        <w:t>Optimizing Entity Rendering</w:t>
+        <w:t>Sampling Profiling</w:t>
       </w:r>
     </w:p>
     <w:p>
       <w:r>
-        <w:t>Using more profiling timers I was able to pinpoint the bottle neck of the rendering, this was located in the entity rendering. Entities have two potential code paths, one for animated entities (which also supports entity rotation) and non-animated entities.</w:t>
-      </w:r>
-      <w:r>
-        <w:t xml:space="preserve"> The rendering for non-animated entities was as simple as possible, however calculating if an entity was animated was done within the render method, so this was moved to a pre-calculated variable (removing an additional addition every render). </w:t>
+        <w:t>Profiling via sampling is the collection of the current state of an application via sampling said application.</w:t>
+      </w:r>
+      <w:r>
+        <w:t xml:space="preserve"> </w:t>
+      </w:r>
+      <w:r>
+        <w:t>To do this I implemented a separate thread within my program, from which I would sample my main application.</w:t>
+      </w:r>
+      <w:r>
+        <w:t xml:space="preserve"> I have previous experience of implementing a sampling profiler in Windows via the Win32 API. So I quickly implemented this by getting the current execution address of the application then resolving that into the current method the address represents. Using this gave little to know help, once again showing that the ‘hotspot’ of the code resided within entity rendering.</w:t>
       </w:r>
     </w:p>
     <w:p>
       <w:r>
-        <w:lastRenderedPageBreak/>
-        <w:t>However the calculations involved for the animated entities could b</w:t>
-      </w:r>
-      <w:r>
-        <w:t>e optimized to a larger degree. To animate and rotated the entity I had to offset into the animated sprite sheet to create a new SDL_Surface just for the current frame of the animation, then take the new frame surface and rotate it by a given amount, finally the rotated frame surface can be blitted to the screen.</w:t>
-      </w:r>
-      <w:r>
-        <w:t xml:space="preserve"> This technique was being performed every render for every entity as well as requiring the creation and deletion</w:t>
-      </w:r>
-      <w:r>
-        <w:t xml:space="preserve"> of two SDL surfaces.</w:t>
+        <w:t xml:space="preserve">I decided to change my sampler due to two reasons. Firstly my implementation will only work on </w:t>
+      </w:r>
+      <w:proofErr w:type="gramStart"/>
+      <w:r>
+        <w:t>windows,</w:t>
+      </w:r>
+      <w:proofErr w:type="gramEnd"/>
+      <w:r>
+        <w:t xml:space="preserve"> secondly the current sampling results gave no benefits over my previous profiling attempts. </w:t>
+      </w:r>
+      <w:r>
+        <w:t xml:space="preserve">Instead of using the current processing address, I would instead store useful information within a string and simply query that string at a given sampling rate. The string stores the current method within my render as well as the name of the entity that is currently being rendered, allowing me to see which </w:t>
+      </w:r>
+      <w:r>
+        <w:t>entities</w:t>
+      </w:r>
+      <w:r>
+        <w:t xml:space="preserve"> are having the biggest impact on performance. </w:t>
+      </w:r>
+      <w:r>
+        <w:t>This also allows my sampling profiler to work across the two platforms.</w:t>
+      </w:r>
+      <w:r>
+        <w:t xml:space="preserve"> The sampled data collected was then output to </w:t>
+      </w:r>
+      <w:r>
+        <w:t>an</w:t>
+      </w:r>
+      <w:r>
+        <w:t xml:space="preserve"> Html pie chart at runtime</w:t>
+      </w:r>
+      <w:r>
+        <w:t xml:space="preserve"> [Figure 2]</w:t>
+      </w:r>
+      <w:r>
+        <w:t>.</w:t>
       </w:r>
     </w:p>
     <w:p>
       <w:r>
-        <w:t>To resolved this expensive rendering technique, I started by changing the creation of the frame surface from being created every render too only being created if the rotation and or current animation frame has changed, meaning in the best case scenario the creation will only be done 20 times a second. Furthermore optimizations to edge cases such as the rotation of the entity being zero where made.</w:t>
-      </w:r>
-    </w:p>
-    <w:p>
-      <w:pPr>
-        <w:pStyle w:val="Heading1"/>
-      </w:pPr>
-      <w:r>
-        <w:t>Sampling Profiling</w:t>
-      </w:r>
-    </w:p>
-    <w:p>
-      <w:r>
-        <w:t>Profiling via sampling is the collection of the current state of an application via sampling said application.</w:t>
-      </w:r>
-      <w:r>
-        <w:t xml:space="preserve"> </w:t>
-      </w:r>
-      <w:r>
-        <w:t>To do this I implemented a separate thread within my program, from which I would sample my main application.</w:t>
-      </w:r>
-      <w:r>
-        <w:t xml:space="preserve"> I have previous experience of implementing a sampling profiler in Windows via the Win32 API. So I quickly implemented this by getting the current execution address of the application then resolving that into the current method the address represents. Using this gave little to know help, once again showing that the ‘hotspot’ of the code resided within entity rendering.</w:t>
-      </w:r>
-    </w:p>
-    <w:p>
-      <w:r>
-        <w:t xml:space="preserve">I decided to change my sampler due to two reasons. Firstly my implementation will only work on windows, secondly the current sampling results gave no benefits over my previous profiling attempts. </w:t>
-      </w:r>
-      <w:r>
-        <w:t xml:space="preserve">Instead of using the current processing address, I would instead store useful information within a string and simply query that string at a given sampling rate. The string stores the current method within my render as well as the name of the entity that is currently being rendered, allowing me to see which </w:t>
-      </w:r>
-      <w:r>
-        <w:t>entities</w:t>
-      </w:r>
-      <w:r>
-        <w:t xml:space="preserve"> are having the biggest impact on performance. </w:t>
-      </w:r>
-      <w:r>
-        <w:t>This also allows my sampling profiler to work across the two platforms.</w:t>
-      </w:r>
-      <w:r>
-        <w:t xml:space="preserve"> The sampled data collected was then output to </w:t>
-      </w:r>
-      <w:r>
-        <w:t>an</w:t>
-      </w:r>
-      <w:r>
-        <w:t xml:space="preserve"> Html pie chart at runtime</w:t>
-      </w:r>
-      <w:r>
-        <w:t xml:space="preserve"> [Figure 2]</w:t>
-      </w:r>
-      <w:r>
-        <w:t>.</w:t>
-      </w:r>
-    </w:p>
-    <w:p>
-      <w:r>
+        <w:rPr>
+          <w:noProof/>
+          <w:lang w:val="en-GB" w:eastAsia="en-GB"/>
+        </w:rPr>
         <w:drawing>
           <wp:anchor distT="0" distB="0" distL="114300" distR="114300" simplePos="0" relativeHeight="251662336" behindDoc="0" locked="0" layoutInCell="1" allowOverlap="1" wp14:anchorId="6D420B2D" wp14:editId="19B3AF64">
             <wp:simplePos x="0" y="0"/>
@@ -424,7 +490,7 @@
                     </pic:cNvPicPr>
                   </pic:nvPicPr>
                   <pic:blipFill>
-                    <a:blip r:embed="rId6">
+                    <a:blip r:embed="rId8">
                       <a:extLst>
                         <a:ext uri="{28A0092B-C50C-407E-A947-70E740481C1C}">
                           <a14:useLocalDpi xmlns:a14="http://schemas.microsoft.com/office/drawing/2010/main" val="0"/>
@@ -501,7 +567,23 @@
     </w:p>
     <w:p>
       <w:r>
-        <w:t>My entities store a visibility and depth state, which is checked before the blitting of the entity. However, I was using a single std::vector for all my entities,</w:t>
+        <w:t xml:space="preserve">My entities store a visibility and depth state, which is checked before the </w:t>
+      </w:r>
+      <w:proofErr w:type="spellStart"/>
+      <w:r>
+        <w:t>blitting</w:t>
+      </w:r>
+      <w:proofErr w:type="spellEnd"/>
+      <w:r>
+        <w:t xml:space="preserve"> of the entity. However, I was using a single </w:t>
+      </w:r>
+      <w:proofErr w:type="spellStart"/>
+      <w:r>
+        <w:t>std</w:t>
+      </w:r>
+      <w:proofErr w:type="spellEnd"/>
+      <w:r>
+        <w:t>::vector for all my entities,</w:t>
       </w:r>
       <w:r>
         <w:t xml:space="preserve"> which meant they all had to be checked for all levels of depths and all visibility states.</w:t>
@@ -509,6 +591,10 @@
     </w:p>
     <w:p>
       <w:r>
+        <w:rPr>
+          <w:noProof/>
+          <w:lang w:val="en-GB" w:eastAsia="en-GB"/>
+        </w:rPr>
         <mc:AlternateContent>
           <mc:Choice Requires="wps">
             <w:drawing>
@@ -549,23 +635,13 @@
                         <w:txbxContent>
                           <w:p>
                             <w:pPr>
-                              <w:pStyle w:val="Heading8Char"/>
                               <w:jc w:val="center"/>
                               <w:rPr>
                                 <w:noProof/>
                               </w:rPr>
                             </w:pPr>
                             <w:r>
-                              <w:t xml:space="preserve">Figure </w:t>
-                            </w:r>
-                            <w:r>
-                              <w:t>2</w:t>
-                            </w:r>
-                            <w:r>
-                              <w:t xml:space="preserve">: </w:t>
-                            </w:r>
-                            <w:r>
-                              <w:t>Render Sampling Results</w:t>
+                              <w:t>Figure 2: Render Sampling Results</w:t>
                             </w:r>
                           </w:p>
                         </w:txbxContent>
@@ -585,7 +661,7 @@
               </wp:anchor>
             </w:drawing>
           </mc:Choice>
-          <mc:Fallback>
+          <mc:Fallback xmlns:w15="http://schemas.microsoft.com/office/word/2012/wordml">
             <w:pict>
               <v:shape w14:anchorId="28319811" id="Text Box 3" o:spid="_x0000_s1027" type="#_x0000_t202" style="position:absolute;margin-left:0;margin-top:587.25pt;width:208.5pt;height:21.05pt;z-index:-251653120;visibility:visible;mso-wrap-style:square;mso-width-percent:0;mso-wrap-distance-left:9pt;mso-wrap-distance-top:0;mso-wrap-distance-right:9pt;mso-wrap-distance-bottom:0;mso-position-horizontal:left;mso-position-horizontal-relative:margin;mso-position-vertical:absolute;mso-position-vertical-relative:page;mso-width-percent:0;mso-width-relative:margin;v-text-anchor:top" o:gfxdata="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" stroked="f">
                 <v:textbox style="mso-fit-shape-to-text:t" inset="0,0,0,0">
@@ -620,12 +696,60 @@
         </mc:AlternateContent>
       </w:r>
       <w:r>
-        <w:t>To fix this, I changed to using two arrays of 10 std::vectors. 10 arrays of vectors for the visible entities and 10 arrays of vectors for the hidden entities. Then each element of the array represents a depth level. This increase cache hits as well as only accessing element within a vector (which on the Caanoo is extraordinarily slow) that are required.</w:t>
+        <w:t xml:space="preserve">To fix this, I changed to using two arrays </w:t>
+      </w:r>
+      <w:proofErr w:type="gramStart"/>
+      <w:r>
+        <w:t xml:space="preserve">of 10 </w:t>
+      </w:r>
+      <w:proofErr w:type="spellStart"/>
+      <w:r>
+        <w:t>std</w:t>
+      </w:r>
+      <w:proofErr w:type="spellEnd"/>
+      <w:r>
+        <w:t>::vectors</w:t>
+      </w:r>
+      <w:proofErr w:type="gramEnd"/>
+      <w:r>
+        <w:t xml:space="preserve">. </w:t>
+      </w:r>
+      <w:proofErr w:type="gramStart"/>
+      <w:r>
+        <w:t>10 arrays of vectors for the visible entities and 10 arrays of vectors for the hidden entities.</w:t>
+      </w:r>
+      <w:proofErr w:type="gramEnd"/>
+      <w:r>
+        <w:t xml:space="preserve"> Then each element of the array represents a depth level. This increase cache hits as well as only accessing element within a vector (which on the </w:t>
+      </w:r>
+      <w:proofErr w:type="spellStart"/>
+      <w:r>
+        <w:t>Caanoo</w:t>
+      </w:r>
+      <w:proofErr w:type="spellEnd"/>
+      <w:r>
+        <w:t xml:space="preserve"> is extraordinarily slow) </w:t>
+      </w:r>
+      <w:proofErr w:type="gramStart"/>
+      <w:r>
+        <w:t>that are</w:t>
+      </w:r>
+      <w:proofErr w:type="gramEnd"/>
+      <w:r>
+        <w:t xml:space="preserve"> required.</w:t>
       </w:r>
     </w:p>
     <w:p>
       <w:r>
-        <w:t>The sampling also showed that the rendering of overlays which are shown little, had a big impact on render time. Code-wise I believed the render algorithm was robust enough to not have this kind of overhead, leading me to believe there was a problem with the image asset itself. Due to this belief I went and converted all my images to loss-ier and where possible lower bit image formats. This vastly improved the render time of all non-transparent textures.</w:t>
+        <w:t>The sampling also showed that the rendering of overlays which are shown little, had a big impact on render time. Code-wise I believed the render algorithm was robust enough to not have this kind of overhead, leading me to believe there was a problem with the image asset itself. Due to this belief I went and converted all my images to loss-</w:t>
+      </w:r>
+      <w:proofErr w:type="spellStart"/>
+      <w:r>
+        <w:t>ier</w:t>
+      </w:r>
+      <w:proofErr w:type="spellEnd"/>
+      <w:r>
+        <w:t xml:space="preserve"> and where possible lower bit image formats. This vastly improved the render time of all non-transparent textures.</w:t>
       </w:r>
     </w:p>
     <w:p>
@@ -637,6 +761,10 @@
         <w:t>Frame Rate Consistency</w:t>
       </w:r>
       <w:r>
+        <w:rPr>
+          <w:noProof/>
+          <w:lang w:val="en-GB" w:eastAsia="en-GB"/>
+        </w:rPr>
         <w:drawing>
           <wp:anchor distT="0" distB="0" distL="114300" distR="114300" simplePos="0" relativeHeight="251665408" behindDoc="0" locked="0" layoutInCell="1" allowOverlap="1" wp14:anchorId="79182B2E" wp14:editId="2F3D8902">
             <wp:simplePos x="0" y="0"/>
@@ -663,7 +791,7 @@
                     </pic:cNvPicPr>
                   </pic:nvPicPr>
                   <pic:blipFill>
-                    <a:blip r:embed="rId6">
+                    <a:blip r:embed="rId8">
                       <a:extLst>
                         <a:ext uri="{28A0092B-C50C-407E-A947-70E740481C1C}">
                           <a14:useLocalDpi xmlns:a14="http://schemas.microsoft.com/office/drawing/2010/main" val="0"/>
@@ -750,6 +878,10 @@
         <w:pStyle w:val="Heading1"/>
       </w:pPr>
       <w:r>
+        <w:rPr>
+          <w:noProof/>
+          <w:lang w:val="en-GB" w:eastAsia="en-GB"/>
+        </w:rPr>
         <mc:AlternateContent>
           <mc:Choice Requires="wps">
             <w:drawing>
@@ -790,23 +922,13 @@
                         <w:txbxContent>
                           <w:p>
                             <w:pPr>
-                              <w:pStyle w:val="Heading8Char"/>
                               <w:jc w:val="center"/>
                               <w:rPr>
                                 <w:noProof/>
                               </w:rPr>
                             </w:pPr>
                             <w:r>
-                              <w:t xml:space="preserve">Figure </w:t>
-                            </w:r>
-                            <w:r>
-                              <w:t>3</w:t>
-                            </w:r>
-                            <w:r>
-                              <w:t xml:space="preserve">: </w:t>
-                            </w:r>
-                            <w:r>
-                              <w:t>Real-Time Debug Performance Graphs</w:t>
+                              <w:t>Figure 3: Real-Time Debug Performance Graphs</w:t>
                             </w:r>
                           </w:p>
                         </w:txbxContent>
@@ -826,7 +948,7 @@
               </wp:anchor>
             </w:drawing>
           </mc:Choice>
-          <mc:Fallback>
+          <mc:Fallback xmlns:w15="http://schemas.microsoft.com/office/word/2012/wordml">
             <w:pict>
               <v:shape w14:anchorId="4B2BA58F" id="Text Box 5" o:spid="_x0000_s1028" type="#_x0000_t202" style="position:absolute;margin-left:295.5pt;margin-top:242.15pt;width:208.5pt;height:21.05pt;z-index:-251650048;visibility:visible;mso-wrap-style:square;mso-width-percent:0;mso-wrap-distance-left:9pt;mso-wrap-distance-top:0;mso-wrap-distance-right:9pt;mso-wrap-distance-bottom:0;mso-position-horizontal:absolute;mso-position-horizontal-relative:margin;mso-position-vertical:absolute;mso-position-vertical-relative:page;mso-width-percent:0;mso-width-relative:margin;v-text-anchor:top" o:gfxdata="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" stroked="f">
                 <v:textbox style="mso-fit-shape-to-text:t" inset="0,0,0,0">
@@ -866,7 +988,15 @@
     </w:p>
     <w:p>
       <w:r>
-        <w:t>With the above profiling and optimizations a steady frame rate of 800 – 1200 FPS was attainable on the PC and 40 – 60 FPS on the Caanoo.</w:t>
+        <w:t xml:space="preserve">With the above profiling and optimizations a steady frame rate of 800 – 1200 FPS was attainable on the PC and 40 – 60 FPS on the </w:t>
+      </w:r>
+      <w:proofErr w:type="spellStart"/>
+      <w:r>
+        <w:t>Caanoo</w:t>
+      </w:r>
+      <w:proofErr w:type="spellEnd"/>
+      <w:r>
+        <w:t>.</w:t>
       </w:r>
       <w:r>
         <w:t xml:space="preserve"> I was surprised at the amount of performance gained by simply no</w:t>
@@ -878,7 +1008,15 @@
         <w:t xml:space="preserve"> doing a few things</w:t>
       </w:r>
       <w:r>
-        <w:t>, however because the few extra calls were made for multiple instances of said object, on lower end hardware such as the Caanoo the overhead was easily noticeable</w:t>
+        <w:t xml:space="preserve">, however because the few extra calls were made for multiple instances of said object, on lower end hardware such as the </w:t>
+      </w:r>
+      <w:proofErr w:type="spellStart"/>
+      <w:r>
+        <w:t>Caanoo</w:t>
+      </w:r>
+      <w:proofErr w:type="spellEnd"/>
+      <w:r>
+        <w:t xml:space="preserve"> the overhead was easily noticeable</w:t>
       </w:r>
       <w:r>
         <w:t xml:space="preserve">. The optimizations </w:t>
@@ -899,6 +1037,7 @@
           <w:noProof/>
           <w:lang w:val="en-GB" w:eastAsia="en-GB"/>
         </w:rPr>
+        <w:lastRenderedPageBreak/>
         <w:drawing>
           <wp:anchor distT="0" distB="0" distL="114300" distR="114300" simplePos="0" relativeHeight="251667456" behindDoc="0" locked="0" layoutInCell="1" allowOverlap="1" wp14:anchorId="7B70A47C" wp14:editId="2B63285A">
             <wp:simplePos x="0" y="0"/>
@@ -925,7 +1064,7 @@
                     </pic:cNvPicPr>
                   </pic:nvPicPr>
                   <pic:blipFill>
-                    <a:blip r:embed="rId7">
+                    <a:blip r:embed="rId9">
                       <a:extLst>
                         <a:ext uri="{28A0092B-C50C-407E-A947-70E740481C1C}">
                           <a14:useLocalDpi xmlns:a14="http://schemas.microsoft.com/office/drawing/2010/main" val="0"/>
@@ -979,8 +1118,6 @@
       <w:r>
         <w:t>.</w:t>
       </w:r>
-      <w:bookmarkStart w:id="0" w:name="_GoBack"/>
-      <w:bookmarkEnd w:id="0"/>
     </w:p>
     <w:sectPr>
       <w:pgSz w:w="12240" w:h="15840"/>
@@ -992,7 +1129,7 @@
 </file>
 
 <file path=word/numbering.xml><?xml version="1.0" encoding="utf-8"?>
-<w:numbering xmlns:wpc="http://schemas.microsoft.com/office/word/2010/wordprocessingCanvas" xmlns:mc="http://schemas.openxmlformats.org/markup-compatibility/2006" xmlns:o="urn:schemas-microsoft-com:office:office" xmlns:r="http://schemas.openxmlformats.org/officeDocument/2006/relationships" xmlns:m="http://schemas.openxmlformats.org/officeDocument/2006/math" xmlns:v="urn:schemas-microsoft-com:vml" xmlns:wp14="http://schemas.microsoft.com/office/word/2010/wordprocessingDrawing" xmlns:wp="http://schemas.openxmlformats.org/drawingml/2006/wordprocessingDrawing" xmlns:w10="urn:schemas-microsoft-com:office:word" xmlns:w="http://schemas.openxmlformats.org/wordprocessingml/2006/main" xmlns:w14="http://schemas.microsoft.com/office/word/2010/wordml" xmlns:w15="http://schemas.microsoft.com/office/word/2012/wordml" xmlns:wpg="http://schemas.microsoft.com/office/word/2010/wordprocessingGroup" xmlns:wpi="http://schemas.microsoft.com/office/word/2010/wordprocessingInk" xmlns:wne="http://schemas.microsoft.com/office/word/2006/wordml" xmlns:wps="http://schemas.microsoft.com/office/word/2010/wordprocessingShape" mc:Ignorable="w14 w15 wp14">
+<w:numbering xmlns:wpc="http://schemas.microsoft.com/office/word/2010/wordprocessingCanvas" xmlns:mc="http://schemas.openxmlformats.org/markup-compatibility/2006" xmlns:o="urn:schemas-microsoft-com:office:office" xmlns:r="http://schemas.openxmlformats.org/officeDocument/2006/relationships" xmlns:m="http://schemas.openxmlformats.org/officeDocument/2006/math" xmlns:v="urn:schemas-microsoft-com:vml" xmlns:wp14="http://schemas.microsoft.com/office/word/2010/wordprocessingDrawing" xmlns:wp="http://schemas.openxmlformats.org/drawingml/2006/wordprocessingDrawing" xmlns:w10="urn:schemas-microsoft-com:office:word" xmlns:w="http://schemas.openxmlformats.org/wordprocessingml/2006/main" xmlns:w14="http://schemas.microsoft.com/office/word/2010/wordml" xmlns:wpg="http://schemas.microsoft.com/office/word/2010/wordprocessingGroup" xmlns:wpi="http://schemas.microsoft.com/office/word/2010/wordprocessingInk" xmlns:wne="http://schemas.microsoft.com/office/word/2006/wordml" xmlns:wps="http://schemas.microsoft.com/office/word/2010/wordprocessingShape" mc:Ignorable="w14 wp14">
   <w:abstractNum w:abstractNumId="0">
     <w:nsid w:val="7E0608B8"/>
     <w:multiLevelType w:val="hybridMultilevel"/>
@@ -1227,7 +1364,7 @@
 </file>
 
 <file path=word/styles.xml><?xml version="1.0" encoding="utf-8"?>
-<w:styles xmlns:mc="http://schemas.openxmlformats.org/markup-compatibility/2006" xmlns:r="http://schemas.openxmlformats.org/officeDocument/2006/relationships" xmlns:w="http://schemas.openxmlformats.org/wordprocessingml/2006/main" xmlns:w14="http://schemas.microsoft.com/office/word/2010/wordml" xmlns:w15="http://schemas.microsoft.com/office/word/2012/wordml" mc:Ignorable="w14 w15">
+<w:styles xmlns:mc="http://schemas.openxmlformats.org/markup-compatibility/2006" xmlns:r="http://schemas.openxmlformats.org/officeDocument/2006/relationships" xmlns:w="http://schemas.openxmlformats.org/wordprocessingml/2006/main" xmlns:w14="http://schemas.microsoft.com/office/word/2010/wordml" mc:Ignorable="w14">
   <w:docDefaults>
     <w:rPrDefault>
       <w:rPr>
@@ -1243,378 +1380,145 @@
       </w:pPr>
     </w:pPrDefault>
   </w:docDefaults>
-  <w:latentStyles w:defLockedState="0" w:defUIPriority="99" w:defSemiHidden="0" w:defUnhideWhenUsed="0" w:defQFormat="0" w:count="371">
-    <w:lsdException w:name="Normal" w:uiPriority="0" w:qFormat="1"/>
-    <w:lsdException w:name="heading 1" w:uiPriority="9" w:qFormat="1"/>
-    <w:lsdException w:name="heading 2" w:semiHidden="1" w:uiPriority="9" w:unhideWhenUsed="1" w:qFormat="1"/>
-    <w:lsdException w:name="heading 3" w:semiHidden="1" w:uiPriority="9" w:unhideWhenUsed="1" w:qFormat="1"/>
-    <w:lsdException w:name="heading 4" w:semiHidden="1" w:uiPriority="9" w:unhideWhenUsed="1" w:qFormat="1"/>
-    <w:lsdException w:name="heading 5" w:semiHidden="1" w:uiPriority="9" w:unhideWhenUsed="1" w:qFormat="1"/>
-    <w:lsdException w:name="heading 6" w:semiHidden="1" w:uiPriority="9" w:unhideWhenUsed="1" w:qFormat="1"/>
-    <w:lsdException w:name="heading 7" w:semiHidden="1" w:uiPriority="9" w:unhideWhenUsed="1" w:qFormat="1"/>
-    <w:lsdException w:name="heading 8" w:semiHidden="1" w:uiPriority="9" w:unhideWhenUsed="1" w:qFormat="1"/>
-    <w:lsdException w:name="heading 9" w:semiHidden="1" w:uiPriority="9" w:unhideWhenUsed="1" w:qFormat="1"/>
-    <w:lsdException w:name="index 1" w:semiHidden="1" w:unhideWhenUsed="1"/>
-    <w:lsdException w:name="index 2" w:semiHidden="1" w:unhideWhenUsed="1"/>
-    <w:lsdException w:name="index 3" w:semiHidden="1" w:unhideWhenUsed="1"/>
-    <w:lsdException w:name="index 4" w:semiHidden="1" w:unhideWhenUsed="1"/>
-    <w:lsdException w:name="index 5" w:semiHidden="1" w:unhideWhenUsed="1"/>
-    <w:lsdException w:name="index 6" w:semiHidden="1" w:unhideWhenUsed="1"/>
-    <w:lsdException w:name="index 7" w:semiHidden="1" w:unhideWhenUsed="1"/>
-    <w:lsdException w:name="index 8" w:semiHidden="1" w:unhideWhenUsed="1"/>
-    <w:lsdException w:name="index 9" w:semiHidden="1" w:unhideWhenUsed="1"/>
-    <w:lsdException w:name="toc 1" w:semiHidden="1" w:uiPriority="39" w:unhideWhenUsed="1"/>
-    <w:lsdException w:name="toc 2" w:semiHidden="1" w:uiPriority="39" w:unhideWhenUsed="1"/>
-    <w:lsdException w:name="toc 3" w:semiHidden="1" w:uiPriority="39" w:unhideWhenUsed="1"/>
-    <w:lsdException w:name="toc 4" w:semiHidden="1" w:uiPriority="39" w:unhideWhenUsed="1"/>
-    <w:lsdException w:name="toc 5" w:semiHidden="1" w:uiPriority="39" w:unhideWhenUsed="1"/>
-    <w:lsdException w:name="toc 6" w:semiHidden="1" w:uiPriority="39" w:unhideWhenUsed="1"/>
-    <w:lsdException w:name="toc 7" w:semiHidden="1" w:uiPriority="39" w:unhideWhenUsed="1"/>
-    <w:lsdException w:name="toc 8" w:semiHidden="1" w:uiPriority="39" w:unhideWhenUsed="1"/>
-    <w:lsdException w:name="toc 9" w:semiHidden="1" w:uiPriority="39" w:unhideWhenUsed="1"/>
-    <w:lsdException w:name="Normal Indent" w:semiHidden="1" w:unhideWhenUsed="1"/>
-    <w:lsdException w:name="footnote text" w:semiHidden="1" w:unhideWhenUsed="1"/>
-    <w:lsdException w:name="annotation text" w:semiHidden="1" w:unhideWhenUsed="1"/>
-    <w:lsdException w:name="header" w:semiHidden="1" w:unhideWhenUsed="1"/>
-    <w:lsdException w:name="footer" w:semiHidden="1" w:unhideWhenUsed="1"/>
-    <w:lsdException w:name="index heading" w:semiHidden="1" w:unhideWhenUsed="1"/>
-    <w:lsdException w:name="caption" w:semiHidden="1" w:uiPriority="35" w:unhideWhenUsed="1" w:qFormat="1"/>
-    <w:lsdException w:name="table of figures" w:semiHidden="1" w:unhideWhenUsed="1"/>
-    <w:lsdException w:name="envelope address" w:semiHidden="1" w:unhideWhenUsed="1"/>
-    <w:lsdException w:name="envelope return" w:semiHidden="1" w:unhideWhenUsed="1"/>
-    <w:lsdException w:name="footnote reference" w:semiHidden="1" w:unhideWhenUsed="1"/>
-    <w:lsdException w:name="annotation reference" w:semiHidden="1" w:unhideWhenUsed="1"/>
-    <w:lsdException w:name="line number" w:semiHidden="1" w:unhideWhenUsed="1"/>
-    <w:lsdException w:name="page number" w:semiHidden="1" w:unhideWhenUsed="1"/>
-    <w:lsdException w:name="endnote reference" w:semiHidden="1" w:unhideWhenUsed="1"/>
-    <w:lsdException w:name="endnote text" w:semiHidden="1" w:unhideWhenUsed="1"/>
-    <w:lsdException w:name="table of authorities" w:semiHidden="1" w:unhideWhenUsed="1"/>
-    <w:lsdException w:name="macro" w:semiHidden="1" w:unhideWhenUsed="1"/>
-    <w:lsdException w:name="toa heading" w:semiHidden="1" w:unhideWhenUsed="1"/>
-    <w:lsdException w:name="List" w:semiHidden="1" w:unhideWhenUsed="1"/>
-    <w:lsdException w:name="List Bullet" w:semiHidden="1" w:unhideWhenUsed="1"/>
-    <w:lsdException w:name="List Number" w:semiHidden="1" w:unhideWhenUsed="1"/>
-    <w:lsdException w:name="List 2" w:semiHidden="1" w:unhideWhenUsed="1"/>
-    <w:lsdException w:name="List 3" w:semiHidden="1" w:unhideWhenUsed="1"/>
-    <w:lsdException w:name="List 4" w:semiHidden="1" w:unhideWhenUsed="1"/>
-    <w:lsdException w:name="List 5" w:semiHidden="1" w:unhideWhenUsed="1"/>
-    <w:lsdException w:name="List Bullet 2" w:semiHidden="1" w:unhideWhenUsed="1"/>
-    <w:lsdException w:name="List Bullet 3" w:semiHidden="1" w:unhideWhenUsed="1"/>
-    <w:lsdException w:name="List Bullet 4" w:semiHidden="1" w:unhideWhenUsed="1"/>
-    <w:lsdException w:name="List Bullet 5" w:semiHidden="1" w:unhideWhenUsed="1"/>
-    <w:lsdException w:name="List Number 2" w:semiHidden="1" w:unhideWhenUsed="1"/>
-    <w:lsdException w:name="List Number 3" w:semiHidden="1" w:unhideWhenUsed="1"/>
-    <w:lsdException w:name="List Number 4" w:semiHidden="1" w:unhideWhenUsed="1"/>
-    <w:lsdException w:name="List Number 5" w:semiHidden="1" w:unhideWhenUsed="1"/>
-    <w:lsdException w:name="Title" w:uiPriority="10" w:qFormat="1"/>
-    <w:lsdException w:name="Closing" w:semiHidden="1" w:unhideWhenUsed="1"/>
-    <w:lsdException w:name="Signature" w:semiHidden="1" w:unhideWhenUsed="1"/>
-    <w:lsdException w:name="Default Paragraph Font" w:semiHidden="1" w:uiPriority="1" w:unhideWhenUsed="1"/>
-    <w:lsdException w:name="Body Text" w:semiHidden="1" w:unhideWhenUsed="1"/>
-    <w:lsdException w:name="Body Text Indent" w:semiHidden="1" w:unhideWhenUsed="1"/>
-    <w:lsdException w:name="List Continue" w:semiHidden="1" w:unhideWhenUsed="1"/>
-    <w:lsdException w:name="List Continue 2" w:semiHidden="1" w:unhideWhenUsed="1"/>
-    <w:lsdException w:name="List Continue 3" w:semiHidden="1" w:unhideWhenUsed="1"/>
-    <w:lsdException w:name="List Continue 4" w:semiHidden="1" w:unhideWhenUsed="1"/>
-    <w:lsdException w:name="List Continue 5" w:semiHidden="1" w:unhideWhenUsed="1"/>
-    <w:lsdException w:name="Message Header" w:semiHidden="1" w:unhideWhenUsed="1"/>
-    <w:lsdException w:name="Subtitle" w:uiPriority="11" w:qFormat="1"/>
-    <w:lsdException w:name="Salutation" w:semiHidden="1" w:unhideWhenUsed="1"/>
-    <w:lsdException w:name="Date" w:semiHidden="1" w:unhideWhenUsed="1"/>
-    <w:lsdException w:name="Body Text First Indent" w:semiHidden="1" w:unhideWhenUsed="1"/>
-    <w:lsdException w:name="Body Text First Indent 2" w:semiHidden="1" w:unhideWhenUsed="1"/>
-    <w:lsdException w:name="Note Heading" w:semiHidden="1" w:unhideWhenUsed="1"/>
-    <w:lsdException w:name="Body Text 2" w:semiHidden="1" w:unhideWhenUsed="1"/>
-    <w:lsdException w:name="Body Text 3" w:semiHidden="1" w:unhideWhenUsed="1"/>
-    <w:lsdException w:name="Body Text Indent 2" w:semiHidden="1" w:unhideWhenUsed="1"/>
-    <w:lsdException w:name="Body Text Indent 3" w:semiHidden="1" w:unhideWhenUsed="1"/>
-    <w:lsdException w:name="Block Text" w:semiHidden="1" w:unhideWhenUsed="1"/>
-    <w:lsdException w:name="Hyperlink" w:semiHidden="1" w:uiPriority="0" w:unhideWhenUsed="1"/>
-    <w:lsdException w:name="FollowedHyperlink" w:semiHidden="1" w:unhideWhenUsed="1"/>
-    <w:lsdException w:name="Strong" w:uiPriority="22" w:qFormat="1"/>
-    <w:lsdException w:name="Emphasis" w:uiPriority="20" w:qFormat="1"/>
-    <w:lsdException w:name="Document Map" w:semiHidden="1" w:unhideWhenUsed="1"/>
-    <w:lsdException w:name="Plain Text" w:semiHidden="1" w:unhideWhenUsed="1"/>
-    <w:lsdException w:name="E-mail Signature" w:semiHidden="1" w:unhideWhenUsed="1"/>
-    <w:lsdException w:name="HTML Top of Form" w:semiHidden="1" w:unhideWhenUsed="1"/>
-    <w:lsdException w:name="HTML Bottom of Form" w:semiHidden="1" w:unhideWhenUsed="1"/>
-    <w:lsdException w:name="Normal (Web)" w:semiHidden="1" w:unhideWhenUsed="1"/>
-    <w:lsdException w:name="HTML Acronym" w:semiHidden="1" w:unhideWhenUsed="1"/>
-    <w:lsdException w:name="HTML Address" w:semiHidden="1" w:unhideWhenUsed="1"/>
-    <w:lsdException w:name="HTML Cite" w:semiHidden="1" w:unhideWhenUsed="1"/>
-    <w:lsdException w:name="HTML Code" w:semiHidden="1" w:unhideWhenUsed="1"/>
-    <w:lsdException w:name="HTML Definition" w:semiHidden="1" w:unhideWhenUsed="1"/>
-    <w:lsdException w:name="HTML Keyboard" w:semiHidden="1" w:unhideWhenUsed="1"/>
-    <w:lsdException w:name="HTML Preformatted" w:semiHidden="1" w:unhideWhenUsed="1"/>
-    <w:lsdException w:name="HTML Sample" w:semiHidden="1" w:unhideWhenUsed="1"/>
-    <w:lsdException w:name="HTML Typewriter" w:semiHidden="1" w:unhideWhenUsed="1"/>
-    <w:lsdException w:name="HTML Variable" w:semiHidden="1" w:unhideWhenUsed="1"/>
-    <w:lsdException w:name="Normal Table" w:semiHidden="1" w:unhideWhenUsed="1"/>
-    <w:lsdException w:name="annotation subject" w:semiHidden="1" w:unhideWhenUsed="1"/>
-    <w:lsdException w:name="No List" w:semiHidden="1" w:unhideWhenUsed="1"/>
-    <w:lsdException w:name="Outline List 1" w:semiHidden="1" w:unhideWhenUsed="1"/>
-    <w:lsdException w:name="Outline List 2" w:semiHidden="1" w:unhideWhenUsed="1"/>
-    <w:lsdException w:name="Outline List 3" w:semiHidden="1" w:unhideWhenUsed="1"/>
-    <w:lsdException w:name="Table Simple 1" w:semiHidden="1" w:unhideWhenUsed="1"/>
-    <w:lsdException w:name="Table Simple 2" w:semiHidden="1" w:unhideWhenUsed="1"/>
-    <w:lsdException w:name="Table Simple 3" w:semiHidden="1" w:unhideWhenUsed="1"/>
-    <w:lsdException w:name="Table Classic 1" w:semiHidden="1" w:unhideWhenUsed="1"/>
-    <w:lsdException w:name="Table Classic 2" w:semiHidden="1" w:unhideWhenUsed="1"/>
-    <w:lsdException w:name="Table Classic 3" w:semiHidden="1" w:unhideWhenUsed="1"/>
-    <w:lsdException w:name="Table Classic 4" w:semiHidden="1" w:unhideWhenUsed="1"/>
-    <w:lsdException w:name="Table Colorful 1" w:semiHidden="1" w:unhideWhenUsed="1"/>
-    <w:lsdException w:name="Table Colorful 2" w:semiHidden="1" w:unhideWhenUsed="1"/>
-    <w:lsdException w:name="Table Colorful 3" w:semiHidden="1" w:unhideWhenUsed="1"/>
-    <w:lsdException w:name="Table Columns 1" w:semiHidden="1" w:unhideWhenUsed="1"/>
-    <w:lsdException w:name="Table Columns 2" w:semiHidden="1" w:unhideWhenUsed="1"/>
-    <w:lsdException w:name="Table Columns 3" w:semiHidden="1" w:unhideWhenUsed="1"/>
-    <w:lsdException w:name="Table Columns 4" w:semiHidden="1" w:unhideWhenUsed="1"/>
-    <w:lsdException w:name="Table Columns 5" w:semiHidden="1" w:unhideWhenUsed="1"/>
-    <w:lsdException w:name="Table Grid 1" w:semiHidden="1" w:unhideWhenUsed="1"/>
-    <w:lsdException w:name="Table Grid 2" w:semiHidden="1" w:unhideWhenUsed="1"/>
-    <w:lsdException w:name="Table Grid 3" w:semiHidden="1" w:unhideWhenUsed="1"/>
-    <w:lsdException w:name="Table Grid 4" w:semiHidden="1" w:unhideWhenUsed="1"/>
-    <w:lsdException w:name="Table Grid 5" w:semiHidden="1" w:unhideWhenUsed="1"/>
-    <w:lsdException w:name="Table Grid 6" w:semiHidden="1" w:unhideWhenUsed="1"/>
-    <w:lsdException w:name="Table Grid 7" w:semiHidden="1" w:unhideWhenUsed="1"/>
-    <w:lsdException w:name="Table Grid 8" w:semiHidden="1" w:unhideWhenUsed="1"/>
-    <w:lsdException w:name="Table List 1" w:semiHidden="1" w:unhideWhenUsed="1"/>
-    <w:lsdException w:name="Table List 2" w:semiHidden="1" w:unhideWhenUsed="1"/>
-    <w:lsdException w:name="Table List 3" w:semiHidden="1" w:unhideWhenUsed="1"/>
-    <w:lsdException w:name="Table List 4" w:semiHidden="1" w:unhideWhenUsed="1"/>
-    <w:lsdException w:name="Table List 5" w:semiHidden="1" w:unhideWhenUsed="1"/>
-    <w:lsdException w:name="Table List 6" w:semiHidden="1" w:unhideWhenUsed="1"/>
-    <w:lsdException w:name="Table List 7" w:semiHidden="1" w:unhideWhenUsed="1"/>
-    <w:lsdException w:name="Table List 8" w:semiHidden="1" w:unhideWhenUsed="1"/>
-    <w:lsdException w:name="Table 3D effects 1" w:semiHidden="1" w:unhideWhenUsed="1"/>
-    <w:lsdException w:name="Table 3D effects 2" w:semiHidden="1" w:unhideWhenUsed="1"/>
-    <w:lsdException w:name="Table 3D effects 3" w:semiHidden="1" w:unhideWhenUsed="1"/>
-    <w:lsdException w:name="Table Contemporary" w:semiHidden="1" w:unhideWhenUsed="1"/>
-    <w:lsdException w:name="Table Elegant" w:semiHidden="1" w:unhideWhenUsed="1"/>
-    <w:lsdException w:name="Table Professional" w:semiHidden="1" w:unhideWhenUsed="1"/>
-    <w:lsdException w:name="Table Subtle 1" w:semiHidden="1" w:unhideWhenUsed="1"/>
-    <w:lsdException w:name="Table Subtle 2" w:semiHidden="1" w:unhideWhenUsed="1"/>
-    <w:lsdException w:name="Table Web 1" w:semiHidden="1" w:unhideWhenUsed="1"/>
-    <w:lsdException w:name="Table Web 2" w:semiHidden="1" w:unhideWhenUsed="1"/>
-    <w:lsdException w:name="Table Web 3" w:semiHidden="1" w:unhideWhenUsed="1"/>
-    <w:lsdException w:name="Balloon Text" w:semiHidden="1" w:unhideWhenUsed="1"/>
-    <w:lsdException w:name="Table Grid" w:uiPriority="39"/>
-    <w:lsdException w:name="Table Theme" w:semiHidden="1" w:unhideWhenUsed="1"/>
-    <w:lsdException w:name="Placeholder Text" w:semiHidden="1"/>
-    <w:lsdException w:name="No Spacing" w:uiPriority="1" w:qFormat="1"/>
-    <w:lsdException w:name="Light Shading" w:uiPriority="60"/>
-    <w:lsdException w:name="Light List" w:uiPriority="61"/>
-    <w:lsdException w:name="Light Grid" w:uiPriority="62"/>
-    <w:lsdException w:name="Medium Shading 1" w:uiPriority="63"/>
-    <w:lsdException w:name="Medium Shading 2" w:uiPriority="64"/>
-    <w:lsdException w:name="Medium List 1" w:uiPriority="65"/>
-    <w:lsdException w:name="Medium List 2" w:uiPriority="66"/>
-    <w:lsdException w:name="Medium Grid 1" w:uiPriority="67"/>
-    <w:lsdException w:name="Medium Grid 2" w:uiPriority="68"/>
-    <w:lsdException w:name="Medium Grid 3" w:uiPriority="69"/>
-    <w:lsdException w:name="Dark List" w:uiPriority="70"/>
-    <w:lsdException w:name="Colorful Shading" w:uiPriority="71"/>
-    <w:lsdException w:name="Colorful List" w:uiPriority="72"/>
-    <w:lsdException w:name="Colorful Grid" w:uiPriority="73"/>
-    <w:lsdException w:name="Light Shading Accent 1" w:uiPriority="60"/>
-    <w:lsdException w:name="Light List Accent 1" w:uiPriority="61"/>
-    <w:lsdException w:name="Light Grid Accent 1" w:uiPriority="62"/>
-    <w:lsdException w:name="Medium Shading 1 Accent 1" w:uiPriority="63"/>
-    <w:lsdException w:name="Medium Shading 2 Accent 1" w:uiPriority="64"/>
-    <w:lsdException w:name="Medium List 1 Accent 1" w:uiPriority="65"/>
-    <w:lsdException w:name="Revision" w:semiHidden="1"/>
-    <w:lsdException w:name="List Paragraph" w:uiPriority="34" w:qFormat="1"/>
-    <w:lsdException w:name="Quote" w:uiPriority="29" w:qFormat="1"/>
-    <w:lsdException w:name="Intense Quote" w:uiPriority="30" w:qFormat="1"/>
-    <w:lsdException w:name="Medium List 2 Accent 1" w:uiPriority="66"/>
-    <w:lsdException w:name="Medium Grid 1 Accent 1" w:uiPriority="67"/>
-    <w:lsdException w:name="Medium Grid 2 Accent 1" w:uiPriority="68"/>
-    <w:lsdException w:name="Medium Grid 3 Accent 1" w:uiPriority="69"/>
-    <w:lsdException w:name="Dark List Accent 1" w:uiPriority="70"/>
-    <w:lsdException w:name="Colorful Shading Accent 1" w:uiPriority="71"/>
-    <w:lsdException w:name="Colorful List Accent 1" w:uiPriority="72"/>
-    <w:lsdException w:name="Colorful Grid Accent 1" w:uiPriority="73"/>
-    <w:lsdException w:name="Light Shading Accent 2" w:uiPriority="60"/>
-    <w:lsdException w:name="Light List Accent 2" w:uiPriority="61"/>
-    <w:lsdException w:name="Light Grid Accent 2" w:uiPriority="62"/>
-    <w:lsdException w:name="Medium Shading 1 Accent 2" w:uiPriority="63"/>
-    <w:lsdException w:name="Medium Shading 2 Accent 2" w:uiPriority="64"/>
-    <w:lsdException w:name="Medium List 1 Accent 2" w:uiPriority="65"/>
-    <w:lsdException w:name="Medium List 2 Accent 2" w:uiPriority="66"/>
-    <w:lsdException w:name="Medium Grid 1 Accent 2" w:uiPriority="67"/>
-    <w:lsdException w:name="Medium Grid 2 Accent 2" w:uiPriority="68"/>
-    <w:lsdException w:name="Medium Grid 3 Accent 2" w:uiPriority="69"/>
-    <w:lsdException w:name="Dark List Accent 2" w:uiPriority="70"/>
-    <w:lsdException w:name="Colorful Shading Accent 2" w:uiPriority="71"/>
-    <w:lsdException w:name="Colorful List Accent 2" w:uiPriority="72"/>
-    <w:lsdException w:name="Colorful Grid Accent 2" w:uiPriority="73"/>
-    <w:lsdException w:name="Light Shading Accent 3" w:uiPriority="60"/>
-    <w:lsdException w:name="Light List Accent 3" w:uiPriority="61"/>
-    <w:lsdException w:name="Light Grid Accent 3" w:uiPriority="62"/>
-    <w:lsdException w:name="Medium Shading 1 Accent 3" w:uiPriority="63"/>
-    <w:lsdException w:name="Medium Shading 2 Accent 3" w:uiPriority="64"/>
-    <w:lsdException w:name="Medium List 1 Accent 3" w:uiPriority="65"/>
-    <w:lsdException w:name="Medium List 2 Accent 3" w:uiPriority="66"/>
-    <w:lsdException w:name="Medium Grid 1 Accent 3" w:uiPriority="67"/>
-    <w:lsdException w:name="Medium Grid 2 Accent 3" w:uiPriority="68"/>
-    <w:lsdException w:name="Medium Grid 3 Accent 3" w:uiPriority="69"/>
-    <w:lsdException w:name="Dark List Accent 3" w:uiPriority="70"/>
-    <w:lsdException w:name="Colorful Shading Accent 3" w:uiPriority="71"/>
-    <w:lsdException w:name="Colorful List Accent 3" w:uiPriority="72"/>
-    <w:lsdException w:name="Colorful Grid Accent 3" w:uiPriority="73"/>
-    <w:lsdException w:name="Light Shading Accent 4" w:uiPriority="60"/>
-    <w:lsdException w:name="Light List Accent 4" w:uiPriority="61"/>
-    <w:lsdException w:name="Light Grid Accent 4" w:uiPriority="62"/>
-    <w:lsdException w:name="Medium Shading 1 Accent 4" w:uiPriority="63"/>
-    <w:lsdException w:name="Medium Shading 2 Accent 4" w:uiPriority="64"/>
-    <w:lsdException w:name="Medium List 1 Accent 4" w:uiPriority="65"/>
-    <w:lsdException w:name="Medium List 2 Accent 4" w:uiPriority="66"/>
-    <w:lsdException w:name="Medium Grid 1 Accent 4" w:uiPriority="67"/>
-    <w:lsdException w:name="Medium Grid 2 Accent 4" w:uiPriority="68"/>
-    <w:lsdException w:name="Medium Grid 3 Accent 4" w:uiPriority="69"/>
-    <w:lsdException w:name="Dark List Accent 4" w:uiPriority="70"/>
-    <w:lsdException w:name="Colorful Shading Accent 4" w:uiPriority="71"/>
-    <w:lsdException w:name="Colorful List Accent 4" w:uiPriority="72"/>
-    <w:lsdException w:name="Colorful Grid Accent 4" w:uiPriority="73"/>
-    <w:lsdException w:name="Light Shading Accent 5" w:uiPriority="60"/>
-    <w:lsdException w:name="Light List Accent 5" w:uiPriority="61"/>
-    <w:lsdException w:name="Light Grid Accent 5" w:uiPriority="62"/>
-    <w:lsdException w:name="Medium Shading 1 Accent 5" w:uiPriority="63"/>
-    <w:lsdException w:name="Medium Shading 2 Accent 5" w:uiPriority="64"/>
-    <w:lsdException w:name="Medium List 1 Accent 5" w:uiPriority="65"/>
-    <w:lsdException w:name="Medium List 2 Accent 5" w:uiPriority="66"/>
-    <w:lsdException w:name="Medium Grid 1 Accent 5" w:uiPriority="67"/>
-    <w:lsdException w:name="Medium Grid 2 Accent 5" w:uiPriority="68"/>
-    <w:lsdException w:name="Medium Grid 3 Accent 5" w:uiPriority="69"/>
-    <w:lsdException w:name="Dark List Accent 5" w:uiPriority="70"/>
-    <w:lsdException w:name="Colorful Shading Accent 5" w:uiPriority="71"/>
-    <w:lsdException w:name="Colorful List Accent 5" w:uiPriority="72"/>
-    <w:lsdException w:name="Colorful Grid Accent 5" w:uiPriority="73"/>
-    <w:lsdException w:name="Light Shading Accent 6" w:uiPriority="60"/>
-    <w:lsdException w:name="Light List Accent 6" w:uiPriority="61"/>
-    <w:lsdException w:name="Light Grid Accent 6" w:uiPriority="62"/>
-    <w:lsdException w:name="Medium Shading 1 Accent 6" w:uiPriority="63"/>
-    <w:lsdException w:name="Medium Shading 2 Accent 6" w:uiPriority="64"/>
-    <w:lsdException w:name="Medium List 1 Accent 6" w:uiPriority="65"/>
-    <w:lsdException w:name="Medium List 2 Accent 6" w:uiPriority="66"/>
-    <w:lsdException w:name="Medium Grid 1 Accent 6" w:uiPriority="67"/>
-    <w:lsdException w:name="Medium Grid 2 Accent 6" w:uiPriority="68"/>
-    <w:lsdException w:name="Medium Grid 3 Accent 6" w:uiPriority="69"/>
-    <w:lsdException w:name="Dark List Accent 6" w:uiPriority="70"/>
-    <w:lsdException w:name="Colorful Shading Accent 6" w:uiPriority="71"/>
-    <w:lsdException w:name="Colorful List Accent 6" w:uiPriority="72"/>
-    <w:lsdException w:name="Colorful Grid Accent 6" w:uiPriority="73"/>
-    <w:lsdException w:name="Subtle Emphasis" w:uiPriority="19" w:qFormat="1"/>
-    <w:lsdException w:name="Intense Emphasis" w:uiPriority="21" w:qFormat="1"/>
-    <w:lsdException w:name="Subtle Reference" w:uiPriority="31" w:qFormat="1"/>
-    <w:lsdException w:name="Intense Reference" w:uiPriority="32" w:qFormat="1"/>
-    <w:lsdException w:name="Book Title" w:uiPriority="33" w:qFormat="1"/>
-    <w:lsdException w:name="Bibliography" w:semiHidden="1" w:uiPriority="37" w:unhideWhenUsed="1"/>
-    <w:lsdException w:name="TOC Heading" w:semiHidden="1" w:uiPriority="39" w:unhideWhenUsed="1" w:qFormat="1"/>
-    <w:lsdException w:name="Plain Table 1" w:uiPriority="41"/>
-    <w:lsdException w:name="Plain Table 2" w:uiPriority="42"/>
-    <w:lsdException w:name="Plain Table 3" w:uiPriority="43"/>
-    <w:lsdException w:name="Plain Table 4" w:uiPriority="44"/>
-    <w:lsdException w:name="Plain Table 5" w:uiPriority="45"/>
-    <w:lsdException w:name="Grid Table Light" w:uiPriority="40"/>
-    <w:lsdException w:name="Grid Table 1 Light" w:uiPriority="46"/>
-    <w:lsdException w:name="Grid Table 2" w:uiPriority="47"/>
-    <w:lsdException w:name="Grid Table 3" w:uiPriority="48"/>
-    <w:lsdException w:name="Grid Table 4" w:uiPriority="49"/>
-    <w:lsdException w:name="Grid Table 5 Dark" w:uiPriority="50"/>
-    <w:lsdException w:name="Grid Table 6 Colorful" w:uiPriority="51"/>
-    <w:lsdException w:name="Grid Table 7 Colorful" w:uiPriority="52"/>
-    <w:lsdException w:name="Grid Table 1 Light Accent 1" w:uiPriority="46"/>
-    <w:lsdException w:name="Grid Table 2 Accent 1" w:uiPriority="47"/>
-    <w:lsdException w:name="Grid Table 3 Accent 1" w:uiPriority="48"/>
-    <w:lsdException w:name="Grid Table 4 Accent 1" w:uiPriority="49"/>
-    <w:lsdException w:name="Grid Table 5 Dark Accent 1" w:uiPriority="50"/>
-    <w:lsdException w:name="Grid Table 6 Colorful Accent 1" w:uiPriority="51"/>
-    <w:lsdException w:name="Grid Table 7 Colorful Accent 1" w:uiPriority="52"/>
-    <w:lsdException w:name="Grid Table 1 Light Accent 2" w:uiPriority="46"/>
-    <w:lsdException w:name="Grid Table 2 Accent 2" w:uiPriority="47"/>
-    <w:lsdException w:name="Grid Table 3 Accent 2" w:uiPriority="48"/>
-    <w:lsdException w:name="Grid Table 4 Accent 2" w:uiPriority="49"/>
-    <w:lsdException w:name="Grid Table 5 Dark Accent 2" w:uiPriority="50"/>
-    <w:lsdException w:name="Grid Table 6 Colorful Accent 2" w:uiPriority="51"/>
-    <w:lsdException w:name="Grid Table 7 Colorful Accent 2" w:uiPriority="52"/>
-    <w:lsdException w:name="Grid Table 1 Light Accent 3" w:uiPriority="46"/>
-    <w:lsdException w:name="Grid Table 2 Accent 3" w:uiPriority="47"/>
-    <w:lsdException w:name="Grid Table 3 Accent 3" w:uiPriority="48"/>
-    <w:lsdException w:name="Grid Table 4 Accent 3" w:uiPriority="49"/>
-    <w:lsdException w:name="Grid Table 5 Dark Accent 3" w:uiPriority="50"/>
-    <w:lsdException w:name="Grid Table 6 Colorful Accent 3" w:uiPriority="51"/>
-    <w:lsdException w:name="Grid Table 7 Colorful Accent 3" w:uiPriority="52"/>
-    <w:lsdException w:name="Grid Table 1 Light Accent 4" w:uiPriority="46"/>
-    <w:lsdException w:name="Grid Table 2 Accent 4" w:uiPriority="47"/>
-    <w:lsdException w:name="Grid Table 3 Accent 4" w:uiPriority="48"/>
-    <w:lsdException w:name="Grid Table 4 Accent 4" w:uiPriority="49"/>
-    <w:lsdException w:name="Grid Table 5 Dark Accent 4" w:uiPriority="50"/>
-    <w:lsdException w:name="Grid Table 6 Colorful Accent 4" w:uiPriority="51"/>
-    <w:lsdException w:name="Grid Table 7 Colorful Accent 4" w:uiPriority="52"/>
-    <w:lsdException w:name="Grid Table 1 Light Accent 5" w:uiPriority="46"/>
-    <w:lsdException w:name="Grid Table 2 Accent 5" w:uiPriority="47"/>
-    <w:lsdException w:name="Grid Table 3 Accent 5" w:uiPriority="48"/>
-    <w:lsdException w:name="Grid Table 4 Accent 5" w:uiPriority="49"/>
-    <w:lsdException w:name="Grid Table 5 Dark Accent 5" w:uiPriority="50"/>
-    <w:lsdException w:name="Grid Table 6 Colorful Accent 5" w:uiPriority="51"/>
-    <w:lsdException w:name="Grid Table 7 Colorful Accent 5" w:uiPriority="52"/>
-    <w:lsdException w:name="Grid Table 1 Light Accent 6" w:uiPriority="46"/>
-    <w:lsdException w:name="Grid Table 2 Accent 6" w:uiPriority="47"/>
-    <w:lsdException w:name="Grid Table 3 Accent 6" w:uiPriority="48"/>
-    <w:lsdException w:name="Grid Table 4 Accent 6" w:uiPriority="49"/>
-    <w:lsdException w:name="Grid Table 5 Dark Accent 6" w:uiPriority="50"/>
-    <w:lsdException w:name="Grid Table 6 Colorful Accent 6" w:uiPriority="51"/>
-    <w:lsdException w:name="Grid Table 7 Colorful Accent 6" w:uiPriority="52"/>
-    <w:lsdException w:name="List Table 1 Light" w:uiPriority="46"/>
-    <w:lsdException w:name="List Table 2" w:uiPriority="47"/>
-    <w:lsdException w:name="List Table 3" w:uiPriority="48"/>
-    <w:lsdException w:name="List Table 4" w:uiPriority="49"/>
-    <w:lsdException w:name="List Table 5 Dark" w:uiPriority="50"/>
-    <w:lsdException w:name="List Table 6 Colorful" w:uiPriority="51"/>
-    <w:lsdException w:name="List Table 7 Colorful" w:uiPriority="52"/>
-    <w:lsdException w:name="List Table 1 Light Accent 1" w:uiPriority="46"/>
-    <w:lsdException w:name="List Table 2 Accent 1" w:uiPriority="47"/>
-    <w:lsdException w:name="List Table 3 Accent 1" w:uiPriority="48"/>
-    <w:lsdException w:name="List Table 4 Accent 1" w:uiPriority="49"/>
-    <w:lsdException w:name="List Table 5 Dark Accent 1" w:uiPriority="50"/>
-    <w:lsdException w:name="List Table 6 Colorful Accent 1" w:uiPriority="51"/>
-    <w:lsdException w:name="List Table 7 Colorful Accent 1" w:uiPriority="52"/>
-    <w:lsdException w:name="List Table 1 Light Accent 2" w:uiPriority="46"/>
-    <w:lsdException w:name="List Table 2 Accent 2" w:uiPriority="47"/>
-    <w:lsdException w:name="List Table 3 Accent 2" w:uiPriority="48"/>
-    <w:lsdException w:name="List Table 4 Accent 2" w:uiPriority="49"/>
-    <w:lsdException w:name="List Table 5 Dark Accent 2" w:uiPriority="50"/>
-    <w:lsdException w:name="List Table 6 Colorful Accent 2" w:uiPriority="51"/>
-    <w:lsdException w:name="List Table 7 Colorful Accent 2" w:uiPriority="52"/>
-    <w:lsdException w:name="List Table 1 Light Accent 3" w:uiPriority="46"/>
-    <w:lsdException w:name="List Table 2 Accent 3" w:uiPriority="47"/>
-    <w:lsdException w:name="List Table 3 Accent 3" w:uiPriority="48"/>
-    <w:lsdException w:name="List Table 4 Accent 3" w:uiPriority="49"/>
-    <w:lsdException w:name="List Table 5 Dark Accent 3" w:uiPriority="50"/>
-    <w:lsdException w:name="List Table 6 Colorful Accent 3" w:uiPriority="51"/>
-    <w:lsdException w:name="List Table 7 Colorful Accent 3" w:uiPriority="52"/>
-    <w:lsdException w:name="List Table 1 Light Accent 4" w:uiPriority="46"/>
-    <w:lsdException w:name="List Table 2 Accent 4" w:uiPriority="47"/>
-    <w:lsdException w:name="List Table 3 Accent 4" w:uiPriority="48"/>
-    <w:lsdException w:name="List Table 4 Accent 4" w:uiPriority="49"/>
-    <w:lsdException w:name="List Table 5 Dark Accent 4" w:uiPriority="50"/>
-    <w:lsdException w:name="List Table 6 Colorful Accent 4" w:uiPriority="51"/>
-    <w:lsdException w:name="List Table 7 Colorful Accent 4" w:uiPriority="52"/>
-    <w:lsdException w:name="List Table 1 Light Accent 5" w:uiPriority="46"/>
-    <w:lsdException w:name="List Table 2 Accent 5" w:uiPriority="47"/>
-    <w:lsdException w:name="List Table 3 Accent 5" w:uiPriority="48"/>
-    <w:lsdException w:name="List Table 4 Accent 5" w:uiPriority="49"/>
-    <w:lsdException w:name="List Table 5 Dark Accent 5" w:uiPriority="50"/>
-    <w:lsdException w:name="List Table 6 Colorful Accent 5" w:uiPriority="51"/>
-    <w:lsdException w:name="List Table 7 Colorful Accent 5" w:uiPriority="52"/>
-    <w:lsdException w:name="List Table 1 Light Accent 6" w:uiPriority="46"/>
-    <w:lsdException w:name="List Table 2 Accent 6" w:uiPriority="47"/>
-    <w:lsdException w:name="List Table 3 Accent 6" w:uiPriority="48"/>
-    <w:lsdException w:name="List Table 4 Accent 6" w:uiPriority="49"/>
-    <w:lsdException w:name="List Table 5 Dark Accent 6" w:uiPriority="50"/>
-    <w:lsdException w:name="List Table 6 Colorful Accent 6" w:uiPriority="51"/>
-    <w:lsdException w:name="List Table 7 Colorful Accent 6" w:uiPriority="52"/>
+  <w:latentStyles w:defLockedState="0" w:defUIPriority="99" w:defSemiHidden="1" w:defUnhideWhenUsed="1" w:defQFormat="0" w:count="267">
+    <w:lsdException w:name="Normal" w:semiHidden="0" w:uiPriority="0" w:unhideWhenUsed="0" w:qFormat="1"/>
+    <w:lsdException w:name="heading 1" w:semiHidden="0" w:uiPriority="9" w:unhideWhenUsed="0" w:qFormat="1"/>
+    <w:lsdException w:name="heading 2" w:uiPriority="9" w:qFormat="1"/>
+    <w:lsdException w:name="heading 3" w:uiPriority="9" w:qFormat="1"/>
+    <w:lsdException w:name="heading 4" w:uiPriority="9" w:qFormat="1"/>
+    <w:lsdException w:name="heading 5" w:uiPriority="9" w:qFormat="1"/>
+    <w:lsdException w:name="heading 6" w:uiPriority="9" w:qFormat="1"/>
+    <w:lsdException w:name="heading 7" w:uiPriority="9" w:qFormat="1"/>
+    <w:lsdException w:name="heading 8" w:uiPriority="9" w:qFormat="1"/>
+    <w:lsdException w:name="heading 9" w:uiPriority="9" w:qFormat="1"/>
+    <w:lsdException w:name="toc 1" w:uiPriority="39"/>
+    <w:lsdException w:name="toc 2" w:uiPriority="39"/>
+    <w:lsdException w:name="toc 3" w:uiPriority="39"/>
+    <w:lsdException w:name="toc 4" w:uiPriority="39"/>
+    <w:lsdException w:name="toc 5" w:uiPriority="39"/>
+    <w:lsdException w:name="toc 6" w:uiPriority="39"/>
+    <w:lsdException w:name="toc 7" w:uiPriority="39"/>
+    <w:lsdException w:name="toc 8" w:uiPriority="39"/>
+    <w:lsdException w:name="toc 9" w:uiPriority="39"/>
+    <w:lsdException w:name="caption" w:uiPriority="35" w:qFormat="1"/>
+    <w:lsdException w:name="Title" w:semiHidden="0" w:uiPriority="10" w:unhideWhenUsed="0" w:qFormat="1"/>
+    <w:lsdException w:name="Default Paragraph Font" w:uiPriority="1"/>
+    <w:lsdException w:name="Subtitle" w:semiHidden="0" w:uiPriority="11" w:unhideWhenUsed="0" w:qFormat="1"/>
+    <w:lsdException w:name="Hyperlink" w:uiPriority="0"/>
+    <w:lsdException w:name="Strong" w:semiHidden="0" w:uiPriority="22" w:unhideWhenUsed="0" w:qFormat="1"/>
+    <w:lsdException w:name="Emphasis" w:semiHidden="0" w:uiPriority="20" w:unhideWhenUsed="0" w:qFormat="1"/>
+    <w:lsdException w:name="Table Grid" w:semiHidden="0" w:uiPriority="39" w:unhideWhenUsed="0"/>
+    <w:lsdException w:name="Placeholder Text" w:unhideWhenUsed="0"/>
+    <w:lsdException w:name="No Spacing" w:semiHidden="0" w:uiPriority="1" w:unhideWhenUsed="0" w:qFormat="1"/>
+    <w:lsdException w:name="Light Shading" w:semiHidden="0" w:uiPriority="60" w:unhideWhenUsed="0"/>
+    <w:lsdException w:name="Light List" w:semiHidden="0" w:uiPriority="61" w:unhideWhenUsed="0"/>
+    <w:lsdException w:name="Light Grid" w:semiHidden="0" w:uiPriority="62" w:unhideWhenUsed="0"/>
+    <w:lsdException w:name="Medium Shading 1" w:semiHidden="0" w:uiPriority="63" w:unhideWhenUsed="0"/>
+    <w:lsdException w:name="Medium Shading 2" w:semiHidden="0" w:uiPriority="64" w:unhideWhenUsed="0"/>
+    <w:lsdException w:name="Medium List 1" w:semiHidden="0" w:uiPriority="65" w:unhideWhenUsed="0"/>
+    <w:lsdException w:name="Medium List 2" w:semiHidden="0" w:uiPriority="66" w:unhideWhenUsed="0"/>
+    <w:lsdException w:name="Medium Grid 1" w:semiHidden="0" w:uiPriority="67" w:unhideWhenUsed="0"/>
+    <w:lsdException w:name="Medium Grid 2" w:semiHidden="0" w:uiPriority="68" w:unhideWhenUsed="0"/>
+    <w:lsdException w:name="Medium Grid 3" w:semiHidden="0" w:uiPriority="69" w:unhideWhenUsed="0"/>
+    <w:lsdException w:name="Dark List" w:semiHidden="0" w:uiPriority="70" w:unhideWhenUsed="0"/>
+    <w:lsdException w:name="Colorful Shading" w:semiHidden="0" w:uiPriority="71" w:unhideWhenUsed="0"/>
+    <w:lsdException w:name="Colorful List" w:semiHidden="0" w:uiPriority="72" w:unhideWhenUsed="0"/>
+    <w:lsdException w:name="Colorful Grid" w:semiHidden="0" w:uiPriority="73" w:unhideWhenUsed="0"/>
+    <w:lsdException w:name="Light Shading Accent 1" w:semiHidden="0" w:uiPriority="60" w:unhideWhenUsed="0"/>
+    <w:lsdException w:name="Light List Accent 1" w:semiHidden="0" w:uiPriority="61" w:unhideWhenUsed="0"/>
+    <w:lsdException w:name="Light Grid Accent 1" w:semiHidden="0" w:uiPriority="62" w:unhideWhenUsed="0"/>
+    <w:lsdException w:name="Medium Shading 1 Accent 1" w:semiHidden="0" w:uiPriority="63" w:unhideWhenUsed="0"/>
+    <w:lsdException w:name="Medium Shading 2 Accent 1" w:semiHidden="0" w:uiPriority="64" w:unhideWhenUsed="0"/>
+    <w:lsdException w:name="Medium List 1 Accent 1" w:semiHidden="0" w:uiPriority="65" w:unhideWhenUsed="0"/>
+    <w:lsdException w:name="Revision" w:unhideWhenUsed="0"/>
+    <w:lsdException w:name="List Paragraph" w:semiHidden="0" w:uiPriority="34" w:unhideWhenUsed="0" w:qFormat="1"/>
+    <w:lsdException w:name="Quote" w:semiHidden="0" w:uiPriority="29" w:unhideWhenUsed="0" w:qFormat="1"/>
+    <w:lsdException w:name="Intense Quote" w:semiHidden="0" w:uiPriority="30" w:unhideWhenUsed="0" w:qFormat="1"/>
+    <w:lsdException w:name="Medium List 2 Accent 1" w:semiHidden="0" w:uiPriority="66" w:unhideWhenUsed="0"/>
+    <w:lsdException w:name="Medium Grid 1 Accent 1" w:semiHidden="0" w:uiPriority="67" w:unhideWhenUsed="0"/>
+    <w:lsdException w:name="Medium Grid 2 Accent 1" w:semiHidden="0" w:uiPriority="68" w:unhideWhenUsed="0"/>
+    <w:lsdException w:name="Medium Grid 3 Accent 1" w:semiHidden="0" w:uiPriority="69" w:unhideWhenUsed="0"/>
+    <w:lsdException w:name="Dark List Accent 1" w:semiHidden="0" w:uiPriority="70" w:unhideWhenUsed="0"/>
+    <w:lsdException w:name="Colorful Shading Accent 1" w:semiHidden="0" w:uiPriority="71" w:unhideWhenUsed="0"/>
+    <w:lsdException w:name="Colorful List Accent 1" w:semiHidden="0" w:uiPriority="72" w:unhideWhenUsed="0"/>
+    <w:lsdException w:name="Colorful Grid Accent 1" w:semiHidden="0" w:uiPriority="73" w:unhideWhenUsed="0"/>
+    <w:lsdException w:name="Light Shading Accent 2" w:semiHidden="0" w:uiPriority="60" w:unhideWhenUsed="0"/>
+    <w:lsdException w:name="Light List Accent 2" w:semiHidden="0" w:uiPriority="61" w:unhideWhenUsed="0"/>
+    <w:lsdException w:name="Light Grid Accent 2" w:semiHidden="0" w:uiPriority="62" w:unhideWhenUsed="0"/>
+    <w:lsdException w:name="Medium Shading 1 Accent 2" w:semiHidden="0" w:uiPriority="63" w:unhideWhenUsed="0"/>
+    <w:lsdException w:name="Medium Shading 2 Accent 2" w:semiHidden="0" w:uiPriority="64" w:unhideWhenUsed="0"/>
+    <w:lsdException w:name="Medium List 1 Accent 2" w:semiHidden="0" w:uiPriority="65" w:unhideWhenUsed="0"/>
+    <w:lsdException w:name="Medium List 2 Accent 2" w:semiHidden="0" w:uiPriority="66" w:unhideWhenUsed="0"/>
+    <w:lsdException w:name="Medium Grid 1 Accent 2" w:semiHidden="0" w:uiPriority="67" w:unhideWhenUsed="0"/>
+    <w:lsdException w:name="Medium Grid 2 Accent 2" w:semiHidden="0" w:uiPriority="68" w:unhideWhenUsed="0"/>
+    <w:lsdException w:name="Medium Grid 3 Accent 2" w:semiHidden="0" w:uiPriority="69" w:unhideWhenUsed="0"/>
+    <w:lsdException w:name="Dark List Accent 2" w:semiHidden="0" w:uiPriority="70" w:unhideWhenUsed="0"/>
+    <w:lsdException w:name="Colorful Shading Accent 2" w:semiHidden="0" w:uiPriority="71" w:unhideWhenUsed="0"/>
+    <w:lsdException w:name="Colorful List Accent 2" w:semiHidden="0" w:uiPriority="72" w:unhideWhenUsed="0"/>
+    <w:lsdException w:name="Colorful Grid Accent 2" w:semiHidden="0" w:uiPriority="73" w:unhideWhenUsed="0"/>
+    <w:lsdException w:name="Light Shading Accent 3" w:semiHidden="0" w:uiPriority="60" w:unhideWhenUsed="0"/>
+    <w:lsdException w:name="Light List Accent 3" w:semiHidden="0" w:uiPriority="61" w:unhideWhenUsed="0"/>
+    <w:lsdException w:name="Light Grid Accent 3" w:semiHidden="0" w:uiPriority="62" w:unhideWhenUsed="0"/>
+    <w:lsdException w:name="Medium Shading 1 Accent 3" w:semiHidden="0" w:uiPriority="63" w:unhideWhenUsed="0"/>
+    <w:lsdException w:name="Medium Shading 2 Accent 3" w:semiHidden="0" w:uiPriority="64" w:unhideWhenUsed="0"/>
+    <w:lsdException w:name="Medium List 1 Accent 3" w:semiHidden="0" w:uiPriority="65" w:unhideWhenUsed="0"/>
+    <w:lsdException w:name="Medium List 2 Accent 3" w:semiHidden="0" w:uiPriority="66" w:unhideWhenUsed="0"/>
+    <w:lsdException w:name="Medium Grid 1 Accent 3" w:semiHidden="0" w:uiPriority="67" w:unhideWhenUsed="0"/>
+    <w:lsdException w:name="Medium Grid 2 Accent 3" w:semiHidden="0" w:uiPriority="68" w:unhideWhenUsed="0"/>
+    <w:lsdException w:name="Medium Grid 3 Accent 3" w:semiHidden="0" w:uiPriority="69" w:unhideWhenUsed="0"/>
+    <w:lsdException w:name="Dark List Accent 3" w:semiHidden="0" w:uiPriority="70" w:unhideWhenUsed="0"/>
+    <w:lsdException w:name="Colorful Shading Accent 3" w:semiHidden="0" w:uiPriority="71" w:unhideWhenUsed="0"/>
+    <w:lsdException w:name="Colorful List Accent 3" w:semiHidden="0" w:uiPriority="72" w:unhideWhenUsed="0"/>
+    <w:lsdException w:name="Colorful Grid Accent 3" w:semiHidden="0" w:uiPriority="73" w:unhideWhenUsed="0"/>
+    <w:lsdException w:name="Light Shading Accent 4" w:semiHidden="0" w:uiPriority="60" w:unhideWhenUsed="0"/>
+    <w:lsdException w:name="Light List Accent 4" w:semiHidden="0" w:uiPriority="61" w:unhideWhenUsed="0"/>
+    <w:lsdException w:name="Light Grid Accent 4" w:semiHidden="0" w:uiPriority="62" w:unhideWhenUsed="0"/>
+    <w:lsdException w:name="Medium Shading 1 Accent 4" w:semiHidden="0" w:uiPriority="63" w:unhideWhenUsed="0"/>
+    <w:lsdException w:name="Medium Shading 2 Accent 4" w:semiHidden="0" w:uiPriority="64" w:unhideWhenUsed="0"/>
+    <w:lsdException w:name="Medium List 1 Accent 4" w:semiHidden="0" w:uiPriority="65" w:unhideWhenUsed="0"/>
+    <w:lsdException w:name="Medium List 2 Accent 4" w:semiHidden="0" w:uiPriority="66" w:unhideWhenUsed="0"/>
+    <w:lsdException w:name="Medium Grid 1 Accent 4" w:semiHidden="0" w:uiPriority="67" w:unhideWhenUsed="0"/>
+    <w:lsdException w:name="Medium Grid 2 Accent 4" w:semiHidden="0" w:uiPriority="68" w:unhideWhenUsed="0"/>
+    <w:lsdException w:name="Medium Grid 3 Accent 4" w:semiHidden="0" w:uiPriority="69" w:unhideWhenUsed="0"/>
+    <w:lsdException w:name="Dark List Accent 4" w:semiHidden="0" w:uiPriority="70" w:unhideWhenUsed="0"/>
+    <w:lsdException w:name="Colorful Shading Accent 4" w:semiHidden="0" w:uiPriority="71" w:unhideWhenUsed="0"/>
+    <w:lsdException w:name="Colorful List Accent 4" w:semiHidden="0" w:uiPriority="72" w:unhideWhenUsed="0"/>
+    <w:lsdException w:name="Colorful Grid Accent 4" w:semiHidden="0" w:uiPriority="73" w:unhideWhenUsed="0"/>
+    <w:lsdException w:name="Light Shading Accent 5" w:semiHidden="0" w:uiPriority="60" w:unhideWhenUsed="0"/>
+    <w:lsdException w:name="Light List Accent 5" w:semiHidden="0" w:uiPriority="61" w:unhideWhenUsed="0"/>
+    <w:lsdException w:name="Light Grid Accent 5" w:semiHidden="0" w:uiPriority="62" w:unhideWhenUsed="0"/>
+    <w:lsdException w:name="Medium Shading 1 Accent 5" w:semiHidden="0" w:uiPriority="63" w:unhideWhenUsed="0"/>
+    <w:lsdException w:name="Medium Shading 2 Accent 5" w:semiHidden="0" w:uiPriority="64" w:unhideWhenUsed="0"/>
+    <w:lsdException w:name="Medium List 1 Accent 5" w:semiHidden="0" w:uiPriority="65" w:unhideWhenUsed="0"/>
+    <w:lsdException w:name="Medium List 2 Accent 5" w:semiHidden="0" w:uiPriority="66" w:unhideWhenUsed="0"/>
+    <w:lsdException w:name="Medium Grid 1 Accent 5" w:semiHidden="0" w:uiPriority="67" w:unhideWhenUsed="0"/>
+    <w:lsdException w:name="Medium Grid 2 Accent 5" w:semiHidden="0" w:uiPriority="68" w:unhideWhenUsed="0"/>
+    <w:lsdException w:name="Medium Grid 3 Accent 5" w:semiHidden="0" w:uiPriority="69" w:unhideWhenUsed="0"/>
+    <w:lsdException w:name="Dark List Accent 5" w:semiHidden="0" w:uiPriority="70" w:unhideWhenUsed="0"/>
+    <w:lsdException w:name="Colorful Shading Accent 5" w:semiHidden="0" w:uiPriority="71" w:unhideWhenUsed="0"/>
+    <w:lsdException w:name="Colorful List Accent 5" w:semiHidden="0" w:uiPriority="72" w:unhideWhenUsed="0"/>
+    <w:lsdException w:name="Colorful Grid Accent 5" w:semiHidden="0" w:uiPriority="73" w:unhideWhenUsed="0"/>
+    <w:lsdException w:name="Light Shading Accent 6" w:semiHidden="0" w:uiPriority="60" w:unhideWhenUsed="0"/>
+    <w:lsdException w:name="Light List Accent 6" w:semiHidden="0" w:uiPriority="61" w:unhideWhenUsed="0"/>
+    <w:lsdException w:name="Light Grid Accent 6" w:semiHidden="0" w:uiPriority="62" w:unhideWhenUsed="0"/>
+    <w:lsdException w:name="Medium Shading 1 Accent 6" w:semiHidden="0" w:uiPriority="63" w:unhideWhenUsed="0"/>
+    <w:lsdException w:name="Medium Shading 2 Accent 6" w:semiHidden="0" w:uiPriority="64" w:unhideWhenUsed="0"/>
+    <w:lsdException w:name="Medium List 1 Accent 6" w:semiHidden="0" w:uiPriority="65" w:unhideWhenUsed="0"/>
+    <w:lsdException w:name="Medium List 2 Accent 6" w:semiHidden="0" w:uiPriority="66" w:unhideWhenUsed="0"/>
+    <w:lsdException w:name="Medium Grid 1 Accent 6" w:semiHidden="0" w:uiPriority="67" w:unhideWhenUsed="0"/>
+    <w:lsdException w:name="Medium Grid 2 Accent 6" w:semiHidden="0" w:uiPriority="68" w:unhideWhenUsed="0"/>
+    <w:lsdException w:name="Medium Grid 3 Accent 6" w:semiHidden="0" w:uiPriority="69" w:unhideWhenUsed="0"/>
+    <w:lsdException w:name="Dark List Accent 6" w:semiHidden="0" w:uiPriority="70" w:unhideWhenUsed="0"/>
+    <w:lsdException w:name="Colorful Shading Accent 6" w:semiHidden="0" w:uiPriority="71" w:unhideWhenUsed="0"/>
+    <w:lsdException w:name="Colorful List Accent 6" w:semiHidden="0" w:uiPriority="72" w:unhideWhenUsed="0"/>
+    <w:lsdException w:name="Colorful Grid Accent 6" w:semiHidden="0" w:uiPriority="73" w:unhideWhenUsed="0"/>
+    <w:lsdException w:name="Subtle Emphasis" w:semiHidden="0" w:uiPriority="19" w:unhideWhenUsed="0" w:qFormat="1"/>
+    <w:lsdException w:name="Intense Emphasis" w:semiHidden="0" w:uiPriority="21" w:unhideWhenUsed="0" w:qFormat="1"/>
+    <w:lsdException w:name="Subtle Reference" w:semiHidden="0" w:uiPriority="31" w:unhideWhenUsed="0" w:qFormat="1"/>
+    <w:lsdException w:name="Intense Reference" w:semiHidden="0" w:uiPriority="32" w:unhideWhenUsed="0" w:qFormat="1"/>
+    <w:lsdException w:name="Book Title" w:semiHidden="0" w:uiPriority="33" w:unhideWhenUsed="0" w:qFormat="1"/>
+    <w:lsdException w:name="Bibliography" w:uiPriority="37"/>
+    <w:lsdException w:name="TOC Heading" w:uiPriority="39" w:qFormat="1"/>
   </w:latentStyles>
   <w:style w:type="paragraph" w:default="1" w:styleId="Normal">
     <w:name w:val="Normal"/>
@@ -2236,6 +2140,847 @@
       <w:ind w:left="720"/>
       <w:contextualSpacing/>
     </w:pPr>
+  </w:style>
+  <w:style w:type="paragraph" w:styleId="BalloonText">
+    <w:name w:val="Balloon Text"/>
+    <w:basedOn w:val="Normal"/>
+    <w:link w:val="BalloonTextChar"/>
+    <w:uiPriority w:val="99"/>
+    <w:semiHidden/>
+    <w:unhideWhenUsed/>
+    <w:rsid w:val="00A416D5"/>
+    <w:pPr>
+      <w:spacing w:after="0" w:line="240" w:lineRule="auto"/>
+    </w:pPr>
+    <w:rPr>
+      <w:rFonts w:ascii="Tahoma" w:hAnsi="Tahoma" w:cs="Tahoma"/>
+      <w:sz w:val="16"/>
+      <w:szCs w:val="16"/>
+    </w:rPr>
+  </w:style>
+  <w:style w:type="character" w:customStyle="1" w:styleId="BalloonTextChar">
+    <w:name w:val="Balloon Text Char"/>
+    <w:basedOn w:val="DefaultParagraphFont"/>
+    <w:link w:val="BalloonText"/>
+    <w:uiPriority w:val="99"/>
+    <w:semiHidden/>
+    <w:rsid w:val="00A416D5"/>
+    <w:rPr>
+      <w:rFonts w:ascii="Tahoma" w:hAnsi="Tahoma" w:cs="Tahoma"/>
+      <w:sz w:val="16"/>
+      <w:szCs w:val="16"/>
+    </w:rPr>
+  </w:style>
+</w:styles>
+</file>
+
+<file path=word/stylesWithEffects.xml><?xml version="1.0" encoding="utf-8"?>
+<w:styles xmlns:wpc="http://schemas.microsoft.com/office/word/2010/wordprocessingCanvas" xmlns:mc="http://schemas.openxmlformats.org/markup-compatibility/2006" xmlns:o="urn:schemas-microsoft-com:office:office" xmlns:r="http://schemas.openxmlformats.org/officeDocument/2006/relationships" xmlns:m="http://schemas.openxmlformats.org/officeDocument/2006/math" xmlns:v="urn:schemas-microsoft-com:vml" xmlns:wp14="http://schemas.microsoft.com/office/word/2010/wordprocessingDrawing" xmlns:wp="http://schemas.openxmlformats.org/drawingml/2006/wordprocessingDrawing" xmlns:w10="urn:schemas-microsoft-com:office:word" xmlns:w="http://schemas.openxmlformats.org/wordprocessingml/2006/main" xmlns:w14="http://schemas.microsoft.com/office/word/2010/wordml" xmlns:wpg="http://schemas.microsoft.com/office/word/2010/wordprocessingGroup" xmlns:wpi="http://schemas.microsoft.com/office/word/2010/wordprocessingInk" xmlns:wne="http://schemas.microsoft.com/office/word/2006/wordml" xmlns:wps="http://schemas.microsoft.com/office/word/2010/wordprocessingShape" mc:Ignorable="w14 wp14">
+  <w:docDefaults>
+    <w:rPrDefault>
+      <w:rPr>
+        <w:rFonts w:asciiTheme="minorHAnsi" w:eastAsiaTheme="minorEastAsia" w:hAnsiTheme="minorHAnsi" w:cstheme="minorBidi"/>
+        <w:sz w:val="17"/>
+        <w:szCs w:val="17"/>
+        <w:lang w:val="en-US" w:eastAsia="ja-JP" w:bidi="ar-SA"/>
+      </w:rPr>
+    </w:rPrDefault>
+    <w:pPrDefault>
+      <w:pPr>
+        <w:spacing w:after="160" w:line="300" w:lineRule="auto"/>
+      </w:pPr>
+    </w:pPrDefault>
+  </w:docDefaults>
+  <w:latentStyles w:defLockedState="0" w:defUIPriority="99" w:defSemiHidden="1" w:defUnhideWhenUsed="1" w:defQFormat="0" w:count="267">
+    <w:lsdException w:name="Normal" w:semiHidden="0" w:uiPriority="0" w:unhideWhenUsed="0" w:qFormat="1"/>
+    <w:lsdException w:name="heading 1" w:semiHidden="0" w:uiPriority="9" w:unhideWhenUsed="0" w:qFormat="1"/>
+    <w:lsdException w:name="heading 2" w:uiPriority="9" w:qFormat="1"/>
+    <w:lsdException w:name="heading 3" w:uiPriority="9" w:qFormat="1"/>
+    <w:lsdException w:name="heading 4" w:uiPriority="9" w:qFormat="1"/>
+    <w:lsdException w:name="heading 5" w:uiPriority="9" w:qFormat="1"/>
+    <w:lsdException w:name="heading 6" w:uiPriority="9" w:qFormat="1"/>
+    <w:lsdException w:name="heading 7" w:uiPriority="9" w:qFormat="1"/>
+    <w:lsdException w:name="heading 8" w:uiPriority="9" w:qFormat="1"/>
+    <w:lsdException w:name="heading 9" w:uiPriority="9" w:qFormat="1"/>
+    <w:lsdException w:name="toc 1" w:uiPriority="39"/>
+    <w:lsdException w:name="toc 2" w:uiPriority="39"/>
+    <w:lsdException w:name="toc 3" w:uiPriority="39"/>
+    <w:lsdException w:name="toc 4" w:uiPriority="39"/>
+    <w:lsdException w:name="toc 5" w:uiPriority="39"/>
+    <w:lsdException w:name="toc 6" w:uiPriority="39"/>
+    <w:lsdException w:name="toc 7" w:uiPriority="39"/>
+    <w:lsdException w:name="toc 8" w:uiPriority="39"/>
+    <w:lsdException w:name="toc 9" w:uiPriority="39"/>
+    <w:lsdException w:name="caption" w:uiPriority="35" w:qFormat="1"/>
+    <w:lsdException w:name="Title" w:semiHidden="0" w:uiPriority="10" w:unhideWhenUsed="0" w:qFormat="1"/>
+    <w:lsdException w:name="Default Paragraph Font" w:uiPriority="1"/>
+    <w:lsdException w:name="Subtitle" w:semiHidden="0" w:uiPriority="11" w:unhideWhenUsed="0" w:qFormat="1"/>
+    <w:lsdException w:name="Hyperlink" w:uiPriority="0"/>
+    <w:lsdException w:name="Strong" w:semiHidden="0" w:uiPriority="22" w:unhideWhenUsed="0" w:qFormat="1"/>
+    <w:lsdException w:name="Emphasis" w:semiHidden="0" w:uiPriority="20" w:unhideWhenUsed="0" w:qFormat="1"/>
+    <w:lsdException w:name="Table Grid" w:semiHidden="0" w:uiPriority="39" w:unhideWhenUsed="0"/>
+    <w:lsdException w:name="Placeholder Text" w:unhideWhenUsed="0"/>
+    <w:lsdException w:name="No Spacing" w:semiHidden="0" w:uiPriority="1" w:unhideWhenUsed="0" w:qFormat="1"/>
+    <w:lsdException w:name="Light Shading" w:semiHidden="0" w:uiPriority="60" w:unhideWhenUsed="0"/>
+    <w:lsdException w:name="Light List" w:semiHidden="0" w:uiPriority="61" w:unhideWhenUsed="0"/>
+    <w:lsdException w:name="Light Grid" w:semiHidden="0" w:uiPriority="62" w:unhideWhenUsed="0"/>
+    <w:lsdException w:name="Medium Shading 1" w:semiHidden="0" w:uiPriority="63" w:unhideWhenUsed="0"/>
+    <w:lsdException w:name="Medium Shading 2" w:semiHidden="0" w:uiPriority="64" w:unhideWhenUsed="0"/>
+    <w:lsdException w:name="Medium List 1" w:semiHidden="0" w:uiPriority="65" w:unhideWhenUsed="0"/>
+    <w:lsdException w:name="Medium List 2" w:semiHidden="0" w:uiPriority="66" w:unhideWhenUsed="0"/>
+    <w:lsdException w:name="Medium Grid 1" w:semiHidden="0" w:uiPriority="67" w:unhideWhenUsed="0"/>
+    <w:lsdException w:name="Medium Grid 2" w:semiHidden="0" w:uiPriority="68" w:unhideWhenUsed="0"/>
+    <w:lsdException w:name="Medium Grid 3" w:semiHidden="0" w:uiPriority="69" w:unhideWhenUsed="0"/>
+    <w:lsdException w:name="Dark List" w:semiHidden="0" w:uiPriority="70" w:unhideWhenUsed="0"/>
+    <w:lsdException w:name="Colorful Shading" w:semiHidden="0" w:uiPriority="71" w:unhideWhenUsed="0"/>
+    <w:lsdException w:name="Colorful List" w:semiHidden="0" w:uiPriority="72" w:unhideWhenUsed="0"/>
+    <w:lsdException w:name="Colorful Grid" w:semiHidden="0" w:uiPriority="73" w:unhideWhenUsed="0"/>
+    <w:lsdException w:name="Light Shading Accent 1" w:semiHidden="0" w:uiPriority="60" w:unhideWhenUsed="0"/>
+    <w:lsdException w:name="Light List Accent 1" w:semiHidden="0" w:uiPriority="61" w:unhideWhenUsed="0"/>
+    <w:lsdException w:name="Light Grid Accent 1" w:semiHidden="0" w:uiPriority="62" w:unhideWhenUsed="0"/>
+    <w:lsdException w:name="Medium Shading 1 Accent 1" w:semiHidden="0" w:uiPriority="63" w:unhideWhenUsed="0"/>
+    <w:lsdException w:name="Medium Shading 2 Accent 1" w:semiHidden="0" w:uiPriority="64" w:unhideWhenUsed="0"/>
+    <w:lsdException w:name="Medium List 1 Accent 1" w:semiHidden="0" w:uiPriority="65" w:unhideWhenUsed="0"/>
+    <w:lsdException w:name="Revision" w:unhideWhenUsed="0"/>
+    <w:lsdException w:name="List Paragraph" w:semiHidden="0" w:uiPriority="34" w:unhideWhenUsed="0" w:qFormat="1"/>
+    <w:lsdException w:name="Quote" w:semiHidden="0" w:uiPriority="29" w:unhideWhenUsed="0" w:qFormat="1"/>
+    <w:lsdException w:name="Intense Quote" w:semiHidden="0" w:uiPriority="30" w:unhideWhenUsed="0" w:qFormat="1"/>
+    <w:lsdException w:name="Medium List 2 Accent 1" w:semiHidden="0" w:uiPriority="66" w:unhideWhenUsed="0"/>
+    <w:lsdException w:name="Medium Grid 1 Accent 1" w:semiHidden="0" w:uiPriority="67" w:unhideWhenUsed="0"/>
+    <w:lsdException w:name="Medium Grid 2 Accent 1" w:semiHidden="0" w:uiPriority="68" w:unhideWhenUsed="0"/>
+    <w:lsdException w:name="Medium Grid 3 Accent 1" w:semiHidden="0" w:uiPriority="69" w:unhideWhenUsed="0"/>
+    <w:lsdException w:name="Dark List Accent 1" w:semiHidden="0" w:uiPriority="70" w:unhideWhenUsed="0"/>
+    <w:lsdException w:name="Colorful Shading Accent 1" w:semiHidden="0" w:uiPriority="71" w:unhideWhenUsed="0"/>
+    <w:lsdException w:name="Colorful List Accent 1" w:semiHidden="0" w:uiPriority="72" w:unhideWhenUsed="0"/>
+    <w:lsdException w:name="Colorful Grid Accent 1" w:semiHidden="0" w:uiPriority="73" w:unhideWhenUsed="0"/>
+    <w:lsdException w:name="Light Shading Accent 2" w:semiHidden="0" w:uiPriority="60" w:unhideWhenUsed="0"/>
+    <w:lsdException w:name="Light List Accent 2" w:semiHidden="0" w:uiPriority="61" w:unhideWhenUsed="0"/>
+    <w:lsdException w:name="Light Grid Accent 2" w:semiHidden="0" w:uiPriority="62" w:unhideWhenUsed="0"/>
+    <w:lsdException w:name="Medium Shading 1 Accent 2" w:semiHidden="0" w:uiPriority="63" w:unhideWhenUsed="0"/>
+    <w:lsdException w:name="Medium Shading 2 Accent 2" w:semiHidden="0" w:uiPriority="64" w:unhideWhenUsed="0"/>
+    <w:lsdException w:name="Medium List 1 Accent 2" w:semiHidden="0" w:uiPriority="65" w:unhideWhenUsed="0"/>
+    <w:lsdException w:name="Medium List 2 Accent 2" w:semiHidden="0" w:uiPriority="66" w:unhideWhenUsed="0"/>
+    <w:lsdException w:name="Medium Grid 1 Accent 2" w:semiHidden="0" w:uiPriority="67" w:unhideWhenUsed="0"/>
+    <w:lsdException w:name="Medium Grid 2 Accent 2" w:semiHidden="0" w:uiPriority="68" w:unhideWhenUsed="0"/>
+    <w:lsdException w:name="Medium Grid 3 Accent 2" w:semiHidden="0" w:uiPriority="69" w:unhideWhenUsed="0"/>
+    <w:lsdException w:name="Dark List Accent 2" w:semiHidden="0" w:uiPriority="70" w:unhideWhenUsed="0"/>
+    <w:lsdException w:name="Colorful Shading Accent 2" w:semiHidden="0" w:uiPriority="71" w:unhideWhenUsed="0"/>
+    <w:lsdException w:name="Colorful List Accent 2" w:semiHidden="0" w:uiPriority="72" w:unhideWhenUsed="0"/>
+    <w:lsdException w:name="Colorful Grid Accent 2" w:semiHidden="0" w:uiPriority="73" w:unhideWhenUsed="0"/>
+    <w:lsdException w:name="Light Shading Accent 3" w:semiHidden="0" w:uiPriority="60" w:unhideWhenUsed="0"/>
+    <w:lsdException w:name="Light List Accent 3" w:semiHidden="0" w:uiPriority="61" w:unhideWhenUsed="0"/>
+    <w:lsdException w:name="Light Grid Accent 3" w:semiHidden="0" w:uiPriority="62" w:unhideWhenUsed="0"/>
+    <w:lsdException w:name="Medium Shading 1 Accent 3" w:semiHidden="0" w:uiPriority="63" w:unhideWhenUsed="0"/>
+    <w:lsdException w:name="Medium Shading 2 Accent 3" w:semiHidden="0" w:uiPriority="64" w:unhideWhenUsed="0"/>
+    <w:lsdException w:name="Medium List 1 Accent 3" w:semiHidden="0" w:uiPriority="65" w:unhideWhenUsed="0"/>
+    <w:lsdException w:name="Medium List 2 Accent 3" w:semiHidden="0" w:uiPriority="66" w:unhideWhenUsed="0"/>
+    <w:lsdException w:name="Medium Grid 1 Accent 3" w:semiHidden="0" w:uiPriority="67" w:unhideWhenUsed="0"/>
+    <w:lsdException w:name="Medium Grid 2 Accent 3" w:semiHidden="0" w:uiPriority="68" w:unhideWhenUsed="0"/>
+    <w:lsdException w:name="Medium Grid 3 Accent 3" w:semiHidden="0" w:uiPriority="69" w:unhideWhenUsed="0"/>
+    <w:lsdException w:name="Dark List Accent 3" w:semiHidden="0" w:uiPriority="70" w:unhideWhenUsed="0"/>
+    <w:lsdException w:name="Colorful Shading Accent 3" w:semiHidden="0" w:uiPriority="71" w:unhideWhenUsed="0"/>
+    <w:lsdException w:name="Colorful List Accent 3" w:semiHidden="0" w:uiPriority="72" w:unhideWhenUsed="0"/>
+    <w:lsdException w:name="Colorful Grid Accent 3" w:semiHidden="0" w:uiPriority="73" w:unhideWhenUsed="0"/>
+    <w:lsdException w:name="Light Shading Accent 4" w:semiHidden="0" w:uiPriority="60" w:unhideWhenUsed="0"/>
+    <w:lsdException w:name="Light List Accent 4" w:semiHidden="0" w:uiPriority="61" w:unhideWhenUsed="0"/>
+    <w:lsdException w:name="Light Grid Accent 4" w:semiHidden="0" w:uiPriority="62" w:unhideWhenUsed="0"/>
+    <w:lsdException w:name="Medium Shading 1 Accent 4" w:semiHidden="0" w:uiPriority="63" w:unhideWhenUsed="0"/>
+    <w:lsdException w:name="Medium Shading 2 Accent 4" w:semiHidden="0" w:uiPriority="64" w:unhideWhenUsed="0"/>
+    <w:lsdException w:name="Medium List 1 Accent 4" w:semiHidden="0" w:uiPriority="65" w:unhideWhenUsed="0"/>
+    <w:lsdException w:name="Medium List 2 Accent 4" w:semiHidden="0" w:uiPriority="66" w:unhideWhenUsed="0"/>
+    <w:lsdException w:name="Medium Grid 1 Accent 4" w:semiHidden="0" w:uiPriority="67" w:unhideWhenUsed="0"/>
+    <w:lsdException w:name="Medium Grid 2 Accent 4" w:semiHidden="0" w:uiPriority="68" w:unhideWhenUsed="0"/>
+    <w:lsdException w:name="Medium Grid 3 Accent 4" w:semiHidden="0" w:uiPriority="69" w:unhideWhenUsed="0"/>
+    <w:lsdException w:name="Dark List Accent 4" w:semiHidden="0" w:uiPriority="70" w:unhideWhenUsed="0"/>
+    <w:lsdException w:name="Colorful Shading Accent 4" w:semiHidden="0" w:uiPriority="71" w:unhideWhenUsed="0"/>
+    <w:lsdException w:name="Colorful List Accent 4" w:semiHidden="0" w:uiPriority="72" w:unhideWhenUsed="0"/>
+    <w:lsdException w:name="Colorful Grid Accent 4" w:semiHidden="0" w:uiPriority="73" w:unhideWhenUsed="0"/>
+    <w:lsdException w:name="Light Shading Accent 5" w:semiHidden="0" w:uiPriority="60" w:unhideWhenUsed="0"/>
+    <w:lsdException w:name="Light List Accent 5" w:semiHidden="0" w:uiPriority="61" w:unhideWhenUsed="0"/>
+    <w:lsdException w:name="Light Grid Accent 5" w:semiHidden="0" w:uiPriority="62" w:unhideWhenUsed="0"/>
+    <w:lsdException w:name="Medium Shading 1 Accent 5" w:semiHidden="0" w:uiPriority="63" w:unhideWhenUsed="0"/>
+    <w:lsdException w:name="Medium Shading 2 Accent 5" w:semiHidden="0" w:uiPriority="64" w:unhideWhenUsed="0"/>
+    <w:lsdException w:name="Medium List 1 Accent 5" w:semiHidden="0" w:uiPriority="65" w:unhideWhenUsed="0"/>
+    <w:lsdException w:name="Medium List 2 Accent 5" w:semiHidden="0" w:uiPriority="66" w:unhideWhenUsed="0"/>
+    <w:lsdException w:name="Medium Grid 1 Accent 5" w:semiHidden="0" w:uiPriority="67" w:unhideWhenUsed="0"/>
+    <w:lsdException w:name="Medium Grid 2 Accent 5" w:semiHidden="0" w:uiPriority="68" w:unhideWhenUsed="0"/>
+    <w:lsdException w:name="Medium Grid 3 Accent 5" w:semiHidden="0" w:uiPriority="69" w:unhideWhenUsed="0"/>
+    <w:lsdException w:name="Dark List Accent 5" w:semiHidden="0" w:uiPriority="70" w:unhideWhenUsed="0"/>
+    <w:lsdException w:name="Colorful Shading Accent 5" w:semiHidden="0" w:uiPriority="71" w:unhideWhenUsed="0"/>
+    <w:lsdException w:name="Colorful List Accent 5" w:semiHidden="0" w:uiPriority="72" w:unhideWhenUsed="0"/>
+    <w:lsdException w:name="Colorful Grid Accent 5" w:semiHidden="0" w:uiPriority="73" w:unhideWhenUsed="0"/>
+    <w:lsdException w:name="Light Shading Accent 6" w:semiHidden="0" w:uiPriority="60" w:unhideWhenUsed="0"/>
+    <w:lsdException w:name="Light List Accent 6" w:semiHidden="0" w:uiPriority="61" w:unhideWhenUsed="0"/>
+    <w:lsdException w:name="Light Grid Accent 6" w:semiHidden="0" w:uiPriority="62" w:unhideWhenUsed="0"/>
+    <w:lsdException w:name="Medium Shading 1 Accent 6" w:semiHidden="0" w:uiPriority="63" w:unhideWhenUsed="0"/>
+    <w:lsdException w:name="Medium Shading 2 Accent 6" w:semiHidden="0" w:uiPriority="64" w:unhideWhenUsed="0"/>
+    <w:lsdException w:name="Medium List 1 Accent 6" w:semiHidden="0" w:uiPriority="65" w:unhideWhenUsed="0"/>
+    <w:lsdException w:name="Medium List 2 Accent 6" w:semiHidden="0" w:uiPriority="66" w:unhideWhenUsed="0"/>
+    <w:lsdException w:name="Medium Grid 1 Accent 6" w:semiHidden="0" w:uiPriority="67" w:unhideWhenUsed="0"/>
+    <w:lsdException w:name="Medium Grid 2 Accent 6" w:semiHidden="0" w:uiPriority="68" w:unhideWhenUsed="0"/>
+    <w:lsdException w:name="Medium Grid 3 Accent 6" w:semiHidden="0" w:uiPriority="69" w:unhideWhenUsed="0"/>
+    <w:lsdException w:name="Dark List Accent 6" w:semiHidden="0" w:uiPriority="70" w:unhideWhenUsed="0"/>
+    <w:lsdException w:name="Colorful Shading Accent 6" w:semiHidden="0" w:uiPriority="71" w:unhideWhenUsed="0"/>
+    <w:lsdException w:name="Colorful List Accent 6" w:semiHidden="0" w:uiPriority="72" w:unhideWhenUsed="0"/>
+    <w:lsdException w:name="Colorful Grid Accent 6" w:semiHidden="0" w:uiPriority="73" w:unhideWhenUsed="0"/>
+    <w:lsdException w:name="Subtle Emphasis" w:semiHidden="0" w:uiPriority="19" w:unhideWhenUsed="0" w:qFormat="1"/>
+    <w:lsdException w:name="Intense Emphasis" w:semiHidden="0" w:uiPriority="21" w:unhideWhenUsed="0" w:qFormat="1"/>
+    <w:lsdException w:name="Subtle Reference" w:semiHidden="0" w:uiPriority="31" w:unhideWhenUsed="0" w:qFormat="1"/>
+    <w:lsdException w:name="Intense Reference" w:semiHidden="0" w:uiPriority="32" w:unhideWhenUsed="0" w:qFormat="1"/>
+    <w:lsdException w:name="Book Title" w:semiHidden="0" w:uiPriority="33" w:unhideWhenUsed="0" w:qFormat="1"/>
+    <w:lsdException w:name="Bibliography" w:uiPriority="37"/>
+    <w:lsdException w:name="TOC Heading" w:uiPriority="39" w:qFormat="1"/>
+  </w:latentStyles>
+  <w:style w:type="paragraph" w:default="1" w:styleId="Normal">
+    <w:name w:val="Normal"/>
+    <w:qFormat/>
+  </w:style>
+  <w:style w:type="paragraph" w:styleId="Heading1">
+    <w:name w:val="heading 1"/>
+    <w:basedOn w:val="Normal"/>
+    <w:next w:val="Normal"/>
+    <w:link w:val="Heading1Char"/>
+    <w:uiPriority w:val="9"/>
+    <w:qFormat/>
+    <w:pPr>
+      <w:keepNext/>
+      <w:keepLines/>
+      <w:spacing w:before="400" w:after="40" w:line="240" w:lineRule="auto"/>
+      <w:outlineLvl w:val="0"/>
+    </w:pPr>
+    <w:rPr>
+      <w:rFonts w:asciiTheme="majorHAnsi" w:eastAsiaTheme="majorEastAsia" w:hAnsiTheme="majorHAnsi" w:cstheme="majorBidi"/>
+      <w:color w:val="B01513" w:themeColor="accent1"/>
+      <w:sz w:val="28"/>
+      <w:szCs w:val="28"/>
+    </w:rPr>
+  </w:style>
+  <w:style w:type="paragraph" w:styleId="Heading2">
+    <w:name w:val="heading 2"/>
+    <w:basedOn w:val="Normal"/>
+    <w:next w:val="Normal"/>
+    <w:link w:val="Heading2Char"/>
+    <w:uiPriority w:val="9"/>
+    <w:semiHidden/>
+    <w:unhideWhenUsed/>
+    <w:qFormat/>
+    <w:pPr>
+      <w:keepNext/>
+      <w:keepLines/>
+      <w:spacing w:before="160" w:after="0" w:line="240" w:lineRule="auto"/>
+      <w:outlineLvl w:val="1"/>
+    </w:pPr>
+    <w:rPr>
+      <w:rFonts w:asciiTheme="majorHAnsi" w:eastAsiaTheme="majorEastAsia" w:hAnsiTheme="majorHAnsi" w:cstheme="majorBidi"/>
+      <w:color w:val="404040" w:themeColor="text1" w:themeTint="BF"/>
+      <w:sz w:val="24"/>
+      <w:szCs w:val="24"/>
+    </w:rPr>
+  </w:style>
+  <w:style w:type="paragraph" w:styleId="Heading3">
+    <w:name w:val="heading 3"/>
+    <w:basedOn w:val="Normal"/>
+    <w:next w:val="Normal"/>
+    <w:link w:val="Heading3Char"/>
+    <w:uiPriority w:val="9"/>
+    <w:semiHidden/>
+    <w:unhideWhenUsed/>
+    <w:qFormat/>
+    <w:pPr>
+      <w:keepNext/>
+      <w:keepLines/>
+      <w:spacing w:before="40" w:after="0" w:line="240" w:lineRule="auto"/>
+      <w:outlineLvl w:val="2"/>
+    </w:pPr>
+    <w:rPr>
+      <w:rFonts w:asciiTheme="majorHAnsi" w:eastAsiaTheme="majorEastAsia" w:hAnsiTheme="majorHAnsi" w:cstheme="majorBidi"/>
+      <w:color w:val="B01513" w:themeColor="accent1"/>
+      <w:sz w:val="22"/>
+      <w:szCs w:val="22"/>
+    </w:rPr>
+  </w:style>
+  <w:style w:type="paragraph" w:styleId="Heading4">
+    <w:name w:val="heading 4"/>
+    <w:basedOn w:val="Normal"/>
+    <w:next w:val="Normal"/>
+    <w:link w:val="Heading4Char"/>
+    <w:uiPriority w:val="9"/>
+    <w:semiHidden/>
+    <w:unhideWhenUsed/>
+    <w:qFormat/>
+    <w:pPr>
+      <w:keepNext/>
+      <w:keepLines/>
+      <w:spacing w:before="160" w:after="0"/>
+      <w:outlineLvl w:val="3"/>
+    </w:pPr>
+    <w:rPr>
+      <w:rFonts w:asciiTheme="majorHAnsi" w:eastAsiaTheme="majorEastAsia" w:hAnsiTheme="majorHAnsi" w:cstheme="majorBidi"/>
+      <w:b/>
+      <w:bCs/>
+      <w:color w:val="000000" w:themeColor="text1"/>
+      <w:sz w:val="20"/>
+      <w:szCs w:val="20"/>
+    </w:rPr>
+  </w:style>
+  <w:style w:type="paragraph" w:styleId="Heading5">
+    <w:name w:val="heading 5"/>
+    <w:basedOn w:val="Normal"/>
+    <w:next w:val="Normal"/>
+    <w:link w:val="Heading5Char"/>
+    <w:uiPriority w:val="9"/>
+    <w:semiHidden/>
+    <w:unhideWhenUsed/>
+    <w:qFormat/>
+    <w:pPr>
+      <w:keepNext/>
+      <w:keepLines/>
+      <w:spacing w:before="40" w:after="0"/>
+      <w:outlineLvl w:val="4"/>
+    </w:pPr>
+    <w:rPr>
+      <w:rFonts w:asciiTheme="majorHAnsi" w:eastAsiaTheme="majorEastAsia" w:hAnsiTheme="majorHAnsi" w:cstheme="majorBidi"/>
+      <w:sz w:val="20"/>
+      <w:szCs w:val="20"/>
+    </w:rPr>
+  </w:style>
+  <w:style w:type="paragraph" w:styleId="Heading6">
+    <w:name w:val="heading 6"/>
+    <w:basedOn w:val="Normal"/>
+    <w:next w:val="Normal"/>
+    <w:link w:val="Heading6Char"/>
+    <w:uiPriority w:val="9"/>
+    <w:semiHidden/>
+    <w:unhideWhenUsed/>
+    <w:qFormat/>
+    <w:pPr>
+      <w:keepNext/>
+      <w:keepLines/>
+      <w:spacing w:before="160" w:after="0"/>
+      <w:outlineLvl w:val="5"/>
+    </w:pPr>
+    <w:rPr>
+      <w:rFonts w:asciiTheme="majorHAnsi" w:eastAsiaTheme="majorEastAsia" w:hAnsiTheme="majorHAnsi" w:cstheme="majorBidi"/>
+      <w:b/>
+      <w:bCs/>
+      <w:i/>
+      <w:iCs/>
+      <w:sz w:val="20"/>
+      <w:szCs w:val="20"/>
+    </w:rPr>
+  </w:style>
+  <w:style w:type="paragraph" w:styleId="Heading7">
+    <w:name w:val="heading 7"/>
+    <w:basedOn w:val="Normal"/>
+    <w:next w:val="Normal"/>
+    <w:link w:val="Heading7Char"/>
+    <w:uiPriority w:val="9"/>
+    <w:semiHidden/>
+    <w:unhideWhenUsed/>
+    <w:qFormat/>
+    <w:pPr>
+      <w:keepNext/>
+      <w:keepLines/>
+      <w:spacing w:before="40" w:after="0"/>
+      <w:outlineLvl w:val="6"/>
+    </w:pPr>
+    <w:rPr>
+      <w:rFonts w:asciiTheme="majorHAnsi" w:eastAsiaTheme="majorEastAsia" w:hAnsiTheme="majorHAnsi" w:cstheme="majorBidi"/>
+      <w:i/>
+      <w:iCs/>
+      <w:color w:val="000000" w:themeColor="text1"/>
+      <w:sz w:val="20"/>
+      <w:szCs w:val="20"/>
+    </w:rPr>
+  </w:style>
+  <w:style w:type="paragraph" w:styleId="Heading8">
+    <w:name w:val="heading 8"/>
+    <w:basedOn w:val="Normal"/>
+    <w:next w:val="Normal"/>
+    <w:link w:val="Heading8Char"/>
+    <w:uiPriority w:val="9"/>
+    <w:semiHidden/>
+    <w:unhideWhenUsed/>
+    <w:qFormat/>
+    <w:pPr>
+      <w:keepNext/>
+      <w:keepLines/>
+      <w:spacing w:before="120" w:after="0"/>
+      <w:outlineLvl w:val="7"/>
+    </w:pPr>
+    <w:rPr>
+      <w:rFonts w:asciiTheme="majorHAnsi" w:eastAsiaTheme="majorEastAsia" w:hAnsiTheme="majorHAnsi" w:cstheme="majorBidi"/>
+      <w:b/>
+      <w:bCs/>
+      <w:color w:val="000000" w:themeColor="text1"/>
+    </w:rPr>
+  </w:style>
+  <w:style w:type="paragraph" w:styleId="Heading9">
+    <w:name w:val="heading 9"/>
+    <w:basedOn w:val="Normal"/>
+    <w:next w:val="Normal"/>
+    <w:link w:val="Heading9Char"/>
+    <w:uiPriority w:val="9"/>
+    <w:semiHidden/>
+    <w:unhideWhenUsed/>
+    <w:qFormat/>
+    <w:pPr>
+      <w:keepNext/>
+      <w:keepLines/>
+      <w:spacing w:before="40" w:after="0"/>
+      <w:outlineLvl w:val="8"/>
+    </w:pPr>
+    <w:rPr>
+      <w:rFonts w:asciiTheme="majorHAnsi" w:eastAsiaTheme="majorEastAsia" w:hAnsiTheme="majorHAnsi" w:cstheme="majorBidi"/>
+      <w:b/>
+      <w:bCs/>
+      <w:i/>
+      <w:iCs/>
+      <w:color w:val="000000" w:themeColor="text1"/>
+    </w:rPr>
+  </w:style>
+  <w:style w:type="character" w:default="1" w:styleId="DefaultParagraphFont">
+    <w:name w:val="Default Paragraph Font"/>
+    <w:uiPriority w:val="1"/>
+    <w:semiHidden/>
+    <w:unhideWhenUsed/>
+  </w:style>
+  <w:style w:type="table" w:default="1" w:styleId="TableNormal">
+    <w:name w:val="Normal Table"/>
+    <w:uiPriority w:val="99"/>
+    <w:semiHidden/>
+    <w:unhideWhenUsed/>
+    <w:tblPr>
+      <w:tblInd w:w="0" w:type="dxa"/>
+      <w:tblCellMar>
+        <w:top w:w="0" w:type="dxa"/>
+        <w:left w:w="108" w:type="dxa"/>
+        <w:bottom w:w="0" w:type="dxa"/>
+        <w:right w:w="108" w:type="dxa"/>
+      </w:tblCellMar>
+    </w:tblPr>
+  </w:style>
+  <w:style w:type="numbering" w:default="1" w:styleId="NoList">
+    <w:name w:val="No List"/>
+    <w:uiPriority w:val="99"/>
+    <w:semiHidden/>
+    <w:unhideWhenUsed/>
+  </w:style>
+  <w:style w:type="character" w:styleId="BookTitle">
+    <w:name w:val="Book Title"/>
+    <w:basedOn w:val="DefaultParagraphFont"/>
+    <w:uiPriority w:val="33"/>
+    <w:qFormat/>
+    <w:rPr>
+      <w:b/>
+      <w:bCs/>
+      <w:caps w:val="0"/>
+      <w:smallCaps/>
+      <w:spacing w:val="10"/>
+    </w:rPr>
+  </w:style>
+  <w:style w:type="paragraph" w:styleId="Caption">
+    <w:name w:val="caption"/>
+    <w:basedOn w:val="Normal"/>
+    <w:next w:val="Normal"/>
+    <w:uiPriority w:val="35"/>
+    <w:unhideWhenUsed/>
+    <w:qFormat/>
+    <w:pPr>
+      <w:spacing w:line="240" w:lineRule="auto"/>
+    </w:pPr>
+    <w:rPr>
+      <w:b/>
+      <w:bCs/>
+      <w:smallCaps/>
+      <w:color w:val="595959" w:themeColor="text1" w:themeTint="A6"/>
+      <w:spacing w:val="6"/>
+    </w:rPr>
+  </w:style>
+  <w:style w:type="character" w:styleId="Emphasis">
+    <w:name w:val="Emphasis"/>
+    <w:basedOn w:val="DefaultParagraphFont"/>
+    <w:uiPriority w:val="20"/>
+    <w:qFormat/>
+    <w:rPr>
+      <w:i/>
+      <w:iCs/>
+      <w:color w:val="000000" w:themeColor="text1"/>
+    </w:rPr>
+  </w:style>
+  <w:style w:type="character" w:customStyle="1" w:styleId="Heading1Char">
+    <w:name w:val="Heading 1 Char"/>
+    <w:basedOn w:val="DefaultParagraphFont"/>
+    <w:link w:val="Heading1"/>
+    <w:uiPriority w:val="9"/>
+    <w:rPr>
+      <w:rFonts w:asciiTheme="majorHAnsi" w:eastAsiaTheme="majorEastAsia" w:hAnsiTheme="majorHAnsi" w:cstheme="majorBidi"/>
+      <w:color w:val="B01513" w:themeColor="accent1"/>
+      <w:sz w:val="28"/>
+      <w:szCs w:val="28"/>
+    </w:rPr>
+  </w:style>
+  <w:style w:type="character" w:customStyle="1" w:styleId="Heading2Char">
+    <w:name w:val="Heading 2 Char"/>
+    <w:basedOn w:val="DefaultParagraphFont"/>
+    <w:link w:val="Heading2"/>
+    <w:uiPriority w:val="9"/>
+    <w:semiHidden/>
+    <w:rPr>
+      <w:rFonts w:asciiTheme="majorHAnsi" w:eastAsiaTheme="majorEastAsia" w:hAnsiTheme="majorHAnsi" w:cstheme="majorBidi"/>
+      <w:color w:val="404040" w:themeColor="text1" w:themeTint="BF"/>
+      <w:sz w:val="24"/>
+      <w:szCs w:val="24"/>
+    </w:rPr>
+  </w:style>
+  <w:style w:type="character" w:customStyle="1" w:styleId="Heading3Char">
+    <w:name w:val="Heading 3 Char"/>
+    <w:basedOn w:val="DefaultParagraphFont"/>
+    <w:link w:val="Heading3"/>
+    <w:uiPriority w:val="9"/>
+    <w:semiHidden/>
+    <w:rPr>
+      <w:rFonts w:asciiTheme="majorHAnsi" w:eastAsiaTheme="majorEastAsia" w:hAnsiTheme="majorHAnsi" w:cstheme="majorBidi"/>
+      <w:color w:val="B01513" w:themeColor="accent1"/>
+      <w:sz w:val="22"/>
+      <w:szCs w:val="22"/>
+    </w:rPr>
+  </w:style>
+  <w:style w:type="character" w:customStyle="1" w:styleId="Heading4Char">
+    <w:name w:val="Heading 4 Char"/>
+    <w:basedOn w:val="DefaultParagraphFont"/>
+    <w:link w:val="Heading4"/>
+    <w:uiPriority w:val="9"/>
+    <w:semiHidden/>
+    <w:rPr>
+      <w:rFonts w:asciiTheme="majorHAnsi" w:eastAsiaTheme="majorEastAsia" w:hAnsiTheme="majorHAnsi" w:cstheme="majorBidi"/>
+      <w:b/>
+      <w:bCs/>
+      <w:color w:val="000000" w:themeColor="text1"/>
+      <w:sz w:val="20"/>
+      <w:szCs w:val="20"/>
+    </w:rPr>
+  </w:style>
+  <w:style w:type="character" w:customStyle="1" w:styleId="Heading5Char">
+    <w:name w:val="Heading 5 Char"/>
+    <w:basedOn w:val="DefaultParagraphFont"/>
+    <w:link w:val="Heading5"/>
+    <w:uiPriority w:val="9"/>
+    <w:semiHidden/>
+    <w:rPr>
+      <w:rFonts w:asciiTheme="majorHAnsi" w:eastAsiaTheme="majorEastAsia" w:hAnsiTheme="majorHAnsi" w:cstheme="majorBidi"/>
+      <w:sz w:val="20"/>
+      <w:szCs w:val="20"/>
+    </w:rPr>
+  </w:style>
+  <w:style w:type="character" w:customStyle="1" w:styleId="Heading6Char">
+    <w:name w:val="Heading 6 Char"/>
+    <w:basedOn w:val="DefaultParagraphFont"/>
+    <w:link w:val="Heading6"/>
+    <w:uiPriority w:val="9"/>
+    <w:semiHidden/>
+    <w:rPr>
+      <w:rFonts w:asciiTheme="majorHAnsi" w:eastAsiaTheme="majorEastAsia" w:hAnsiTheme="majorHAnsi" w:cstheme="majorBidi"/>
+      <w:b/>
+      <w:bCs/>
+      <w:i/>
+      <w:iCs/>
+      <w:sz w:val="20"/>
+      <w:szCs w:val="20"/>
+    </w:rPr>
+  </w:style>
+  <w:style w:type="character" w:customStyle="1" w:styleId="Heading7Char">
+    <w:name w:val="Heading 7 Char"/>
+    <w:basedOn w:val="DefaultParagraphFont"/>
+    <w:link w:val="Heading7"/>
+    <w:uiPriority w:val="9"/>
+    <w:semiHidden/>
+    <w:rPr>
+      <w:rFonts w:asciiTheme="majorHAnsi" w:eastAsiaTheme="majorEastAsia" w:hAnsiTheme="majorHAnsi" w:cstheme="majorBidi"/>
+      <w:i/>
+      <w:iCs/>
+      <w:color w:val="000000" w:themeColor="text1"/>
+      <w:sz w:val="20"/>
+      <w:szCs w:val="20"/>
+    </w:rPr>
+  </w:style>
+  <w:style w:type="character" w:customStyle="1" w:styleId="Heading8Char">
+    <w:name w:val="Heading 8 Char"/>
+    <w:basedOn w:val="DefaultParagraphFont"/>
+    <w:link w:val="Heading8"/>
+    <w:uiPriority w:val="9"/>
+    <w:semiHidden/>
+    <w:rPr>
+      <w:rFonts w:asciiTheme="majorHAnsi" w:eastAsiaTheme="majorEastAsia" w:hAnsiTheme="majorHAnsi" w:cstheme="majorBidi"/>
+      <w:b/>
+      <w:bCs/>
+      <w:color w:val="000000" w:themeColor="text1"/>
+    </w:rPr>
+  </w:style>
+  <w:style w:type="character" w:customStyle="1" w:styleId="Heading9Char">
+    <w:name w:val="Heading 9 Char"/>
+    <w:basedOn w:val="DefaultParagraphFont"/>
+    <w:link w:val="Heading9"/>
+    <w:uiPriority w:val="9"/>
+    <w:semiHidden/>
+    <w:rPr>
+      <w:rFonts w:asciiTheme="majorHAnsi" w:eastAsiaTheme="majorEastAsia" w:hAnsiTheme="majorHAnsi" w:cstheme="majorBidi"/>
+      <w:b/>
+      <w:bCs/>
+      <w:i/>
+      <w:iCs/>
+      <w:color w:val="000000" w:themeColor="text1"/>
+    </w:rPr>
+  </w:style>
+  <w:style w:type="character" w:styleId="IntenseEmphasis">
+    <w:name w:val="Intense Emphasis"/>
+    <w:basedOn w:val="DefaultParagraphFont"/>
+    <w:uiPriority w:val="21"/>
+    <w:qFormat/>
+    <w:rPr>
+      <w:b/>
+      <w:bCs/>
+      <w:i/>
+      <w:iCs/>
+      <w:color w:val="auto"/>
+    </w:rPr>
+  </w:style>
+  <w:style w:type="paragraph" w:styleId="IntenseQuote">
+    <w:name w:val="Intense Quote"/>
+    <w:basedOn w:val="Normal"/>
+    <w:next w:val="Normal"/>
+    <w:link w:val="IntenseQuoteChar"/>
+    <w:uiPriority w:val="30"/>
+    <w:qFormat/>
+    <w:pPr>
+      <w:pBdr>
+        <w:left w:val="single" w:sz="36" w:space="4" w:color="B01513" w:themeColor="accent1"/>
+      </w:pBdr>
+      <w:spacing w:before="100" w:beforeAutospacing="1"/>
+      <w:ind w:left="1224" w:right="1224"/>
+    </w:pPr>
+    <w:rPr>
+      <w:color w:val="B01513" w:themeColor="accent1"/>
+      <w:sz w:val="28"/>
+      <w:szCs w:val="28"/>
+    </w:rPr>
+  </w:style>
+  <w:style w:type="character" w:customStyle="1" w:styleId="IntenseQuoteChar">
+    <w:name w:val="Intense Quote Char"/>
+    <w:basedOn w:val="DefaultParagraphFont"/>
+    <w:link w:val="IntenseQuote"/>
+    <w:uiPriority w:val="30"/>
+    <w:rPr>
+      <w:color w:val="B01513" w:themeColor="accent1"/>
+      <w:sz w:val="28"/>
+      <w:szCs w:val="28"/>
+    </w:rPr>
+  </w:style>
+  <w:style w:type="character" w:styleId="IntenseReference">
+    <w:name w:val="Intense Reference"/>
+    <w:basedOn w:val="DefaultParagraphFont"/>
+    <w:uiPriority w:val="32"/>
+    <w:qFormat/>
+    <w:rPr>
+      <w:b/>
+      <w:bCs/>
+      <w:caps w:val="0"/>
+      <w:smallCaps/>
+      <w:color w:val="auto"/>
+      <w:spacing w:val="5"/>
+      <w:u w:val="single"/>
+    </w:rPr>
+  </w:style>
+  <w:style w:type="character" w:styleId="Hyperlink">
+    <w:name w:val="Hyperlink"/>
+    <w:basedOn w:val="DefaultParagraphFont"/>
+    <w:unhideWhenUsed/>
+    <w:rPr>
+      <w:color w:val="4FB8C1" w:themeColor="text2" w:themeTint="99"/>
+      <w:u w:val="single"/>
+    </w:rPr>
+  </w:style>
+  <w:style w:type="character" w:styleId="FollowedHyperlink">
+    <w:name w:val="FollowedHyperlink"/>
+    <w:basedOn w:val="DefaultParagraphFont"/>
+    <w:uiPriority w:val="99"/>
+    <w:semiHidden/>
+    <w:unhideWhenUsed/>
+    <w:rPr>
+      <w:color w:val="9DFFCB" w:themeColor="followedHyperlink"/>
+      <w:u w:val="single"/>
+    </w:rPr>
+  </w:style>
+  <w:style w:type="paragraph" w:styleId="NoSpacing">
+    <w:name w:val="No Spacing"/>
+    <w:link w:val="NoSpacingChar"/>
+    <w:uiPriority w:val="1"/>
+    <w:qFormat/>
+    <w:pPr>
+      <w:spacing w:after="0" w:line="240" w:lineRule="auto"/>
+    </w:pPr>
+  </w:style>
+  <w:style w:type="character" w:customStyle="1" w:styleId="NoSpacingChar">
+    <w:name w:val="No Spacing Char"/>
+    <w:basedOn w:val="DefaultParagraphFont"/>
+    <w:link w:val="NoSpacing"/>
+    <w:uiPriority w:val="1"/>
+  </w:style>
+  <w:style w:type="paragraph" w:styleId="Quote">
+    <w:name w:val="Quote"/>
+    <w:basedOn w:val="Normal"/>
+    <w:next w:val="Normal"/>
+    <w:link w:val="QuoteChar"/>
+    <w:uiPriority w:val="29"/>
+    <w:qFormat/>
+    <w:pPr>
+      <w:spacing w:before="160"/>
+      <w:ind w:left="864" w:right="864"/>
+    </w:pPr>
+    <w:rPr>
+      <w:rFonts w:asciiTheme="majorHAnsi" w:eastAsiaTheme="majorEastAsia" w:hAnsiTheme="majorHAnsi" w:cstheme="majorBidi"/>
+    </w:rPr>
+  </w:style>
+  <w:style w:type="character" w:customStyle="1" w:styleId="QuoteChar">
+    <w:name w:val="Quote Char"/>
+    <w:basedOn w:val="DefaultParagraphFont"/>
+    <w:link w:val="Quote"/>
+    <w:uiPriority w:val="29"/>
+    <w:rPr>
+      <w:rFonts w:asciiTheme="majorHAnsi" w:eastAsiaTheme="majorEastAsia" w:hAnsiTheme="majorHAnsi" w:cstheme="majorBidi"/>
+    </w:rPr>
+  </w:style>
+  <w:style w:type="character" w:styleId="Strong">
+    <w:name w:val="Strong"/>
+    <w:basedOn w:val="DefaultParagraphFont"/>
+    <w:uiPriority w:val="22"/>
+    <w:qFormat/>
+    <w:rPr>
+      <w:b/>
+      <w:bCs/>
+    </w:rPr>
+  </w:style>
+  <w:style w:type="paragraph" w:styleId="Subtitle">
+    <w:name w:val="Subtitle"/>
+    <w:basedOn w:val="Normal"/>
+    <w:next w:val="Normal"/>
+    <w:link w:val="SubtitleChar"/>
+    <w:uiPriority w:val="11"/>
+    <w:qFormat/>
+    <w:pPr>
+      <w:numPr>
+        <w:ilvl w:val="1"/>
+      </w:numPr>
+    </w:pPr>
+    <w:rPr>
+      <w:sz w:val="28"/>
+      <w:szCs w:val="28"/>
+    </w:rPr>
+  </w:style>
+  <w:style w:type="character" w:customStyle="1" w:styleId="SubtitleChar">
+    <w:name w:val="Subtitle Char"/>
+    <w:basedOn w:val="DefaultParagraphFont"/>
+    <w:link w:val="Subtitle"/>
+    <w:uiPriority w:val="11"/>
+    <w:rPr>
+      <w:sz w:val="28"/>
+      <w:szCs w:val="28"/>
+    </w:rPr>
+  </w:style>
+  <w:style w:type="character" w:styleId="SubtleEmphasis">
+    <w:name w:val="Subtle Emphasis"/>
+    <w:basedOn w:val="DefaultParagraphFont"/>
+    <w:uiPriority w:val="19"/>
+    <w:qFormat/>
+    <w:rPr>
+      <w:i/>
+      <w:iCs/>
+      <w:color w:val="595959" w:themeColor="text1" w:themeTint="A6"/>
+    </w:rPr>
+  </w:style>
+  <w:style w:type="character" w:styleId="SubtleReference">
+    <w:name w:val="Subtle Reference"/>
+    <w:basedOn w:val="DefaultParagraphFont"/>
+    <w:uiPriority w:val="31"/>
+    <w:qFormat/>
+    <w:rPr>
+      <w:caps w:val="0"/>
+      <w:smallCaps/>
+      <w:color w:val="404040" w:themeColor="text1" w:themeTint="BF"/>
+      <w:u w:val="single" w:color="7F7F7F" w:themeColor="text1" w:themeTint="80"/>
+    </w:rPr>
+  </w:style>
+  <w:style w:type="paragraph" w:styleId="Title">
+    <w:name w:val="Title"/>
+    <w:basedOn w:val="Normal"/>
+    <w:next w:val="Normal"/>
+    <w:link w:val="TitleChar"/>
+    <w:uiPriority w:val="10"/>
+    <w:qFormat/>
+    <w:pPr>
+      <w:spacing w:after="0" w:line="240" w:lineRule="auto"/>
+      <w:contextualSpacing/>
+    </w:pPr>
+    <w:rPr>
+      <w:rFonts w:asciiTheme="majorHAnsi" w:eastAsiaTheme="majorEastAsia" w:hAnsiTheme="majorHAnsi" w:cstheme="majorBidi"/>
+      <w:color w:val="B01513" w:themeColor="accent1"/>
+      <w:kern w:val="28"/>
+      <w:sz w:val="72"/>
+      <w:szCs w:val="72"/>
+    </w:rPr>
+  </w:style>
+  <w:style w:type="character" w:customStyle="1" w:styleId="TitleChar">
+    <w:name w:val="Title Char"/>
+    <w:basedOn w:val="DefaultParagraphFont"/>
+    <w:link w:val="Title"/>
+    <w:uiPriority w:val="10"/>
+    <w:rPr>
+      <w:rFonts w:asciiTheme="majorHAnsi" w:eastAsiaTheme="majorEastAsia" w:hAnsiTheme="majorHAnsi" w:cstheme="majorBidi"/>
+      <w:color w:val="B01513" w:themeColor="accent1"/>
+      <w:kern w:val="28"/>
+      <w:sz w:val="72"/>
+      <w:szCs w:val="72"/>
+    </w:rPr>
+  </w:style>
+  <w:style w:type="paragraph" w:styleId="ListParagraph">
+    <w:name w:val="List Paragraph"/>
+    <w:basedOn w:val="Normal"/>
+    <w:uiPriority w:val="34"/>
+    <w:qFormat/>
+    <w:pPr>
+      <w:ind w:left="720"/>
+      <w:contextualSpacing/>
+    </w:pPr>
+  </w:style>
+  <w:style w:type="paragraph" w:styleId="BalloonText">
+    <w:name w:val="Balloon Text"/>
+    <w:basedOn w:val="Normal"/>
+    <w:link w:val="BalloonTextChar"/>
+    <w:uiPriority w:val="99"/>
+    <w:semiHidden/>
+    <w:unhideWhenUsed/>
+    <w:rsid w:val="00A416D5"/>
+    <w:pPr>
+      <w:spacing w:after="0" w:line="240" w:lineRule="auto"/>
+    </w:pPr>
+    <w:rPr>
+      <w:rFonts w:ascii="Tahoma" w:hAnsi="Tahoma" w:cs="Tahoma"/>
+      <w:sz w:val="16"/>
+      <w:szCs w:val="16"/>
+    </w:rPr>
+  </w:style>
+  <w:style w:type="character" w:customStyle="1" w:styleId="BalloonTextChar">
+    <w:name w:val="Balloon Text Char"/>
+    <w:basedOn w:val="DefaultParagraphFont"/>
+    <w:link w:val="BalloonText"/>
+    <w:uiPriority w:val="99"/>
+    <w:semiHidden/>
+    <w:rsid w:val="00A416D5"/>
+    <w:rPr>
+      <w:rFonts w:ascii="Tahoma" w:hAnsi="Tahoma" w:cs="Tahoma"/>
+      <w:sz w:val="16"/>
+      <w:szCs w:val="16"/>
+    </w:rPr>
   </w:style>
 </w:styles>
 </file>
@@ -2283,7 +3028,7 @@
     </a:clrScheme>
     <a:fontScheme name="Ion">
       <a:majorFont>
-        <a:latin typeface="Century Gothic" panose="020B0502020202020204"/>
+        <a:latin typeface="Century Gothic"/>
         <a:ea typeface=""/>
         <a:cs typeface=""/>
         <a:font script="Jpan" typeface="メイリオ"/>
@@ -2318,7 +3063,7 @@
         <a:font script="Geor" typeface="Sylfaen"/>
       </a:majorFont>
       <a:minorFont>
-        <a:latin typeface="Century Gothic" panose="020B0502020202020204"/>
+        <a:latin typeface="Century Gothic"/>
         <a:ea typeface=""/>
         <a:cs typeface=""/>
         <a:font script="Jpan" typeface="メイリオ"/>
@@ -2500,7 +3245,7 @@
   <a:extraClrSchemeLst/>
   <a:extLst>
     <a:ext uri="{05A4C25C-085E-4340-85A3-A5531E510DB2}">
-      <thm15:themeFamily xmlns:thm15="http://schemas.microsoft.com/office/thememl/2012/main" name="Ion" id="{B8441ADB-2E43-4AF7-B97A-BD870242C6A8}" vid="{292E63A9-BB86-4E3D-B92A-7223C6510D2E}"/>
+      <thm15:themeFamily xmlns:thm15="http://schemas.microsoft.com/office/thememl/2012/main" xmlns="" name="Ion" id="{B8441ADB-2E43-4AF7-B97A-BD870242C6A8}" vid="{292E63A9-BB86-4E3D-B92A-7223C6510D2E}"/>
     </a:ext>
   </a:extLst>
 </a:theme>

</xml_diff>

<commit_message>
Finised all apart from code changes
</commit_message>
<xml_diff>
--- a/Horde-Optimized/Optimizations and Performance Improvements.docx
+++ b/Horde-Optimized/Optimizations and Performance Improvements.docx
@@ -28,15 +28,7 @@
     </w:p>
     <w:p>
       <w:r>
-        <w:t xml:space="preserve">During the development period I had noticed a steady decrease in performance with the addition of additional features. To counter this I begin profiling my code base. I aimed to implement two types of profiling techniques, which should work on both the </w:t>
-      </w:r>
-      <w:proofErr w:type="spellStart"/>
-      <w:r>
-        <w:t>Caanoo</w:t>
-      </w:r>
-      <w:proofErr w:type="spellEnd"/>
-      <w:r>
-        <w:t xml:space="preserve"> device and on the PC development environment. The techniques where timer based profiling using a high frequency tim</w:t>
+        <w:t>During the development period I had noticed a steady decrease in performance with the addition of additional features. To counter this I begin profiling my code base. I aimed to implement two types of profiling techniques, which should work on both the Caanoo device and on the PC development environment. The techniques where timer based profiling using a high frequency tim</w:t>
       </w:r>
       <w:r>
         <w:t xml:space="preserve">er and sampling based profiling. </w:t>
@@ -56,15 +48,7 @@
     </w:p>
     <w:p>
       <w:r>
-        <w:t xml:space="preserve">It is also worth noting that prior to any profiling attempts, frame rate on the PC varied between 100 – 150 frames per seconds (FPS) and 8 – 12 FPS on the </w:t>
-      </w:r>
-      <w:proofErr w:type="spellStart"/>
-      <w:r>
-        <w:t>Caanoo</w:t>
-      </w:r>
-      <w:proofErr w:type="spellEnd"/>
-      <w:r>
-        <w:t xml:space="preserve"> device.</w:t>
+        <w:t>It is also worth noting that prior to any profiling attempts, frame rate on the PC varied between 100 – 150 frames per seconds (FPS) and 8 – 12 FPS on the Caanoo device.</w:t>
       </w:r>
     </w:p>
     <w:p>
@@ -193,27 +177,14 @@
                             <w:r>
                               <w:t xml:space="preserve">Figure </w:t>
                             </w:r>
-                            <w:r>
-                              <w:fldChar w:fldCharType="begin"/>
-                            </w:r>
-                            <w:r>
-                              <w:instrText xml:space="preserve"> SEQ Figure \* ARABIC </w:instrText>
-                            </w:r>
-                            <w:r>
-                              <w:fldChar w:fldCharType="separate"/>
-                            </w:r>
-                            <w:r>
-                              <w:rPr>
-                                <w:noProof/>
-                              </w:rPr>
-                              <w:t>1</w:t>
-                            </w:r>
-                            <w:r>
-                              <w:rPr>
-                                <w:noProof/>
-                              </w:rPr>
-                              <w:fldChar w:fldCharType="end"/>
-                            </w:r>
+                            <w:fldSimple w:instr=" SEQ Figure \* ARABIC ">
+                              <w:r>
+                                <w:rPr>
+                                  <w:noProof/>
+                                </w:rPr>
+                                <w:t>1</w:t>
+                              </w:r>
+                            </w:fldSimple>
                             <w:r>
                               <w:t>: Render and Update Time</w:t>
                             </w:r>
@@ -358,27 +329,11 @@
         <w:t>However the calculations involved for the animated entities could b</w:t>
       </w:r>
       <w:r>
-        <w:t xml:space="preserve">e optimized to a larger degree. To animate and rotated the entity I had to offset into the animated sprite sheet to create a new </w:t>
-      </w:r>
-      <w:proofErr w:type="spellStart"/>
-      <w:r>
-        <w:t>SDL_Surface</w:t>
-      </w:r>
-      <w:proofErr w:type="spellEnd"/>
-      <w:r>
-        <w:t xml:space="preserve"> just for the current frame of the animation, then take the new frame surface and rotate it by a given amount, finally the </w:t>
+        <w:t xml:space="preserve">e optimized to a larger degree. To animate and rotated the entity I had to offset into the animated sprite sheet to create a new SDL_Surface just for the current frame of the animation, then take the new frame surface and rotate it by a given amount, finally the </w:t>
       </w:r>
       <w:r>
         <w:lastRenderedPageBreak/>
-        <w:t xml:space="preserve">rotated frame surface can be </w:t>
-      </w:r>
-      <w:proofErr w:type="spellStart"/>
-      <w:r>
-        <w:t>blitted</w:t>
-      </w:r>
-      <w:proofErr w:type="spellEnd"/>
-      <w:r>
-        <w:t xml:space="preserve"> to the screen.</w:t>
+        <w:t>rotated frame surface can be blitted to the screen.</w:t>
       </w:r>
       <w:r>
         <w:t xml:space="preserve"> This technique was being performed every render for every entity as well as requiring the creation and deletion</w:t>
@@ -416,15 +371,7 @@
     </w:p>
     <w:p>
       <w:r>
-        <w:t xml:space="preserve">I decided to change my sampler due to two reasons. Firstly my implementation will only work on </w:t>
-      </w:r>
-      <w:proofErr w:type="gramStart"/>
-      <w:r>
-        <w:t>windows,</w:t>
-      </w:r>
-      <w:proofErr w:type="gramEnd"/>
-      <w:r>
-        <w:t xml:space="preserve"> secondly the current sampling results gave no benefits over my previous profiling attempts. </w:t>
+        <w:t xml:space="preserve">I decided to change my sampler due to two reasons. Firstly my implementation will only work on windows, secondly the current sampling results gave no benefits over my previous profiling attempts. </w:t>
       </w:r>
       <w:r>
         <w:t xml:space="preserve">Instead of using the current processing address, I would instead store useful information within a string and simply query that string at a given sampling rate. The string stores the current method within my render as well as the name of the entity that is currently being rendered, allowing me to see which </w:t>
@@ -535,23 +482,7 @@
     </w:p>
     <w:p>
       <w:r>
-        <w:t xml:space="preserve">My entities store a visibility and depth state, which is checked before the </w:t>
-      </w:r>
-      <w:proofErr w:type="spellStart"/>
-      <w:r>
-        <w:t>blitting</w:t>
-      </w:r>
-      <w:proofErr w:type="spellEnd"/>
-      <w:r>
-        <w:t xml:space="preserve"> of the entity. However, I was using a single </w:t>
-      </w:r>
-      <w:proofErr w:type="spellStart"/>
-      <w:r>
-        <w:t>std</w:t>
-      </w:r>
-      <w:proofErr w:type="spellEnd"/>
-      <w:r>
-        <w:t>::vector for all my entities,</w:t>
+        <w:t>My entities store a visibility and depth state, which is checked before the blitting of the entity. However, I was using a single std::vector for all my entities,</w:t>
       </w:r>
       <w:r>
         <w:t xml:space="preserve"> which meant they all had to be checked for all levels of d</w:t>
@@ -599,9 +530,9 @@
                   <wp:posOffset>-11430</wp:posOffset>
                 </wp:positionH>
                 <wp:positionV relativeFrom="page">
-                  <wp:posOffset>7245985</wp:posOffset>
+                  <wp:posOffset>7247255</wp:posOffset>
                 </wp:positionV>
-                <wp:extent cx="3589655" cy="267335"/>
+                <wp:extent cx="3589655" cy="190500"/>
                 <wp:effectExtent l="0" t="0" r="0" b="0"/>
                 <wp:wrapSquare wrapText="bothSides"/>
                 <wp:docPr id="3" name="Text Box 3"/>
@@ -613,7 +544,7 @@
                       <wps:spPr>
                         <a:xfrm>
                           <a:off x="0" y="0"/>
-                          <a:ext cx="3589655" cy="267335"/>
+                          <a:ext cx="3589655" cy="190500"/>
                         </a:xfrm>
                         <a:prstGeom prst="rect">
                           <a:avLst/>
@@ -630,14 +561,32 @@
                         <w:txbxContent>
                           <w:p>
                             <w:pPr>
+                              <w:pStyle w:val="Caption"/>
                               <w:jc w:val="center"/>
                               <w:rPr>
                                 <w:noProof/>
                               </w:rPr>
                             </w:pPr>
                             <w:r>
-                              <w:t>Figure 2: Render Sampling Results</w:t>
+                              <w:t xml:space="preserve">Figure </w:t>
                             </w:r>
+                            <w:r>
+                              <w:t>2</w:t>
+                            </w:r>
+                            <w:r>
+                              <w:t xml:space="preserve">: Render </w:t>
+                            </w:r>
+                            <w:r>
+                              <w:t>Sampling Results</w:t>
+                            </w:r>
+                          </w:p>
+                          <w:p>
+                            <w:pPr>
+                              <w:jc w:val="center"/>
+                              <w:rPr>
+                                <w:noProof/>
+                              </w:rPr>
+                            </w:pPr>
                           </w:p>
                         </w:txbxContent>
                       </wps:txbx>
@@ -653,14 +602,42 @@
                 <wp14:sizeRelH relativeFrom="margin">
                   <wp14:pctWidth>0</wp14:pctWidth>
                 </wp14:sizeRelH>
+                <wp14:sizeRelV relativeFrom="margin">
+                  <wp14:pctHeight>0</wp14:pctHeight>
+                </wp14:sizeRelV>
               </wp:anchor>
             </w:drawing>
           </mc:Choice>
           <mc:Fallback>
             <w:pict>
-              <v:shape id="Text Box 3" o:spid="_x0000_s1027" type="#_x0000_t202" style="position:absolute;margin-left:-.9pt;margin-top:570.55pt;width:282.65pt;height:21.05pt;z-index:-251653120;visibility:visible;mso-wrap-style:square;mso-width-percent:0;mso-wrap-distance-left:9pt;mso-wrap-distance-top:0;mso-wrap-distance-right:9pt;mso-wrap-distance-bottom:0;mso-position-horizontal:absolute;mso-position-horizontal-relative:margin;mso-position-vertical:absolute;mso-position-vertical-relative:page;mso-width-percent:0;mso-width-relative:margin;v-text-anchor:top" o:gfxdata="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" stroked="f">
+              <v:shapetype id="_x0000_t202" coordsize="21600,21600" o:spt="202" path="m,l,21600r21600,l21600,xe">
+                <v:stroke joinstyle="miter"/>
+                <v:path gradientshapeok="t" o:connecttype="rect"/>
+              </v:shapetype>
+              <v:shape id="Text Box 3" o:spid="_x0000_s1027" type="#_x0000_t202" style="position:absolute;margin-left:-.9pt;margin-top:570.65pt;width:282.65pt;height:15pt;z-index:-251653120;visibility:visible;mso-wrap-style:square;mso-width-percent:0;mso-height-percent:0;mso-wrap-distance-left:9pt;mso-wrap-distance-top:0;mso-wrap-distance-right:9pt;mso-wrap-distance-bottom:0;mso-position-horizontal:absolute;mso-position-horizontal-relative:margin;mso-position-vertical:absolute;mso-position-vertical-relative:page;mso-width-percent:0;mso-height-percent:0;mso-width-relative:margin;mso-height-relative:margin;v-text-anchor:top" o:gfxdata="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" stroked="f">
                 <v:textbox inset="0,0,0,0">
                   <w:txbxContent>
+                    <w:p>
+                      <w:pPr>
+                        <w:pStyle w:val="Caption"/>
+                        <w:jc w:val="center"/>
+                        <w:rPr>
+                          <w:noProof/>
+                        </w:rPr>
+                      </w:pPr>
+                      <w:r>
+                        <w:t xml:space="preserve">Figure </w:t>
+                      </w:r>
+                      <w:r>
+                        <w:t>2</w:t>
+                      </w:r>
+                      <w:r>
+                        <w:t xml:space="preserve">: Render </w:t>
+                      </w:r>
+                      <w:r>
+                        <w:t>Sampling Results</w:t>
+                      </w:r>
+                    </w:p>
                     <w:p>
                       <w:pPr>
                         <w:jc w:val="center"/>
@@ -668,9 +645,6 @@
                           <w:noProof/>
                         </w:rPr>
                       </w:pPr>
-                      <w:r>
-                        <w:t>Figure 2: Render Sampling Results</w:t>
-                      </w:r>
                     </w:p>
                   </w:txbxContent>
                 </v:textbox>
@@ -702,15 +676,7 @@
         <w:t>s</w:t>
       </w:r>
       <w:r>
-        <w:t xml:space="preserve"> within a vector (which on the </w:t>
-      </w:r>
-      <w:proofErr w:type="spellStart"/>
-      <w:r>
-        <w:t>Caanoo</w:t>
-      </w:r>
-      <w:proofErr w:type="spellEnd"/>
-      <w:r>
-        <w:t xml:space="preserve"> is extraordinarily slow) that are required.</w:t>
+        <w:t xml:space="preserve"> within a vector (which on the Caanoo is extraordinarily slow) that are required.</w:t>
       </w:r>
     </w:p>
     <w:p>
@@ -733,15 +699,7 @@
         <w:t>, but had a marginal improvement on transparent textures</w:t>
       </w:r>
       <w:r>
-        <w:t xml:space="preserve"> (however I did not want to sacrifice alpha blending for </w:t>
-      </w:r>
-      <w:proofErr w:type="spellStart"/>
-      <w:r>
-        <w:t>colour</w:t>
-      </w:r>
-      <w:proofErr w:type="spellEnd"/>
-      <w:r>
-        <w:t xml:space="preserve"> keying)</w:t>
+        <w:t xml:space="preserve"> (however I did not want to sacrifice alpha blending for colour keying)</w:t>
       </w:r>
       <w:r>
         <w:t>.</w:t>
@@ -853,13 +811,13 @@
               <wp:anchor distT="0" distB="0" distL="114300" distR="114300" simplePos="0" relativeHeight="251666432" behindDoc="1" locked="0" layoutInCell="1" allowOverlap="1" wp14:anchorId="3C848A83" wp14:editId="43C2A320">
                 <wp:simplePos x="0" y="0"/>
                 <wp:positionH relativeFrom="margin">
-                  <wp:posOffset>3474085</wp:posOffset>
+                  <wp:posOffset>3472180</wp:posOffset>
                 </wp:positionH>
                 <wp:positionV relativeFrom="page">
                   <wp:posOffset>2647315</wp:posOffset>
                 </wp:positionV>
-                <wp:extent cx="2647950" cy="267335"/>
-                <wp:effectExtent l="0" t="0" r="0" b="0"/>
+                <wp:extent cx="2647950" cy="246380"/>
+                <wp:effectExtent l="0" t="0" r="0" b="1270"/>
                 <wp:wrapSquare wrapText="bothSides"/>
                 <wp:docPr id="5" name="Text Box 5"/>
                 <wp:cNvGraphicFramePr/>
@@ -870,7 +828,7 @@
                       <wps:spPr>
                         <a:xfrm>
                           <a:off x="0" y="0"/>
-                          <a:ext cx="2647950" cy="267335"/>
+                          <a:ext cx="2647950" cy="246380"/>
                         </a:xfrm>
                         <a:prstGeom prst="rect">
                           <a:avLst/>
@@ -887,14 +845,32 @@
                         <w:txbxContent>
                           <w:p>
                             <w:pPr>
+                              <w:pStyle w:val="Caption"/>
                               <w:jc w:val="center"/>
                               <w:rPr>
                                 <w:noProof/>
                               </w:rPr>
                             </w:pPr>
                             <w:r>
-                              <w:t>Figure 3: Real-Time Debug Performance Graphs</w:t>
+                              <w:t xml:space="preserve">Figure </w:t>
                             </w:r>
+                            <w:r>
+                              <w:t>3</w:t>
+                            </w:r>
+                            <w:r>
+                              <w:t xml:space="preserve">: </w:t>
+                            </w:r>
+                            <w:r>
+                              <w:t>Real-Time Debug Performance Graphs</w:t>
+                            </w:r>
+                          </w:p>
+                          <w:p>
+                            <w:pPr>
+                              <w:jc w:val="center"/>
+                              <w:rPr>
+                                <w:noProof/>
+                              </w:rPr>
+                            </w:pPr>
                           </w:p>
                         </w:txbxContent>
                       </wps:txbx>
@@ -902,7 +878,7 @@
                         <a:prstTxWarp prst="textNoShape">
                           <a:avLst/>
                         </a:prstTxWarp>
-                        <a:spAutoFit/>
+                        <a:noAutofit/>
                       </wps:bodyPr>
                     </wps:wsp>
                   </a:graphicData>
@@ -910,14 +886,38 @@
                 <wp14:sizeRelH relativeFrom="margin">
                   <wp14:pctWidth>0</wp14:pctWidth>
                 </wp14:sizeRelH>
+                <wp14:sizeRelV relativeFrom="margin">
+                  <wp14:pctHeight>0</wp14:pctHeight>
+                </wp14:sizeRelV>
               </wp:anchor>
             </w:drawing>
           </mc:Choice>
           <mc:Fallback>
             <w:pict>
-              <v:shape id="Text Box 5" o:spid="_x0000_s1028" type="#_x0000_t202" style="position:absolute;margin-left:273.55pt;margin-top:208.45pt;width:208.5pt;height:21.05pt;z-index:-251650048;visibility:visible;mso-wrap-style:square;mso-width-percent:0;mso-wrap-distance-left:9pt;mso-wrap-distance-top:0;mso-wrap-distance-right:9pt;mso-wrap-distance-bottom:0;mso-position-horizontal:absolute;mso-position-horizontal-relative:margin;mso-position-vertical:absolute;mso-position-vertical-relative:page;mso-width-percent:0;mso-width-relative:margin;v-text-anchor:top" o:gfxdata="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" stroked="f">
-                <v:textbox style="mso-fit-shape-to-text:t" inset="0,0,0,0">
+              <v:shape id="Text Box 5" o:spid="_x0000_s1028" type="#_x0000_t202" style="position:absolute;margin-left:273.4pt;margin-top:208.45pt;width:208.5pt;height:19.4pt;z-index:-251650048;visibility:visible;mso-wrap-style:square;mso-width-percent:0;mso-height-percent:0;mso-wrap-distance-left:9pt;mso-wrap-distance-top:0;mso-wrap-distance-right:9pt;mso-wrap-distance-bottom:0;mso-position-horizontal:absolute;mso-position-horizontal-relative:margin;mso-position-vertical:absolute;mso-position-vertical-relative:page;mso-width-percent:0;mso-height-percent:0;mso-width-relative:margin;mso-height-relative:margin;v-text-anchor:top" o:gfxdata="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" stroked="f">
+                <v:textbox inset="0,0,0,0">
                   <w:txbxContent>
+                    <w:p>
+                      <w:pPr>
+                        <w:pStyle w:val="Caption"/>
+                        <w:jc w:val="center"/>
+                        <w:rPr>
+                          <w:noProof/>
+                        </w:rPr>
+                      </w:pPr>
+                      <w:r>
+                        <w:t xml:space="preserve">Figure </w:t>
+                      </w:r>
+                      <w:r>
+                        <w:t>3</w:t>
+                      </w:r>
+                      <w:r>
+                        <w:t xml:space="preserve">: </w:t>
+                      </w:r>
+                      <w:r>
+                        <w:t>Real-Time Debug Performance Graphs</w:t>
+                      </w:r>
+                    </w:p>
                     <w:p>
                       <w:pPr>
                         <w:jc w:val="center"/>
@@ -925,9 +925,6 @@
                           <w:noProof/>
                         </w:rPr>
                       </w:pPr>
-                      <w:r>
-                        <w:t>Figure 3: Real-Time Debug Performance Graphs</w:t>
-                      </w:r>
                     </w:p>
                   </w:txbxContent>
                 </v:textbox>
@@ -956,16 +953,16 @@
           <w:lang w:val="en-GB" w:eastAsia="en-GB"/>
         </w:rPr>
         <w:drawing>
-          <wp:anchor distT="0" distB="0" distL="114300" distR="114300" simplePos="0" relativeHeight="251671552" behindDoc="0" locked="0" layoutInCell="1" allowOverlap="1" wp14:anchorId="15B2EB19" wp14:editId="0BF1DAB4">
+          <wp:anchor distT="0" distB="0" distL="114300" distR="114300" simplePos="0" relativeHeight="251671552" behindDoc="0" locked="0" layoutInCell="1" allowOverlap="1" wp14:anchorId="1034D361" wp14:editId="559DE716">
             <wp:simplePos x="0" y="0"/>
             <wp:positionH relativeFrom="column">
-              <wp:posOffset>2520315</wp:posOffset>
+              <wp:posOffset>3143885</wp:posOffset>
             </wp:positionH>
             <wp:positionV relativeFrom="paragraph">
-              <wp:posOffset>1080135</wp:posOffset>
+              <wp:posOffset>60960</wp:posOffset>
             </wp:positionV>
-            <wp:extent cx="3483610" cy="2800985"/>
-            <wp:effectExtent l="0" t="0" r="2540" b="0"/>
+            <wp:extent cx="2978785" cy="2395220"/>
+            <wp:effectExtent l="0" t="0" r="0" b="5080"/>
             <wp:wrapSquare wrapText="bothSides"/>
             <wp:docPr id="1" name="Picture 1"/>
             <wp:cNvGraphicFramePr>
@@ -993,7 +990,7 @@
                   <pic:spPr>
                     <a:xfrm>
                       <a:off x="0" y="0"/>
-                      <a:ext cx="3483610" cy="2800985"/>
+                      <a:ext cx="2978785" cy="2395220"/>
                     </a:xfrm>
                     <a:prstGeom prst="rect">
                       <a:avLst/>
@@ -1012,22 +1009,55 @@
         </w:drawing>
       </w:r>
       <w:r>
+        <w:t>With the above profiling and optimizations a steady frame rate of 800 – 1200 FPS was attainable on the PC and 40 – 60 FPS on the Caanoo.</w:t>
+      </w:r>
+      <w:r>
+        <w:t xml:space="preserve"> I was surprised at the amount of performance gained by simply no</w:t>
+      </w:r>
+      <w:r>
+        <w:t>t</w:t>
+      </w:r>
+      <w:r>
+        <w:t xml:space="preserve"> doing a few things</w:t>
+      </w:r>
+      <w:r>
+        <w:t>, however because the few extra calls were made for multiple instances of said object, on lower end hardware such as the Caanoo the overhead was easily noticeable</w:t>
+      </w:r>
+      <w:r>
+        <w:t xml:space="preserve">. The optimizations </w:t>
+      </w:r>
+      <w:r>
+        <w:t xml:space="preserve">that I </w:t>
+      </w:r>
+      <w:r>
+        <w:t>made also show that although the standard template libraries are useful, when it comes to writing a high performance application such as a game, they simply do not have the required performance and on hind sight wish I had written my own list which could have been optimized for my game.</w:t>
+      </w:r>
+    </w:p>
+    <w:p>
+      <w:pPr>
         <w:rPr>
           <w:noProof/>
+          <w:lang w:val="en-GB" w:eastAsia="en-GB"/>
+        </w:rPr>
+      </w:pPr>
+      <w:r>
+        <w:rPr>
+          <w:noProof/>
+          <w:lang w:val="en-GB" w:eastAsia="en-GB"/>
         </w:rPr>
         <mc:AlternateContent>
           <mc:Choice Requires="wps">
             <w:drawing>
-              <wp:anchor distT="0" distB="0" distL="114300" distR="114300" simplePos="0" relativeHeight="251673600" behindDoc="0" locked="0" layoutInCell="1" allowOverlap="1" wp14:anchorId="2C5E3968" wp14:editId="35CD07D9">
+              <wp:anchor distT="0" distB="0" distL="114300" distR="114300" simplePos="0" relativeHeight="251673600" behindDoc="0" locked="0" layoutInCell="1" allowOverlap="1" wp14:anchorId="52BFD947" wp14:editId="24FF69F0">
                 <wp:simplePos x="0" y="0"/>
                 <wp:positionH relativeFrom="column">
-                  <wp:posOffset>2518410</wp:posOffset>
+                  <wp:posOffset>3337560</wp:posOffset>
                 </wp:positionH>
                 <wp:positionV relativeFrom="paragraph">
-                  <wp:posOffset>4044950</wp:posOffset>
+                  <wp:posOffset>384810</wp:posOffset>
                 </wp:positionV>
-                <wp:extent cx="3483610" cy="635"/>
-                <wp:effectExtent l="0" t="0" r="0" b="0"/>
+                <wp:extent cx="2355850" cy="291465"/>
+                <wp:effectExtent l="0" t="0" r="6350" b="0"/>
                 <wp:wrapSquare wrapText="bothSides"/>
                 <wp:docPr id="11" name="Text Box 11"/>
                 <wp:cNvGraphicFramePr/>
@@ -1038,7 +1068,7 @@
                       <wps:spPr>
                         <a:xfrm>
                           <a:off x="0" y="0"/>
-                          <a:ext cx="3483610" cy="635"/>
+                          <a:ext cx="2355850" cy="291465"/>
                         </a:xfrm>
                         <a:prstGeom prst="rect">
                           <a:avLst/>
@@ -1071,18 +1101,24 @@
                         <a:prstTxWarp prst="textNoShape">
                           <a:avLst/>
                         </a:prstTxWarp>
-                        <a:spAutoFit/>
+                        <a:noAutofit/>
                       </wps:bodyPr>
                     </wps:wsp>
                   </a:graphicData>
                 </a:graphic>
+                <wp14:sizeRelH relativeFrom="margin">
+                  <wp14:pctWidth>0</wp14:pctWidth>
+                </wp14:sizeRelH>
+                <wp14:sizeRelV relativeFrom="margin">
+                  <wp14:pctHeight>0</wp14:pctHeight>
+                </wp14:sizeRelV>
               </wp:anchor>
             </w:drawing>
           </mc:Choice>
           <mc:Fallback>
             <w:pict>
-              <v:shape id="Text Box 11" o:spid="_x0000_s1029" type="#_x0000_t202" style="position:absolute;margin-left:198.3pt;margin-top:318.5pt;width:274.3pt;height:.05pt;z-index:251673600;visibility:visible;mso-wrap-style:square;mso-wrap-distance-left:9pt;mso-wrap-distance-top:0;mso-wrap-distance-right:9pt;mso-wrap-distance-bottom:0;mso-position-horizontal:absolute;mso-position-horizontal-relative:text;mso-position-vertical:absolute;mso-position-vertical-relative:text;v-text-anchor:top" o:gfxdata="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" stroked="f">
-                <v:textbox style="mso-fit-shape-to-text:t" inset="0,0,0,0">
+              <v:shape id="Text Box 11" o:spid="_x0000_s1029" type="#_x0000_t202" style="position:absolute;margin-left:262.8pt;margin-top:30.3pt;width:185.5pt;height:22.95pt;z-index:251673600;visibility:visible;mso-wrap-style:square;mso-width-percent:0;mso-height-percent:0;mso-wrap-distance-left:9pt;mso-wrap-distance-top:0;mso-wrap-distance-right:9pt;mso-wrap-distance-bottom:0;mso-position-horizontal:absolute;mso-position-horizontal-relative:text;mso-position-vertical:absolute;mso-position-vertical-relative:text;mso-width-percent:0;mso-height-percent:0;mso-width-relative:margin;mso-height-relative:margin;v-text-anchor:top" o:gfxdata="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" stroked="f">
+                <v:textbox inset="0,0,0,0">
                   <w:txbxContent>
                     <w:p>
                       <w:pPr>
@@ -1105,44 +1141,17 @@
         </mc:AlternateContent>
       </w:r>
       <w:r>
-        <w:t xml:space="preserve">With the above profiling and optimizations a steady frame rate of 800 – 1200 FPS was attainable on the PC and 40 – 60 FPS on the </w:t>
-      </w:r>
-      <w:proofErr w:type="spellStart"/>
-      <w:r>
-        <w:t>Caanoo</w:t>
-      </w:r>
-      <w:proofErr w:type="spellEnd"/>
+        <w:t>Comparing the original performance graphs [Figure 1] with graphs generated after implementing the discussed optimizations can be seen in Figure 4</w:t>
+      </w:r>
       <w:r>
         <w:t>.</w:t>
       </w:r>
       <w:r>
-        <w:t xml:space="preserve"> I was surprised at the amount of performance gained by simply no</w:t>
-      </w:r>
-      <w:r>
-        <w:t>t</w:t>
-      </w:r>
-      <w:r>
-        <w:t xml:space="preserve"> doing a few things</w:t>
-      </w:r>
-      <w:r>
-        <w:t xml:space="preserve">, however because the few extra calls were made for multiple instances of said object, on lower end hardware such as the </w:t>
-      </w:r>
-      <w:proofErr w:type="spellStart"/>
-      <w:r>
-        <w:t>Caanoo</w:t>
-      </w:r>
-      <w:proofErr w:type="spellEnd"/>
-      <w:r>
-        <w:t xml:space="preserve"> the overhead was easily noticeable</w:t>
-      </w:r>
-      <w:r>
-        <w:t xml:space="preserve">. The optimizations </w:t>
-      </w:r>
-      <w:r>
-        <w:t xml:space="preserve">that I </w:t>
-      </w:r>
-      <w:r>
-        <w:t>made also show that although the standard template libraries are useful, when it comes to writing a high performance application such as a game, they simply do not have the required performance and on hind sight wish I had written my own list which could have been optimized for my game.</w:t>
+        <w:rPr>
+          <w:noProof/>
+          <w:lang w:val="en-GB" w:eastAsia="en-GB"/>
+        </w:rPr>
+        <w:t xml:space="preserve"> </w:t>
       </w:r>
     </w:p>
     <w:p>
@@ -1153,59 +1162,22 @@
         </w:rPr>
       </w:pPr>
       <w:r>
-        <w:t>Comparing the original performance graphs [Figure 1] with graphs generated after implementing the discussed optimizations can be seen in Figure 4</w:t>
-      </w:r>
-      <w:r>
-        <w:t>.</w:t>
-      </w:r>
-      <w:r>
         <w:rPr>
           <w:noProof/>
           <w:lang w:val="en-GB" w:eastAsia="en-GB"/>
         </w:rPr>
-        <w:t xml:space="preserve"> </w:t>
-      </w:r>
-    </w:p>
-    <w:p>
-      <w:pPr>
-        <w:rPr>
-          <w:noProof/>
-          <w:lang w:val="en-GB" w:eastAsia="en-GB"/>
-        </w:rPr>
-      </w:pPr>
-      <w:r>
-        <w:rPr>
-          <w:noProof/>
-          <w:lang w:val="en-GB" w:eastAsia="en-GB"/>
-        </w:rPr>
-        <w:t>As can be seen the optimized render is much more stable and is more than twice the speed for the length of execution. Along with this the update loop is also much more stable in the optimized build.</w:t>
-      </w:r>
-    </w:p>
-    <w:p>
-      <w:pPr>
-        <w:rPr>
-          <w:noProof/>
-          <w:lang w:val="en-GB" w:eastAsia="en-GB"/>
-        </w:rPr>
-      </w:pPr>
-    </w:p>
-    <w:p>
-      <w:pPr>
-        <w:rPr>
-          <w:noProof/>
-          <w:lang w:val="en-GB" w:eastAsia="en-GB"/>
-        </w:rPr>
-      </w:pPr>
-      <w:r>
-        <w:rPr>
-          <w:noProof/>
-          <w:lang w:val="en-GB" w:eastAsia="en-GB"/>
-        </w:rPr>
-        <w:lastRenderedPageBreak/>
         <w:drawing>
-          <wp:inline distT="0" distB="0" distL="0" distR="0" wp14:anchorId="448F1F56" wp14:editId="76F56B32">
-            <wp:extent cx="5943600" cy="3270250"/>
-            <wp:effectExtent l="0" t="0" r="0" b="6350"/>
+          <wp:anchor distT="0" distB="0" distL="114300" distR="114300" simplePos="0" relativeHeight="251674624" behindDoc="0" locked="0" layoutInCell="1" allowOverlap="1" wp14:anchorId="4AE23021" wp14:editId="625D2EA3">
+            <wp:simplePos x="0" y="0"/>
+            <wp:positionH relativeFrom="column">
+              <wp:posOffset>2832735</wp:posOffset>
+            </wp:positionH>
+            <wp:positionV relativeFrom="paragraph">
+              <wp:posOffset>161925</wp:posOffset>
+            </wp:positionV>
+            <wp:extent cx="3375660" cy="1929765"/>
+            <wp:effectExtent l="0" t="0" r="0" b="0"/>
+            <wp:wrapSquare wrapText="bothSides"/>
             <wp:docPr id="12" name="Picture 12"/>
             <wp:cNvGraphicFramePr>
               <a:graphicFrameLocks xmlns:a="http://schemas.openxmlformats.org/drawingml/2006/main" noChangeAspect="1"/>
@@ -1218,7 +1190,13 @@
                     <pic:cNvPicPr/>
                   </pic:nvPicPr>
                   <pic:blipFill>
-                    <a:blip r:embed="rId11"/>
+                    <a:blip r:embed="rId11" cstate="print">
+                      <a:extLst>
+                        <a:ext uri="{28A0092B-C50C-407E-A947-70E740481C1C}">
+                          <a14:useLocalDpi xmlns:a14="http://schemas.microsoft.com/office/drawing/2010/main" val="0"/>
+                        </a:ext>
+                      </a:extLst>
+                    </a:blip>
                     <a:stretch>
                       <a:fillRect/>
                     </a:stretch>
@@ -1226,7 +1204,7 @@
                   <pic:spPr>
                     <a:xfrm>
                       <a:off x="0" y="0"/>
-                      <a:ext cx="5943600" cy="3270250"/>
+                      <a:ext cx="3375660" cy="1929765"/>
                     </a:xfrm>
                     <a:prstGeom prst="rect">
                       <a:avLst/>
@@ -1235,11 +1213,60 @@
                 </pic:pic>
               </a:graphicData>
             </a:graphic>
-          </wp:inline>
+            <wp14:sizeRelH relativeFrom="page">
+              <wp14:pctWidth>0</wp14:pctWidth>
+            </wp14:sizeRelH>
+            <wp14:sizeRelV relativeFrom="page">
+              <wp14:pctHeight>0</wp14:pctHeight>
+            </wp14:sizeRelV>
+          </wp:anchor>
         </w:drawing>
+      </w:r>
+      <w:r>
+        <w:rPr>
+          <w:noProof/>
+          <w:lang w:val="en-GB" w:eastAsia="en-GB"/>
+        </w:rPr>
+        <w:t>As can be seen the optimized render is much more stable and is more than twice the speed for the length of execution. Along with this the update loop is also much more stable in the optimized build.</w:t>
+      </w:r>
+    </w:p>
+    <w:p>
+      <w:pPr>
+        <w:rPr>
+          <w:noProof/>
+          <w:lang w:val="en-GB" w:eastAsia="en-GB"/>
+        </w:rPr>
+      </w:pPr>
+      <w:r>
+        <w:rPr>
+          <w:noProof/>
+          <w:lang w:val="en-GB" w:eastAsia="en-GB"/>
+        </w:rPr>
+        <w:t xml:space="preserve">It can also be seen that </w:t>
+      </w:r>
+      <w:r>
+        <w:rPr>
+          <w:noProof/>
+          <w:lang w:val="en-GB" w:eastAsia="en-GB"/>
+        </w:rPr>
+        <w:t>the distribution of render time has moved away the rendering of the bullets</w:t>
+      </w:r>
+      <w:r>
+        <w:rPr>
+          <w:noProof/>
+          <w:lang w:val="en-GB" w:eastAsia="en-GB"/>
+        </w:rPr>
+        <w:t xml:space="preserve"> [Figure 5]. Rendering now </w:t>
       </w:r>
       <w:bookmarkStart w:id="0" w:name="_GoBack"/>
       <w:bookmarkEnd w:id="0"/>
+      <w:r>
+        <w:rPr>
+          <w:noProof/>
+          <w:lang w:val="en-GB" w:eastAsia="en-GB"/>
+        </w:rPr>
+        <w:t>spends more time in the actual render loop (which is where vector element access is performed).</w:t>
+      </w:r>
     </w:p>
     <w:p>
       <w:pPr>
@@ -1250,6 +1277,7 @@
           <w:noProof/>
           <w:lang w:val="en-GB" w:eastAsia="en-GB"/>
         </w:rPr>
+        <w:lastRenderedPageBreak/>
         <w:drawing>
           <wp:anchor distT="0" distB="0" distL="114300" distR="114300" simplePos="0" relativeHeight="251667456" behindDoc="0" locked="0" layoutInCell="1" allowOverlap="1" wp14:anchorId="5B22CD4E" wp14:editId="612B03B3">
             <wp:simplePos x="0" y="0"/>
@@ -3443,7 +3471,7 @@
   <a:extraClrSchemeLst/>
   <a:extLst>
     <a:ext uri="{05A4C25C-085E-4340-85A3-A5531E510DB2}">
-      <thm15:themeFamily xmlns:thm15="http://schemas.microsoft.com/office/thememl/2012/main" xmlns="" name="Ion" id="{B8441ADB-2E43-4AF7-B97A-BD870242C6A8}" vid="{292E63A9-BB86-4E3D-B92A-7223C6510D2E}"/>
+      <thm15:themeFamily xmlns="" xmlns:thm15="http://schemas.microsoft.com/office/thememl/2012/main" name="Ion" id="{B8441ADB-2E43-4AF7-B97A-BD870242C6A8}" vid="{292E63A9-BB86-4E3D-B92A-7223C6510D2E}"/>
     </a:ext>
   </a:extLst>
 </a:theme>

</xml_diff>

<commit_message>
Tidied up code example one
</commit_message>
<xml_diff>
--- a/Horde-Optimized/Optimizations and Performance Improvements.docx
+++ b/Horde-Optimized/Optimizations and Performance Improvements.docx
@@ -28,7 +28,15 @@
     </w:p>
     <w:p>
       <w:r>
-        <w:t>During the development period I had noticed a steady decrease in performance with the addition of additional features. To counter this I begin profiling my code base. I aimed to implement two types of profiling techniques, which should work on both the Caanoo device and on the PC development environment. The techniques where timer based profiling using a high frequency tim</w:t>
+        <w:t xml:space="preserve">During the development period I had noticed a steady decrease in performance with the addition of additional features. To counter this I begin profiling my code base. I aimed to implement two types of profiling techniques, which should work on both the </w:t>
+      </w:r>
+      <w:proofErr w:type="spellStart"/>
+      <w:r>
+        <w:t>Caanoo</w:t>
+      </w:r>
+      <w:proofErr w:type="spellEnd"/>
+      <w:r>
+        <w:t xml:space="preserve"> device and on the PC development environment. The techniques where timer based profiling using a high frequency tim</w:t>
       </w:r>
       <w:r>
         <w:t xml:space="preserve">er and sampling based profiling. </w:t>
@@ -48,7 +56,15 @@
     </w:p>
     <w:p>
       <w:r>
-        <w:t>It is also worth noting that prior to any profiling attempts, frame rate on the PC varied between 100 – 150 frames per seconds (FPS) and 8 – 12 FPS on the Caanoo device.</w:t>
+        <w:t xml:space="preserve">It is also worth noting that prior to any profiling attempts, frame rate on the PC varied between 100 – 150 frames per seconds (FPS) and 8 – 12 FPS on the </w:t>
+      </w:r>
+      <w:proofErr w:type="spellStart"/>
+      <w:r>
+        <w:t>Caanoo</w:t>
+      </w:r>
+      <w:proofErr w:type="spellEnd"/>
+      <w:r>
+        <w:t xml:space="preserve"> device.</w:t>
       </w:r>
     </w:p>
     <w:p>
@@ -226,27 +242,14 @@
                       <w:r>
                         <w:t xml:space="preserve">Figure </w:t>
                       </w:r>
-                      <w:r>
-                        <w:fldChar w:fldCharType="begin"/>
-                      </w:r>
-                      <w:r>
-                        <w:instrText xml:space="preserve"> SEQ Figure \* ARABIC </w:instrText>
-                      </w:r>
-                      <w:r>
-                        <w:fldChar w:fldCharType="separate"/>
-                      </w:r>
-                      <w:r>
-                        <w:rPr>
-                          <w:noProof/>
-                        </w:rPr>
-                        <w:t>1</w:t>
-                      </w:r>
-                      <w:r>
-                        <w:rPr>
-                          <w:noProof/>
-                        </w:rPr>
-                        <w:fldChar w:fldCharType="end"/>
-                      </w:r>
+                      <w:fldSimple w:instr=" SEQ Figure \* ARABIC ">
+                        <w:r>
+                          <w:rPr>
+                            <w:noProof/>
+                          </w:rPr>
+                          <w:t>1</w:t>
+                        </w:r>
+                      </w:fldSimple>
                       <w:r>
                         <w:t>: Render and Update Time</w:t>
                       </w:r>
@@ -329,11 +332,27 @@
         <w:t>However the calculations involved for the animated entities could b</w:t>
       </w:r>
       <w:r>
-        <w:t xml:space="preserve">e optimized to a larger degree. To animate and rotated the entity I had to offset into the animated sprite sheet to create a new SDL_Surface just for the current frame of the animation, then take the new frame surface and rotate it by a given amount, finally the </w:t>
+        <w:t xml:space="preserve">e optimized to a larger degree. To animate and rotated the entity I had to offset into the animated sprite sheet to create a new </w:t>
+      </w:r>
+      <w:proofErr w:type="spellStart"/>
+      <w:r>
+        <w:t>SDL_Surface</w:t>
+      </w:r>
+      <w:proofErr w:type="spellEnd"/>
+      <w:r>
+        <w:t xml:space="preserve"> just for the current frame of the animation, then take the new frame surface and rotate it by a given amount, finally the </w:t>
       </w:r>
       <w:r>
         <w:lastRenderedPageBreak/>
-        <w:t>rotated frame surface can be blitted to the screen.</w:t>
+        <w:t xml:space="preserve">rotated frame surface can be </w:t>
+      </w:r>
+      <w:proofErr w:type="spellStart"/>
+      <w:r>
+        <w:t>blitted</w:t>
+      </w:r>
+      <w:proofErr w:type="spellEnd"/>
+      <w:r>
+        <w:t xml:space="preserve"> to the screen.</w:t>
       </w:r>
       <w:r>
         <w:t xml:space="preserve"> This technique was being performed every render for every entity as well as requiring the creation and deletion</w:t>
@@ -371,7 +390,15 @@
     </w:p>
     <w:p>
       <w:r>
-        <w:t xml:space="preserve">I decided to change my sampler due to two reasons. Firstly my implementation will only work on windows, secondly the current sampling results gave no benefits over my previous profiling attempts. </w:t>
+        <w:t xml:space="preserve">I decided to change my sampler due to two reasons. Firstly my implementation will only work on </w:t>
+      </w:r>
+      <w:proofErr w:type="gramStart"/>
+      <w:r>
+        <w:t>windows,</w:t>
+      </w:r>
+      <w:proofErr w:type="gramEnd"/>
+      <w:r>
+        <w:t xml:space="preserve"> secondly the current sampling results gave no benefits over my previous profiling attempts. </w:t>
       </w:r>
       <w:r>
         <w:t xml:space="preserve">Instead of using the current processing address, I would instead store useful information within a string and simply query that string at a given sampling rate. The string stores the current method within my render as well as the name of the entity that is currently being rendered, allowing me to see which </w:t>
@@ -482,7 +509,23 @@
     </w:p>
     <w:p>
       <w:r>
-        <w:t>My entities store a visibility and depth state, which is checked before the blitting of the entity. However, I was using a single std::vector for all my entities,</w:t>
+        <w:t xml:space="preserve">My entities store a visibility and depth state, which is checked before the </w:t>
+      </w:r>
+      <w:proofErr w:type="spellStart"/>
+      <w:r>
+        <w:t>blitting</w:t>
+      </w:r>
+      <w:proofErr w:type="spellEnd"/>
+      <w:r>
+        <w:t xml:space="preserve"> of the entity. However, I was using a single </w:t>
+      </w:r>
+      <w:proofErr w:type="spellStart"/>
+      <w:r>
+        <w:t>std</w:t>
+      </w:r>
+      <w:proofErr w:type="spellEnd"/>
+      <w:r>
+        <w:t>::vector for all my entities,</w:t>
       </w:r>
       <w:r>
         <w:t xml:space="preserve"> which meant they all had to be checked for all levels of d</w:t>
@@ -610,10 +653,6 @@
           </mc:Choice>
           <mc:Fallback>
             <w:pict>
-              <v:shapetype id="_x0000_t202" coordsize="21600,21600" o:spt="202" path="m,l,21600r21600,l21600,xe">
-                <v:stroke joinstyle="miter"/>
-                <v:path gradientshapeok="t" o:connecttype="rect"/>
-              </v:shapetype>
               <v:shape id="Text Box 3" o:spid="_x0000_s1027" type="#_x0000_t202" style="position:absolute;margin-left:-.9pt;margin-top:570.65pt;width:282.65pt;height:15pt;z-index:-251653120;visibility:visible;mso-wrap-style:square;mso-width-percent:0;mso-height-percent:0;mso-wrap-distance-left:9pt;mso-wrap-distance-top:0;mso-wrap-distance-right:9pt;mso-wrap-distance-bottom:0;mso-position-horizontal:absolute;mso-position-horizontal-relative:margin;mso-position-vertical:absolute;mso-position-vertical-relative:page;mso-width-percent:0;mso-height-percent:0;mso-width-relative:margin;mso-height-relative:margin;v-text-anchor:top" o:gfxdata="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" stroked="f">
                 <v:textbox inset="0,0,0,0">
                   <w:txbxContent>
@@ -676,7 +715,15 @@
         <w:t>s</w:t>
       </w:r>
       <w:r>
-        <w:t xml:space="preserve"> within a vector (which on the Caanoo is extraordinarily slow) that are required.</w:t>
+        <w:t xml:space="preserve"> within a vector (which on the </w:t>
+      </w:r>
+      <w:proofErr w:type="spellStart"/>
+      <w:r>
+        <w:t>Caanoo</w:t>
+      </w:r>
+      <w:proofErr w:type="spellEnd"/>
+      <w:r>
+        <w:t xml:space="preserve"> is extraordinarily slow) that are required.</w:t>
       </w:r>
     </w:p>
     <w:p>
@@ -699,7 +746,15 @@
         <w:t>, but had a marginal improvement on transparent textures</w:t>
       </w:r>
       <w:r>
-        <w:t xml:space="preserve"> (however I did not want to sacrifice alpha blending for colour keying)</w:t>
+        <w:t xml:space="preserve"> (however I did not want to sacrifice alpha blending for </w:t>
+      </w:r>
+      <w:proofErr w:type="spellStart"/>
+      <w:r>
+        <w:t>colour</w:t>
+      </w:r>
+      <w:proofErr w:type="spellEnd"/>
+      <w:r>
+        <w:t xml:space="preserve"> keying)</w:t>
       </w:r>
       <w:r>
         <w:t>.</w:t>
@@ -1009,7 +1064,15 @@
         </w:drawing>
       </w:r>
       <w:r>
-        <w:t>With the above profiling and optimizations a steady frame rate of 800 – 1200 FPS was attainable on the PC and 40 – 60 FPS on the Caanoo.</w:t>
+        <w:t xml:space="preserve">With the above profiling and optimizations a steady frame rate of 800 – 1200 FPS was attainable on the PC and 40 – 60 FPS on the </w:t>
+      </w:r>
+      <w:proofErr w:type="spellStart"/>
+      <w:r>
+        <w:t>Caanoo</w:t>
+      </w:r>
+      <w:proofErr w:type="spellEnd"/>
+      <w:r>
+        <w:t>.</w:t>
       </w:r>
       <w:r>
         <w:t xml:space="preserve"> I was surprised at the amount of performance gained by simply no</w:t>
@@ -1021,7 +1084,15 @@
         <w:t xml:space="preserve"> doing a few things</w:t>
       </w:r>
       <w:r>
-        <w:t>, however because the few extra calls were made for multiple instances of said object, on lower end hardware such as the Caanoo the overhead was easily noticeable</w:t>
+        <w:t xml:space="preserve">, however because the few extra calls were made for multiple instances of said object, on lower end hardware such as the </w:t>
+      </w:r>
+      <w:proofErr w:type="spellStart"/>
+      <w:r>
+        <w:t>Caanoo</w:t>
+      </w:r>
+      <w:proofErr w:type="spellEnd"/>
+      <w:r>
+        <w:t xml:space="preserve"> the overhead was easily noticeable</w:t>
       </w:r>
       <w:r>
         <w:t xml:space="preserve">. The optimizations </w:t>
@@ -1258,8 +1329,6 @@
         </w:rPr>
         <w:t xml:space="preserve"> [Figure 5]. Rendering now </w:t>
       </w:r>
-      <w:bookmarkStart w:id="0" w:name="_GoBack"/>
-      <w:bookmarkEnd w:id="0"/>
       <w:r>
         <w:rPr>
           <w:noProof/>
@@ -1275,9 +1344,108 @@
       <w:r>
         <w:rPr>
           <w:noProof/>
+        </w:rPr>
+        <w:lastRenderedPageBreak/>
+        <mc:AlternateContent>
+          <mc:Choice Requires="wps">
+            <w:drawing>
+              <wp:anchor distT="0" distB="0" distL="114300" distR="114300" simplePos="0" relativeHeight="251676672" behindDoc="0" locked="0" layoutInCell="1" allowOverlap="1" wp14:anchorId="23242CBD" wp14:editId="3DD51CA9">
+                <wp:simplePos x="0" y="0"/>
+                <wp:positionH relativeFrom="column">
+                  <wp:posOffset>-106045</wp:posOffset>
+                </wp:positionH>
+                <wp:positionV relativeFrom="paragraph">
+                  <wp:posOffset>4102100</wp:posOffset>
+                </wp:positionV>
+                <wp:extent cx="6019800" cy="635"/>
+                <wp:effectExtent l="0" t="0" r="0" b="0"/>
+                <wp:wrapSquare wrapText="bothSides"/>
+                <wp:docPr id="4" name="Text Box 4"/>
+                <wp:cNvGraphicFramePr/>
+                <a:graphic xmlns:a="http://schemas.openxmlformats.org/drawingml/2006/main">
+                  <a:graphicData uri="http://schemas.microsoft.com/office/word/2010/wordprocessingShape">
+                    <wps:wsp>
+                      <wps:cNvSpPr txBox="1"/>
+                      <wps:spPr>
+                        <a:xfrm>
+                          <a:off x="0" y="0"/>
+                          <a:ext cx="6019800" cy="635"/>
+                        </a:xfrm>
+                        <a:prstGeom prst="rect">
+                          <a:avLst/>
+                        </a:prstGeom>
+                        <a:solidFill>
+                          <a:prstClr val="white"/>
+                        </a:solidFill>
+                        <a:ln>
+                          <a:noFill/>
+                        </a:ln>
+                        <a:effectLst/>
+                      </wps:spPr>
+                      <wps:txbx>
+                        <w:txbxContent>
+                          <w:p>
+                            <w:pPr>
+                              <w:pStyle w:val="Caption"/>
+                              <w:jc w:val="center"/>
+                              <w:rPr>
+                                <w:b w:val="0"/>
+                                <w:bCs w:val="0"/>
+                                <w:noProof/>
+                                <w:color w:val="B01513" w:themeColor="accent1"/>
+                              </w:rPr>
+                            </w:pPr>
+                            <w:r>
+                              <w:t>Figure 5: This change caches rotated animated sprite surfaces rather than calculating the frame every draw</w:t>
+                            </w:r>
+                          </w:p>
+                        </w:txbxContent>
+                      </wps:txbx>
+                      <wps:bodyPr rot="0" spcFirstLastPara="0" vertOverflow="overflow" horzOverflow="overflow" vert="horz" wrap="square" lIns="0" tIns="0" rIns="0" bIns="0" numCol="1" spcCol="0" rtlCol="0" fromWordArt="0" anchor="t" anchorCtr="0" forceAA="0" compatLnSpc="1">
+                        <a:prstTxWarp prst="textNoShape">
+                          <a:avLst/>
+                        </a:prstTxWarp>
+                        <a:spAutoFit/>
+                      </wps:bodyPr>
+                    </wps:wsp>
+                  </a:graphicData>
+                </a:graphic>
+              </wp:anchor>
+            </w:drawing>
+          </mc:Choice>
+          <mc:Fallback>
+            <w:pict>
+              <v:shape id="Text Box 4" o:spid="_x0000_s1030" type="#_x0000_t202" style="position:absolute;margin-left:-8.35pt;margin-top:323pt;width:474pt;height:.05pt;z-index:251676672;visibility:visible;mso-wrap-style:square;mso-wrap-distance-left:9pt;mso-wrap-distance-top:0;mso-wrap-distance-right:9pt;mso-wrap-distance-bottom:0;mso-position-horizontal:absolute;mso-position-horizontal-relative:text;mso-position-vertical:absolute;mso-position-vertical-relative:text;v-text-anchor:top" o:gfxdata="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" stroked="f">
+                <v:textbox style="mso-fit-shape-to-text:t" inset="0,0,0,0">
+                  <w:txbxContent>
+                    <w:p>
+                      <w:pPr>
+                        <w:pStyle w:val="Caption"/>
+                        <w:jc w:val="center"/>
+                        <w:rPr>
+                          <w:b w:val="0"/>
+                          <w:bCs w:val="0"/>
+                          <w:noProof/>
+                          <w:color w:val="B01513" w:themeColor="accent1"/>
+                        </w:rPr>
+                      </w:pPr>
+                      <w:r>
+                        <w:t>Figure 5: This change caches rotated animated sprite surfaces rather than calculating the frame every draw</w:t>
+                      </w:r>
+                    </w:p>
+                  </w:txbxContent>
+                </v:textbox>
+                <w10:wrap type="square"/>
+              </v:shape>
+            </w:pict>
+          </mc:Fallback>
+        </mc:AlternateContent>
+      </w:r>
+      <w:r>
+        <w:rPr>
+          <w:noProof/>
           <w:lang w:val="en-GB" w:eastAsia="en-GB"/>
         </w:rPr>
-        <w:lastRenderedPageBreak/>
         <w:drawing>
           <wp:anchor distT="0" distB="0" distL="114300" distR="114300" simplePos="0" relativeHeight="251667456" behindDoc="0" locked="0" layoutInCell="1" allowOverlap="1" wp14:anchorId="5B22CD4E" wp14:editId="612B03B3">
             <wp:simplePos x="0" y="0"/>
@@ -1344,7 +1512,10 @@
       <w:r>
         <w:t>Code Differences</w:t>
       </w:r>
+      <w:bookmarkStart w:id="0" w:name="_GoBack"/>
+      <w:bookmarkEnd w:id="0"/>
     </w:p>
+    <w:p/>
     <w:sectPr>
       <w:pgSz w:w="12240" w:h="15840"/>
       <w:pgMar w:top="1440" w:right="1440" w:bottom="1440" w:left="1440" w:header="720" w:footer="720" w:gutter="0"/>

</xml_diff>

<commit_message>
Updating report, removing random ttf shit
</commit_message>
<xml_diff>
--- a/Horde-Optimized/Optimizations and Performance Improvements.docx
+++ b/Horde-Optimized/Optimizations and Performance Improvements.docx
@@ -998,6 +998,38 @@
         <w:pStyle w:val="Heading1"/>
       </w:pPr>
       <w:r>
+        <w:t>Assembly Optimization</w:t>
+      </w:r>
+    </w:p>
+    <w:p>
+      <w:r>
+        <w:t xml:space="preserve">Whilst reading through the assembly code generated by my project, I </w:t>
+      </w:r>
+      <w:r>
+        <w:t>noticed</w:t>
+      </w:r>
+      <w:r>
+        <w:t xml:space="preserve"> a large section of assembly whilst accessing methods within my engines singleton class. </w:t>
+      </w:r>
+      <w:r>
+        <w:t>Some simple methods where causing twenty lines or so of assembly.</w:t>
+      </w:r>
+    </w:p>
+    <w:p>
+      <w:r>
+        <w:t>This was caused by my static instance of the singleton class being created within the get method of the singleton. This meant the compiler could not know what value the static instance was until the method was called, meaning the get method</w:t>
+      </w:r>
+      <w:bookmarkStart w:id="0" w:name="_GoBack"/>
+      <w:bookmarkEnd w:id="0"/>
+      <w:r>
+        <w:t xml:space="preserve"> could not be inline, resulting in any method within the class being unable to inline.</w:t>
+      </w:r>
+    </w:p>
+    <w:p>
+      <w:pPr>
+        <w:pStyle w:val="Heading1"/>
+      </w:pPr>
+      <w:r>
         <w:t>Conclusion</w:t>
       </w:r>
     </w:p>
@@ -1119,7 +1151,7 @@
         <mc:AlternateContent>
           <mc:Choice Requires="wps">
             <w:drawing>
-              <wp:anchor distT="0" distB="0" distL="114300" distR="114300" simplePos="0" relativeHeight="251673600" behindDoc="0" locked="0" layoutInCell="1" allowOverlap="1" wp14:anchorId="52BFD947" wp14:editId="24FF69F0">
+              <wp:anchor distT="0" distB="0" distL="114300" distR="114300" simplePos="0" relativeHeight="251673600" behindDoc="0" locked="0" layoutInCell="1" allowOverlap="1" wp14:anchorId="3C523229" wp14:editId="385B2AE8">
                 <wp:simplePos x="0" y="0"/>
                 <wp:positionH relativeFrom="column">
                   <wp:posOffset>3337560</wp:posOffset>
@@ -1238,7 +1270,7 @@
           <w:lang w:val="en-GB" w:eastAsia="en-GB"/>
         </w:rPr>
         <w:drawing>
-          <wp:anchor distT="0" distB="0" distL="114300" distR="114300" simplePos="0" relativeHeight="251674624" behindDoc="0" locked="0" layoutInCell="1" allowOverlap="1" wp14:anchorId="4AE23021" wp14:editId="625D2EA3">
+          <wp:anchor distT="0" distB="0" distL="114300" distR="114300" simplePos="0" relativeHeight="251674624" behindDoc="0" locked="0" layoutInCell="1" allowOverlap="1" wp14:anchorId="1C89E239" wp14:editId="70B8534F">
             <wp:simplePos x="0" y="0"/>
             <wp:positionH relativeFrom="column">
               <wp:posOffset>2832735</wp:posOffset>
@@ -1313,54 +1345,22 @@
           <w:noProof/>
           <w:lang w:val="en-GB" w:eastAsia="en-GB"/>
         </w:rPr>
-        <w:t xml:space="preserve">It can also be seen that </w:t>
-      </w:r>
-      <w:r>
-        <w:rPr>
-          <w:noProof/>
-          <w:lang w:val="en-GB" w:eastAsia="en-GB"/>
-        </w:rPr>
-        <w:t>the distribution of render time has moved away the rendering of the bullets</w:t>
-      </w:r>
-      <w:r>
-        <w:rPr>
-          <w:noProof/>
-          <w:lang w:val="en-GB" w:eastAsia="en-GB"/>
-        </w:rPr>
-        <w:t xml:space="preserve"> [Figure 5]. Rendering now </w:t>
-      </w:r>
-      <w:r>
-        <w:rPr>
-          <w:noProof/>
-          <w:lang w:val="en-GB" w:eastAsia="en-GB"/>
-        </w:rPr>
-        <w:t>spends more time in the actual render loop (which is where vector element access is performed).</w:t>
-      </w:r>
-    </w:p>
-    <w:p>
-      <w:pPr>
-        <w:pStyle w:val="Heading1"/>
-      </w:pPr>
-      <w:r>
-        <w:rPr>
-          <w:noProof/>
-        </w:rPr>
         <w:lastRenderedPageBreak/>
         <mc:AlternateContent>
           <mc:Choice Requires="wps">
             <w:drawing>
-              <wp:anchor distT="0" distB="0" distL="114300" distR="114300" simplePos="0" relativeHeight="251676672" behindDoc="0" locked="0" layoutInCell="1" allowOverlap="1" wp14:anchorId="23242CBD" wp14:editId="3DD51CA9">
+              <wp:anchor distT="0" distB="0" distL="114300" distR="114300" simplePos="0" relativeHeight="251678720" behindDoc="0" locked="0" layoutInCell="1" allowOverlap="1" wp14:anchorId="6A7AC6A6" wp14:editId="0323B21F">
                 <wp:simplePos x="0" y="0"/>
                 <wp:positionH relativeFrom="column">
-                  <wp:posOffset>-106045</wp:posOffset>
+                  <wp:posOffset>3141980</wp:posOffset>
                 </wp:positionH>
                 <wp:positionV relativeFrom="paragraph">
-                  <wp:posOffset>4102100</wp:posOffset>
+                  <wp:posOffset>1146175</wp:posOffset>
                 </wp:positionV>
-                <wp:extent cx="6019800" cy="635"/>
-                <wp:effectExtent l="0" t="0" r="0" b="0"/>
+                <wp:extent cx="2355850" cy="291465"/>
+                <wp:effectExtent l="0" t="0" r="6350" b="0"/>
                 <wp:wrapSquare wrapText="bothSides"/>
-                <wp:docPr id="4" name="Text Box 4"/>
+                <wp:docPr id="6" name="Text Box 6"/>
                 <wp:cNvGraphicFramePr/>
                 <a:graphic xmlns:a="http://schemas.openxmlformats.org/drawingml/2006/main">
                   <a:graphicData uri="http://schemas.microsoft.com/office/word/2010/wordprocessingShape">
@@ -1369,7 +1369,7 @@
                       <wps:spPr>
                         <a:xfrm>
                           <a:off x="0" y="0"/>
-                          <a:ext cx="6019800" cy="635"/>
+                          <a:ext cx="2355850" cy="291465"/>
                         </a:xfrm>
                         <a:prstGeom prst="rect">
                           <a:avLst/>
@@ -1389,14 +1389,20 @@
                               <w:pStyle w:val="Caption"/>
                               <w:jc w:val="center"/>
                               <w:rPr>
-                                <w:b w:val="0"/>
-                                <w:bCs w:val="0"/>
                                 <w:noProof/>
-                                <w:color w:val="B01513" w:themeColor="accent1"/>
                               </w:rPr>
                             </w:pPr>
                             <w:r>
-                              <w:t>Figure 5: This change caches rotated animated sprite surfaces rather than calculating the frame every draw</w:t>
+                              <w:t xml:space="preserve">Figure </w:t>
+                            </w:r>
+                            <w:r>
+                              <w:t>5</w:t>
+                            </w:r>
+                            <w:r>
+                              <w:t xml:space="preserve">: </w:t>
+                            </w:r>
+                            <w:r>
+                              <w:t>Optimized distribution of render times</w:t>
                             </w:r>
                           </w:p>
                         </w:txbxContent>
@@ -1405,32 +1411,44 @@
                         <a:prstTxWarp prst="textNoShape">
                           <a:avLst/>
                         </a:prstTxWarp>
-                        <a:spAutoFit/>
+                        <a:noAutofit/>
                       </wps:bodyPr>
                     </wps:wsp>
                   </a:graphicData>
                 </a:graphic>
+                <wp14:sizeRelH relativeFrom="margin">
+                  <wp14:pctWidth>0</wp14:pctWidth>
+                </wp14:sizeRelH>
+                <wp14:sizeRelV relativeFrom="margin">
+                  <wp14:pctHeight>0</wp14:pctHeight>
+                </wp14:sizeRelV>
               </wp:anchor>
             </w:drawing>
           </mc:Choice>
           <mc:Fallback>
             <w:pict>
-              <v:shape id="Text Box 4" o:spid="_x0000_s1030" type="#_x0000_t202" style="position:absolute;margin-left:-8.35pt;margin-top:323pt;width:474pt;height:.05pt;z-index:251676672;visibility:visible;mso-wrap-style:square;mso-wrap-distance-left:9pt;mso-wrap-distance-top:0;mso-wrap-distance-right:9pt;mso-wrap-distance-bottom:0;mso-position-horizontal:absolute;mso-position-horizontal-relative:text;mso-position-vertical:absolute;mso-position-vertical-relative:text;v-text-anchor:top" o:gfxdata="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" stroked="f">
-                <v:textbox style="mso-fit-shape-to-text:t" inset="0,0,0,0">
+              <v:shape id="Text Box 6" o:spid="_x0000_s1030" type="#_x0000_t202" style="position:absolute;margin-left:247.4pt;margin-top:90.25pt;width:185.5pt;height:22.95pt;z-index:251678720;visibility:visible;mso-wrap-style:square;mso-width-percent:0;mso-height-percent:0;mso-wrap-distance-left:9pt;mso-wrap-distance-top:0;mso-wrap-distance-right:9pt;mso-wrap-distance-bottom:0;mso-position-horizontal:absolute;mso-position-horizontal-relative:text;mso-position-vertical:absolute;mso-position-vertical-relative:text;mso-width-percent:0;mso-height-percent:0;mso-width-relative:margin;mso-height-relative:margin;v-text-anchor:top" o:gfxdata="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" stroked="f">
+                <v:textbox inset="0,0,0,0">
                   <w:txbxContent>
                     <w:p>
                       <w:pPr>
                         <w:pStyle w:val="Caption"/>
                         <w:jc w:val="center"/>
                         <w:rPr>
-                          <w:b w:val="0"/>
-                          <w:bCs w:val="0"/>
                           <w:noProof/>
-                          <w:color w:val="B01513" w:themeColor="accent1"/>
                         </w:rPr>
                       </w:pPr>
                       <w:r>
-                        <w:t>Figure 5: This change caches rotated animated sprite surfaces rather than calculating the frame every draw</w:t>
+                        <w:t xml:space="preserve">Figure </w:t>
+                      </w:r>
+                      <w:r>
+                        <w:t>5</w:t>
+                      </w:r>
+                      <w:r>
+                        <w:t xml:space="preserve">: </w:t>
+                      </w:r>
+                      <w:r>
+                        <w:t>Optimized distribution of render times</w:t>
                       </w:r>
                     </w:p>
                   </w:txbxContent>
@@ -1446,8 +1464,41 @@
           <w:noProof/>
           <w:lang w:val="en-GB" w:eastAsia="en-GB"/>
         </w:rPr>
+        <w:t xml:space="preserve">It can also be seen that </w:t>
+      </w:r>
+      <w:r>
+        <w:rPr>
+          <w:noProof/>
+          <w:lang w:val="en-GB" w:eastAsia="en-GB"/>
+        </w:rPr>
+        <w:t>the distribution of render time has moved away the rendering of the bullets</w:t>
+      </w:r>
+      <w:r>
+        <w:rPr>
+          <w:noProof/>
+          <w:lang w:val="en-GB" w:eastAsia="en-GB"/>
+        </w:rPr>
+        <w:t xml:space="preserve"> [Figure 5]. Rendering now </w:t>
+      </w:r>
+      <w:r>
+        <w:rPr>
+          <w:noProof/>
+          <w:lang w:val="en-GB" w:eastAsia="en-GB"/>
+        </w:rPr>
+        <w:t>spends more time in the actual render loop (which is where vector element access is performed).</w:t>
+      </w:r>
+    </w:p>
+    <w:p>
+      <w:pPr>
+        <w:pStyle w:val="Heading1"/>
+      </w:pPr>
+      <w:r>
+        <w:rPr>
+          <w:noProof/>
+          <w:lang w:val="en-GB" w:eastAsia="en-GB"/>
+        </w:rPr>
         <w:drawing>
-          <wp:anchor distT="0" distB="0" distL="114300" distR="114300" simplePos="0" relativeHeight="251667456" behindDoc="0" locked="0" layoutInCell="1" allowOverlap="1" wp14:anchorId="5B22CD4E" wp14:editId="612B03B3">
+          <wp:anchor distT="0" distB="0" distL="114300" distR="114300" simplePos="0" relativeHeight="251667456" behindDoc="0" locked="0" layoutInCell="1" allowOverlap="1" wp14:anchorId="6FB2C0D9" wp14:editId="379D4064">
             <wp:simplePos x="0" y="0"/>
             <wp:positionH relativeFrom="margin">
               <wp:posOffset>-106045</wp:posOffset>
@@ -1510,10 +1561,125 @@
         </w:drawing>
       </w:r>
       <w:r>
+        <w:t xml:space="preserve">Notable </w:t>
+      </w:r>
+      <w:r>
         <w:t>Code Differences</w:t>
       </w:r>
-      <w:bookmarkStart w:id="0" w:name="_GoBack"/>
-      <w:bookmarkEnd w:id="0"/>
+    </w:p>
+    <w:p>
+      <w:r>
+        <w:rPr>
+          <w:noProof/>
+        </w:rPr>
+        <w:lastRenderedPageBreak/>
+        <mc:AlternateContent>
+          <mc:Choice Requires="wps">
+            <w:drawing>
+              <wp:anchor distT="0" distB="0" distL="114300" distR="114300" simplePos="0" relativeHeight="251676672" behindDoc="0" locked="0" layoutInCell="1" allowOverlap="1" wp14:anchorId="187E50B6" wp14:editId="40EB1715">
+                <wp:simplePos x="0" y="0"/>
+                <wp:positionH relativeFrom="column">
+                  <wp:posOffset>-107950</wp:posOffset>
+                </wp:positionH>
+                <wp:positionV relativeFrom="paragraph">
+                  <wp:posOffset>3987800</wp:posOffset>
+                </wp:positionV>
+                <wp:extent cx="6019800" cy="635"/>
+                <wp:effectExtent l="0" t="0" r="0" b="0"/>
+                <wp:wrapSquare wrapText="bothSides"/>
+                <wp:docPr id="4" name="Text Box 4"/>
+                <wp:cNvGraphicFramePr/>
+                <a:graphic xmlns:a="http://schemas.openxmlformats.org/drawingml/2006/main">
+                  <a:graphicData uri="http://schemas.microsoft.com/office/word/2010/wordprocessingShape">
+                    <wps:wsp>
+                      <wps:cNvSpPr txBox="1"/>
+                      <wps:spPr>
+                        <a:xfrm>
+                          <a:off x="0" y="0"/>
+                          <a:ext cx="6019800" cy="635"/>
+                        </a:xfrm>
+                        <a:prstGeom prst="rect">
+                          <a:avLst/>
+                        </a:prstGeom>
+                        <a:solidFill>
+                          <a:prstClr val="white"/>
+                        </a:solidFill>
+                        <a:ln>
+                          <a:noFill/>
+                        </a:ln>
+                        <a:effectLst/>
+                      </wps:spPr>
+                      <wps:txbx>
+                        <w:txbxContent>
+                          <w:p>
+                            <w:pPr>
+                              <w:pStyle w:val="Caption"/>
+                              <w:jc w:val="center"/>
+                              <w:rPr>
+                                <w:b w:val="0"/>
+                                <w:bCs w:val="0"/>
+                                <w:noProof/>
+                                <w:color w:val="B01513" w:themeColor="accent1"/>
+                              </w:rPr>
+                            </w:pPr>
+                            <w:r>
+                              <w:t xml:space="preserve">Figure </w:t>
+                            </w:r>
+                            <w:r>
+                              <w:t>6</w:t>
+                            </w:r>
+                            <w:r>
+                              <w:t>: This change caches rotated animated sprite surfaces rather than calculating the frame every draw</w:t>
+                            </w:r>
+                          </w:p>
+                        </w:txbxContent>
+                      </wps:txbx>
+                      <wps:bodyPr rot="0" spcFirstLastPara="0" vertOverflow="overflow" horzOverflow="overflow" vert="horz" wrap="square" lIns="0" tIns="0" rIns="0" bIns="0" numCol="1" spcCol="0" rtlCol="0" fromWordArt="0" anchor="t" anchorCtr="0" forceAA="0" compatLnSpc="1">
+                        <a:prstTxWarp prst="textNoShape">
+                          <a:avLst/>
+                        </a:prstTxWarp>
+                        <a:spAutoFit/>
+                      </wps:bodyPr>
+                    </wps:wsp>
+                  </a:graphicData>
+                </a:graphic>
+              </wp:anchor>
+            </w:drawing>
+          </mc:Choice>
+          <mc:Fallback>
+            <w:pict>
+              <v:shape id="Text Box 4" o:spid="_x0000_s1031" type="#_x0000_t202" style="position:absolute;margin-left:-8.5pt;margin-top:314pt;width:474pt;height:.05pt;z-index:251676672;visibility:visible;mso-wrap-style:square;mso-wrap-distance-left:9pt;mso-wrap-distance-top:0;mso-wrap-distance-right:9pt;mso-wrap-distance-bottom:0;mso-position-horizontal:absolute;mso-position-horizontal-relative:text;mso-position-vertical:absolute;mso-position-vertical-relative:text;v-text-anchor:top" o:gfxdata="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" stroked="f">
+                <v:textbox style="mso-fit-shape-to-text:t" inset="0,0,0,0">
+                  <w:txbxContent>
+                    <w:p>
+                      <w:pPr>
+                        <w:pStyle w:val="Caption"/>
+                        <w:jc w:val="center"/>
+                        <w:rPr>
+                          <w:b w:val="0"/>
+                          <w:bCs w:val="0"/>
+                          <w:noProof/>
+                          <w:color w:val="B01513" w:themeColor="accent1"/>
+                        </w:rPr>
+                      </w:pPr>
+                      <w:r>
+                        <w:t xml:space="preserve">Figure </w:t>
+                      </w:r>
+                      <w:r>
+                        <w:t>6</w:t>
+                      </w:r>
+                      <w:r>
+                        <w:t>: This change caches rotated animated sprite surfaces rather than calculating the frame every draw</w:t>
+                      </w:r>
+                    </w:p>
+                  </w:txbxContent>
+                </v:textbox>
+                <w10:wrap type="square"/>
+              </v:shape>
+            </w:pict>
+          </mc:Fallback>
+        </mc:AlternateContent>
+      </w:r>
     </w:p>
     <w:p/>
     <w:sectPr>

</xml_diff>

<commit_message>
Updating report and adding handin version of codeblock project
</commit_message>
<xml_diff>
--- a/Horde-Optimized/Optimizations and Performance Improvements.docx
+++ b/Horde-Optimized/Optimizations and Performance Improvements.docx
@@ -28,15 +28,7 @@
     </w:p>
     <w:p>
       <w:r>
-        <w:t xml:space="preserve">During the development period I had noticed a steady decrease in performance with the addition of additional features. To counter this I begin profiling my code base. I aimed to implement two types of profiling techniques, which should work on both the </w:t>
-      </w:r>
-      <w:proofErr w:type="spellStart"/>
-      <w:r>
-        <w:t>Caanoo</w:t>
-      </w:r>
-      <w:proofErr w:type="spellEnd"/>
-      <w:r>
-        <w:t xml:space="preserve"> device and on the PC development environment. The techniques where timer based profiling using a high frequency tim</w:t>
+        <w:t>During the development period I had noticed a steady decrease in performance with the addition of additional features. To counter this I begin profiling my code base. I aimed to implement two types of profiling techniques, which should work on both the Caanoo device and on the PC development environment. The techniques where timer based profiling using a high frequency tim</w:t>
       </w:r>
       <w:r>
         <w:t xml:space="preserve">er and sampling based profiling. </w:t>
@@ -56,15 +48,7 @@
     </w:p>
     <w:p>
       <w:r>
-        <w:t xml:space="preserve">It is also worth noting that prior to any profiling attempts, frame rate on the PC varied between 100 – 150 frames per seconds (FPS) and 8 – 12 FPS on the </w:t>
-      </w:r>
-      <w:proofErr w:type="spellStart"/>
-      <w:r>
-        <w:t>Caanoo</w:t>
-      </w:r>
-      <w:proofErr w:type="spellEnd"/>
-      <w:r>
-        <w:t xml:space="preserve"> device.</w:t>
+        <w:t>It is also worth noting that prior to any profiling attempts, frame rate on the PC varied between 100 – 150 frames per seconds (FPS) and 8 – 12 FPS on the Caanoo device.</w:t>
       </w:r>
     </w:p>
     <w:p>
@@ -332,27 +316,11 @@
         <w:t>However the calculations involved for the animated entities could b</w:t>
       </w:r>
       <w:r>
-        <w:t xml:space="preserve">e optimized to a larger degree. To animate and rotated the entity I had to offset into the animated sprite sheet to create a new </w:t>
-      </w:r>
-      <w:proofErr w:type="spellStart"/>
-      <w:r>
-        <w:t>SDL_Surface</w:t>
-      </w:r>
-      <w:proofErr w:type="spellEnd"/>
-      <w:r>
-        <w:t xml:space="preserve"> just for the current frame of the animation, then take the new frame surface and rotate it by a given amount, finally the </w:t>
+        <w:t xml:space="preserve">e optimized to a larger degree. To animate and rotated the entity I had to offset into the animated sprite sheet to create a new SDL_Surface just for the current frame of the animation, then take the new frame surface and rotate it by a given amount, finally the </w:t>
       </w:r>
       <w:r>
         <w:lastRenderedPageBreak/>
-        <w:t xml:space="preserve">rotated frame surface can be </w:t>
-      </w:r>
-      <w:proofErr w:type="spellStart"/>
-      <w:r>
-        <w:t>blitted</w:t>
-      </w:r>
-      <w:proofErr w:type="spellEnd"/>
-      <w:r>
-        <w:t xml:space="preserve"> to the screen.</w:t>
+        <w:t>rotated frame surface can be blitted to the screen.</w:t>
       </w:r>
       <w:r>
         <w:t xml:space="preserve"> This technique was being performed every render for every entity as well as requiring the creation and deletion</w:t>
@@ -363,7 +331,18 @@
     </w:p>
     <w:p>
       <w:r>
-        <w:t>To resolved this expensive rendering technique, I started by changing the creation of the frame surface from being created every render too only being created if the rotation and or current animation frame has changed, meaning in the best case scenario the creation will only be done 20 times a second. Furthermore optimizations to edge cases such as the rotation of the entity being zero where made.</w:t>
+        <w:t>To resolved this expensive rendering technique, I started by changing the creation of the frame surface from being created every render too only being created if the rotation and or curre</w:t>
+      </w:r>
+      <w:r>
+        <w:t>nt animation frame has changed [Figure 6]</w:t>
+      </w:r>
+      <w:bookmarkStart w:id="0" w:name="_GoBack"/>
+      <w:bookmarkEnd w:id="0"/>
+      <w:r>
+        <w:t>. M</w:t>
+      </w:r>
+      <w:r>
+        <w:t>eaning in the best case scenario the creation will only be done 20 times a second. Furthermore optimizations to edge cases such as the rotation of the entity being zero where made.</w:t>
       </w:r>
     </w:p>
     <w:p>
@@ -390,15 +369,7 @@
     </w:p>
     <w:p>
       <w:r>
-        <w:t xml:space="preserve">I decided to change my sampler due to two reasons. Firstly my implementation will only work on </w:t>
-      </w:r>
-      <w:proofErr w:type="gramStart"/>
-      <w:r>
-        <w:t>windows,</w:t>
-      </w:r>
-      <w:proofErr w:type="gramEnd"/>
-      <w:r>
-        <w:t xml:space="preserve"> secondly the current sampling results gave no benefits over my previous profiling attempts. </w:t>
+        <w:t xml:space="preserve">I decided to change my sampler due to two reasons. Firstly my implementation will only work on windows, secondly the current sampling results gave no benefits over my previous profiling attempts. </w:t>
       </w:r>
       <w:r>
         <w:t xml:space="preserve">Instead of using the current processing address, I would instead store useful information within a string and simply query that string at a given sampling rate. The string stores the current method within my render as well as the name of the entity that is currently being rendered, allowing me to see which </w:t>
@@ -509,23 +480,7 @@
     </w:p>
     <w:p>
       <w:r>
-        <w:t xml:space="preserve">My entities store a visibility and depth state, which is checked before the </w:t>
-      </w:r>
-      <w:proofErr w:type="spellStart"/>
-      <w:r>
-        <w:t>blitting</w:t>
-      </w:r>
-      <w:proofErr w:type="spellEnd"/>
-      <w:r>
-        <w:t xml:space="preserve"> of the entity. However, I was using a single </w:t>
-      </w:r>
-      <w:proofErr w:type="spellStart"/>
-      <w:r>
-        <w:t>std</w:t>
-      </w:r>
-      <w:proofErr w:type="spellEnd"/>
-      <w:r>
-        <w:t>::vector for all my entities,</w:t>
+        <w:t>My entities store a visibility and depth state, which is checked before the blitting of the entity. However, I was using a single std::vector for all my entities,</w:t>
       </w:r>
       <w:r>
         <w:t xml:space="preserve"> which meant they all had to be checked for all levels of d</w:t>
@@ -715,15 +670,7 @@
         <w:t>s</w:t>
       </w:r>
       <w:r>
-        <w:t xml:space="preserve"> within a vector (which on the </w:t>
-      </w:r>
-      <w:proofErr w:type="spellStart"/>
-      <w:r>
-        <w:t>Caanoo</w:t>
-      </w:r>
-      <w:proofErr w:type="spellEnd"/>
-      <w:r>
-        <w:t xml:space="preserve"> is extraordinarily slow) that are required.</w:t>
+        <w:t xml:space="preserve"> within a vector (which on the Caanoo is extraordinarily slow) that are required.</w:t>
       </w:r>
     </w:p>
     <w:p>
@@ -746,15 +693,7 @@
         <w:t>, but had a marginal improvement on transparent textures</w:t>
       </w:r>
       <w:r>
-        <w:t xml:space="preserve"> (however I did not want to sacrifice alpha blending for </w:t>
-      </w:r>
-      <w:proofErr w:type="spellStart"/>
-      <w:r>
-        <w:t>colour</w:t>
-      </w:r>
-      <w:proofErr w:type="spellEnd"/>
-      <w:r>
-        <w:t xml:space="preserve"> keying)</w:t>
+        <w:t xml:space="preserve"> (however I did not want to sacrifice alpha blending for colour keying)</w:t>
       </w:r>
       <w:r>
         <w:t>.</w:t>
@@ -1017,12 +956,83 @@
     </w:p>
     <w:p>
       <w:r>
-        <w:t>This was caused by my static instance of the singleton class being created within the get method of the singleton. This meant the compiler could not know what value the static instance was until the method was called, meaning the get method</w:t>
-      </w:r>
-      <w:bookmarkStart w:id="0" w:name="_GoBack"/>
-      <w:bookmarkEnd w:id="0"/>
-      <w:r>
-        <w:t xml:space="preserve"> could not be inline, resulting in any method within the class being unable to inline.</w:t>
+        <w:t>This was caused by my static instance of the singleton class being created within the get method of the singleton. This meant the compiler could not know what value the static instance was until the method was called, meaning the get method could not be inline, resulting in any method within the class being unable to inline.</w:t>
+      </w:r>
+    </w:p>
+    <w:p>
+      <w:r>
+        <w:t xml:space="preserve">Simply changing the instance declaration to be a member of the class meant the amount of assembly generated was </w:t>
+      </w:r>
+      <w:r>
+        <w:t>quartered</w:t>
+      </w:r>
+      <w:r>
+        <w:t>.</w:t>
+      </w:r>
+      <w:r>
+        <w:t xml:space="preserve"> As I access the render engine singleton frequently this has a positive effect on the </w:t>
+      </w:r>
+      <w:r>
+        <w:t>performance</w:t>
+      </w:r>
+      <w:r>
+        <w:t>.</w:t>
+      </w:r>
+    </w:p>
+    <w:p>
+      <w:r>
+        <w:rPr>
+          <w:noProof/>
+          <w:lang w:val="en-GB" w:eastAsia="en-GB"/>
+        </w:rPr>
+        <w:drawing>
+          <wp:inline distT="0" distB="0" distL="0" distR="0">
+            <wp:extent cx="5943600" cy="929005"/>
+            <wp:effectExtent l="0" t="0" r="0" b="4445"/>
+            <wp:docPr id="13" name="Picture 13"/>
+            <wp:cNvGraphicFramePr>
+              <a:graphicFrameLocks xmlns:a="http://schemas.openxmlformats.org/drawingml/2006/main" noChangeAspect="1"/>
+            </wp:cNvGraphicFramePr>
+            <a:graphic xmlns:a="http://schemas.openxmlformats.org/drawingml/2006/main">
+              <a:graphicData uri="http://schemas.openxmlformats.org/drawingml/2006/picture">
+                <pic:pic xmlns:pic="http://schemas.openxmlformats.org/drawingml/2006/picture">
+                  <pic:nvPicPr>
+                    <pic:cNvPr id="0" name="Picture 1"/>
+                    <pic:cNvPicPr>
+                      <a:picLocks noChangeAspect="1" noChangeArrowheads="1"/>
+                    </pic:cNvPicPr>
+                  </pic:nvPicPr>
+                  <pic:blipFill>
+                    <a:blip r:embed="rId10">
+                      <a:extLst>
+                        <a:ext uri="{28A0092B-C50C-407E-A947-70E740481C1C}">
+                          <a14:useLocalDpi xmlns:a14="http://schemas.microsoft.com/office/drawing/2010/main" val="0"/>
+                        </a:ext>
+                      </a:extLst>
+                    </a:blip>
+                    <a:srcRect/>
+                    <a:stretch>
+                      <a:fillRect/>
+                    </a:stretch>
+                  </pic:blipFill>
+                  <pic:spPr bwMode="auto">
+                    <a:xfrm>
+                      <a:off x="0" y="0"/>
+                      <a:ext cx="5943600" cy="929005"/>
+                    </a:xfrm>
+                    <a:prstGeom prst="rect">
+                      <a:avLst/>
+                    </a:prstGeom>
+                    <a:noFill/>
+                    <a:ln>
+                      <a:noFill/>
+                    </a:ln>
+                  </pic:spPr>
+                </pic:pic>
+              </a:graphicData>
+            </a:graphic>
+          </wp:inline>
+        </w:drawing>
       </w:r>
     </w:p>
     <w:p>
@@ -1063,7 +1073,7 @@
                     <pic:cNvPicPr/>
                   </pic:nvPicPr>
                   <pic:blipFill>
-                    <a:blip r:embed="rId10" cstate="print">
+                    <a:blip r:embed="rId11" cstate="print">
                       <a:extLst>
                         <a:ext uri="{28A0092B-C50C-407E-A947-70E740481C1C}">
                           <a14:useLocalDpi xmlns:a14="http://schemas.microsoft.com/office/drawing/2010/main" val="0"/>
@@ -1096,15 +1106,7 @@
         </w:drawing>
       </w:r>
       <w:r>
-        <w:t xml:space="preserve">With the above profiling and optimizations a steady frame rate of 800 – 1200 FPS was attainable on the PC and 40 – 60 FPS on the </w:t>
-      </w:r>
-      <w:proofErr w:type="spellStart"/>
-      <w:r>
-        <w:t>Caanoo</w:t>
-      </w:r>
-      <w:proofErr w:type="spellEnd"/>
-      <w:r>
-        <w:t>.</w:t>
+        <w:t>With the above profiling and optimizations a steady frame rate of 800 – 1200 FPS was attainable on the PC and 40 – 60 FPS on the Caanoo.</w:t>
       </w:r>
       <w:r>
         <w:t xml:space="preserve"> I was surprised at the amount of performance gained by simply no</w:t>
@@ -1116,15 +1118,7 @@
         <w:t xml:space="preserve"> doing a few things</w:t>
       </w:r>
       <w:r>
-        <w:t xml:space="preserve">, however because the few extra calls were made for multiple instances of said object, on lower end hardware such as the </w:t>
-      </w:r>
-      <w:proofErr w:type="spellStart"/>
-      <w:r>
-        <w:t>Caanoo</w:t>
-      </w:r>
-      <w:proofErr w:type="spellEnd"/>
-      <w:r>
-        <w:t xml:space="preserve"> the overhead was easily noticeable</w:t>
+        <w:t>, however because the few extra calls were made for multiple instances of said object, on lower end hardware such as the Caanoo the overhead was easily noticeable</w:t>
       </w:r>
       <w:r>
         <w:t xml:space="preserve">. The optimizations </w:t>
@@ -1148,6 +1142,7 @@
           <w:noProof/>
           <w:lang w:val="en-GB" w:eastAsia="en-GB"/>
         </w:rPr>
+        <w:lastRenderedPageBreak/>
         <mc:AlternateContent>
           <mc:Choice Requires="wps">
             <w:drawing>
@@ -1293,7 +1288,7 @@
                     <pic:cNvPicPr/>
                   </pic:nvPicPr>
                   <pic:blipFill>
-                    <a:blip r:embed="rId11" cstate="print">
+                    <a:blip r:embed="rId12" cstate="print">
                       <a:extLst>
                         <a:ext uri="{28A0092B-C50C-407E-A947-70E740481C1C}">
                           <a14:useLocalDpi xmlns:a14="http://schemas.microsoft.com/office/drawing/2010/main" val="0"/>
@@ -1345,7 +1340,6 @@
           <w:noProof/>
           <w:lang w:val="en-GB" w:eastAsia="en-GB"/>
         </w:rPr>
-        <w:lastRenderedPageBreak/>
         <mc:AlternateContent>
           <mc:Choice Requires="wps">
             <w:drawing>
@@ -1490,6 +1484,22 @@
     </w:p>
     <w:p>
       <w:pPr>
+        <w:rPr>
+          <w:noProof/>
+          <w:lang w:val="en-GB" w:eastAsia="en-GB"/>
+        </w:rPr>
+      </w:pPr>
+    </w:p>
+    <w:p>
+      <w:pPr>
+        <w:rPr>
+          <w:noProof/>
+          <w:lang w:val="en-GB" w:eastAsia="en-GB"/>
+        </w:rPr>
+      </w:pPr>
+    </w:p>
+    <w:p>
+      <w:pPr>
         <w:pStyle w:val="Heading1"/>
       </w:pPr>
       <w:r>
@@ -1498,7 +1508,7 @@
           <w:lang w:val="en-GB" w:eastAsia="en-GB"/>
         </w:rPr>
         <w:drawing>
-          <wp:anchor distT="0" distB="0" distL="114300" distR="114300" simplePos="0" relativeHeight="251667456" behindDoc="0" locked="0" layoutInCell="1" allowOverlap="1" wp14:anchorId="6FB2C0D9" wp14:editId="379D4064">
+          <wp:anchor distT="0" distB="0" distL="114300" distR="114300" simplePos="0" relativeHeight="251667456" behindDoc="0" locked="0" layoutInCell="1" allowOverlap="1" wp14:anchorId="65B421B9" wp14:editId="4A7EB25D">
             <wp:simplePos x="0" y="0"/>
             <wp:positionH relativeFrom="margin">
               <wp:posOffset>-106045</wp:posOffset>
@@ -1523,7 +1533,7 @@
                     </pic:cNvPicPr>
                   </pic:nvPicPr>
                   <pic:blipFill>
-                    <a:blip r:embed="rId12">
+                    <a:blip r:embed="rId13">
                       <a:extLst>
                         <a:ext uri="{28A0092B-C50C-407E-A947-70E740481C1C}">
                           <a14:useLocalDpi xmlns:a14="http://schemas.microsoft.com/office/drawing/2010/main" val="0"/>
@@ -1572,17 +1582,16 @@
         <w:rPr>
           <w:noProof/>
         </w:rPr>
-        <w:lastRenderedPageBreak/>
         <mc:AlternateContent>
           <mc:Choice Requires="wps">
             <w:drawing>
-              <wp:anchor distT="0" distB="0" distL="114300" distR="114300" simplePos="0" relativeHeight="251676672" behindDoc="0" locked="0" layoutInCell="1" allowOverlap="1" wp14:anchorId="187E50B6" wp14:editId="40EB1715">
+              <wp:anchor distT="0" distB="0" distL="114300" distR="114300" simplePos="0" relativeHeight="251676672" behindDoc="0" locked="0" layoutInCell="1" allowOverlap="1" wp14:anchorId="0FFBFE22" wp14:editId="515122AF">
                 <wp:simplePos x="0" y="0"/>
                 <wp:positionH relativeFrom="column">
-                  <wp:posOffset>-107950</wp:posOffset>
+                  <wp:posOffset>-51435</wp:posOffset>
                 </wp:positionH>
                 <wp:positionV relativeFrom="paragraph">
-                  <wp:posOffset>3987800</wp:posOffset>
+                  <wp:posOffset>3810635</wp:posOffset>
                 </wp:positionV>
                 <wp:extent cx="6019800" cy="635"/>
                 <wp:effectExtent l="0" t="0" r="0" b="0"/>
@@ -1648,7 +1657,7 @@
           </mc:Choice>
           <mc:Fallback>
             <w:pict>
-              <v:shape id="Text Box 4" o:spid="_x0000_s1031" type="#_x0000_t202" style="position:absolute;margin-left:-8.5pt;margin-top:314pt;width:474pt;height:.05pt;z-index:251676672;visibility:visible;mso-wrap-style:square;mso-wrap-distance-left:9pt;mso-wrap-distance-top:0;mso-wrap-distance-right:9pt;mso-wrap-distance-bottom:0;mso-position-horizontal:absolute;mso-position-horizontal-relative:text;mso-position-vertical:absolute;mso-position-vertical-relative:text;v-text-anchor:top" o:gfxdata="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" stroked="f">
+              <v:shape id="Text Box 4" o:spid="_x0000_s1031" type="#_x0000_t202" style="position:absolute;margin-left:-4.05pt;margin-top:300.05pt;width:474pt;height:.05pt;z-index:251676672;visibility:visible;mso-wrap-style:square;mso-wrap-distance-left:9pt;mso-wrap-distance-top:0;mso-wrap-distance-right:9pt;mso-wrap-distance-bottom:0;mso-position-horizontal:absolute;mso-position-horizontal-relative:text;mso-position-vertical:absolute;mso-position-vertical-relative:text;v-text-anchor:top" o:gfxdata="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" stroked="f">
                 <v:textbox style="mso-fit-shape-to-text:t" inset="0,0,0,0">
                   <w:txbxContent>
                     <w:p>
@@ -1681,7 +1690,6 @@
         </mc:AlternateContent>
       </w:r>
     </w:p>
-    <w:p/>
     <w:sectPr>
       <w:pgSz w:w="12240" w:h="15840"/>
       <w:pgMar w:top="1440" w:right="1440" w:bottom="1440" w:left="1440" w:header="720" w:footer="720" w:gutter="0"/>

</xml_diff>